<commit_message>
Added section Use Booleans wisely (#15)
* Added section Use Booleans wisely

* Choose more business-oriented example

* Updated cheat sheet
</commit_message>
<xml_diff>
--- a/clean-abap/cheat-sheet/CleanABAPCheatSheet.docx
+++ b/clean-abap/cheat-sheet/CleanABAPCheatSheet.docx
@@ -5380,19 +5380,7 @@
               <w:rPr>
                 <w:strike/>
               </w:rPr>
-              <w:t xml:space="preserve"> </w:t>
-            </w:r>
-            <w:r>
-              <w:rPr>
-                <w:strike/>
-              </w:rPr>
-              <w:t>…</w:t>
-            </w:r>
-            <w:r>
-              <w:rPr>
-                <w:strike/>
-              </w:rPr>
-              <w:t xml:space="preserve"> WHERE key = 'A'.</w:t>
+              <w:t xml:space="preserve"> … WHERE key = 'A'.</w:t>
             </w:r>
           </w:p>
           <w:p>
@@ -5700,6 +5688,55 @@
                 <w:rFonts w:asciiTheme="majorHAnsi" w:hAnsiTheme="majorHAnsi" w:cstheme="majorHAnsi"/>
                 <w:lang w:val="en-US"/>
               </w:rPr>
+              <w:t>Use Booleans wisely</w:t>
+            </w:r>
+          </w:p>
+        </w:tc>
+      </w:tr>
+      <w:tr>
+        <w:tc>
+          <w:tcPr>
+            <w:tcW w:w="3402" w:type="dxa"/>
+            <w:tcBorders>
+              <w:left w:val="single" w:sz="12" w:space="0" w:color="000000" w:themeColor="text1"/>
+              <w:bottom w:val="nil"/>
+              <w:right w:val="single" w:sz="12" w:space="0" w:color="000000" w:themeColor="text1"/>
+            </w:tcBorders>
+            <w:shd w:val="clear" w:color="auto" w:fill="auto"/>
+          </w:tcPr>
+          <w:p>
+            <w:pPr>
+              <w:pStyle w:val="Explanation"/>
+            </w:pPr>
+            <w:r>
+              <w:t>Enumerations often make more sense</w:t>
+            </w:r>
+          </w:p>
+        </w:tc>
+      </w:tr>
+      <w:tr>
+        <w:tc>
+          <w:tcPr>
+            <w:tcW w:w="3402" w:type="dxa"/>
+            <w:tcBorders>
+              <w:left w:val="single" w:sz="12" w:space="0" w:color="000000" w:themeColor="text1"/>
+              <w:bottom w:val="nil"/>
+              <w:right w:val="single" w:sz="12" w:space="0" w:color="000000" w:themeColor="text1"/>
+            </w:tcBorders>
+            <w:shd w:val="clear" w:color="auto" w:fill="DBDBDB" w:themeFill="accent3" w:themeFillTint="66"/>
+          </w:tcPr>
+          <w:p>
+            <w:pPr>
+              <w:rPr>
+                <w:rFonts w:asciiTheme="majorHAnsi" w:hAnsiTheme="majorHAnsi" w:cstheme="majorHAnsi"/>
+                <w:lang w:val="en-US"/>
+              </w:rPr>
+            </w:pPr>
+            <w:r>
+              <w:rPr>
+                <w:rFonts w:asciiTheme="majorHAnsi" w:hAnsiTheme="majorHAnsi" w:cstheme="majorHAnsi"/>
+                <w:lang w:val="en-US"/>
+              </w:rPr>
               <w:t>Use ABAP_BOOL for Booleans</w:t>
             </w:r>
           </w:p>
@@ -5719,6 +5756,9 @@
           <w:p>
             <w:pPr>
               <w:pStyle w:val="Explanation"/>
+              <w:rPr>
+                <w:rFonts w:asciiTheme="majorHAnsi" w:hAnsiTheme="majorHAnsi"/>
+              </w:rPr>
             </w:pPr>
             <w:r>
               <w:rPr>
@@ -6839,37 +6879,34 @@
             <w:r>
               <w:t>…</w:t>
             </w:r>
-          </w:p>
-          <w:p>
-            <w:pPr>
-              <w:pStyle w:val="Code"/>
-            </w:pPr>
-            <w:r>
-              <w:t>CONSTANTS interfac</w:t>
-            </w:r>
             <w:bookmarkStart w:id="0" w:name="_GoBack"/>
             <w:bookmarkEnd w:id="0"/>
+          </w:p>
+          <w:p>
+            <w:pPr>
+              <w:pStyle w:val="Code"/>
+            </w:pPr>
+            <w:r>
+              <w:t>CONSTANTS interfaces</w:t>
+            </w:r>
+            <w:r>
+              <w:t xml:space="preserve"> …</w:t>
+            </w:r>
+          </w:p>
+          <w:p>
+            <w:pPr>
+              <w:pStyle w:val="Code"/>
+            </w:pPr>
+            <w:r>
+              <w:t xml:space="preserve">… = </w:t>
+            </w:r>
+            <w:proofErr w:type="gramStart"/>
+            <w:r>
+              <w:t>|{ class</w:t>
+            </w:r>
             <w:r>
               <w:t>es</w:t>
             </w:r>
-            <w:r>
-              <w:t xml:space="preserve"> …</w:t>
-            </w:r>
-          </w:p>
-          <w:p>
-            <w:pPr>
-              <w:pStyle w:val="Code"/>
-            </w:pPr>
-            <w:r>
-              <w:t xml:space="preserve">… = </w:t>
-            </w:r>
-            <w:proofErr w:type="gramStart"/>
-            <w:r>
-              <w:t>|{ class</w:t>
-            </w:r>
-            <w:r>
-              <w:t>es</w:t>
-            </w:r>
             <w:proofErr w:type="gramEnd"/>
             <w:r>
               <w:t xml:space="preserve"> }|{ interfac</w:t>
@@ -6881,22 +6918,6 @@
         </w:tc>
       </w:tr>
     </w:tbl>
-    <w:p>
-      <w:pPr>
-        <w:rPr>
-          <w:rFonts w:asciiTheme="minorHAnsi" w:hAnsiTheme="minorHAnsi" w:cstheme="minorHAnsi"/>
-          <w:lang w:val="en-US"/>
-        </w:rPr>
-      </w:pPr>
-    </w:p>
-    <w:p>
-      <w:pPr>
-        <w:rPr>
-          <w:rFonts w:asciiTheme="minorHAnsi" w:hAnsiTheme="minorHAnsi" w:cstheme="minorHAnsi"/>
-          <w:lang w:val="en-US"/>
-        </w:rPr>
-      </w:pPr>
-    </w:p>
     <w:p>
       <w:pPr>
         <w:rPr>
@@ -16093,7 +16114,7 @@
       <w:rPr>
         <w:lang w:val="en-US"/>
       </w:rPr>
-      <w:t>1</w:t>
+      <w:t>2</w:t>
     </w:r>
     <w:r>
       <w:rPr>

</xml_diff>

<commit_message>
Updated cheat sheet to reflect changed section title
</commit_message>
<xml_diff>
--- a/clean-abap/cheat-sheet/CleanABAPCheatSheet.docx
+++ b/clean-abap/cheat-sheet/CleanABAPCheatSheet.docx
@@ -1399,6 +1399,8 @@
               </w:rPr>
               <w:t>Measure potentially slower patterns</w:t>
             </w:r>
+            <w:bookmarkStart w:id="0" w:name="_GoBack"/>
+            <w:bookmarkEnd w:id="0"/>
           </w:p>
         </w:tc>
       </w:tr>
@@ -1425,7 +1427,21 @@
                 <w:rFonts w:asciiTheme="majorHAnsi" w:hAnsiTheme="majorHAnsi" w:cstheme="majorHAnsi"/>
                 <w:lang w:val="en-US"/>
               </w:rPr>
-              <w:t>Prefer object orientation over imperative programming</w:t>
+              <w:t xml:space="preserve">Prefer object orientation over </w:t>
+            </w:r>
+            <w:r>
+              <w:rPr>
+                <w:rFonts w:asciiTheme="majorHAnsi" w:hAnsiTheme="majorHAnsi" w:cstheme="majorHAnsi"/>
+                <w:lang w:val="en-US"/>
+              </w:rPr>
+              <w:t>procedural</w:t>
+            </w:r>
+            <w:r>
+              <w:rPr>
+                <w:rFonts w:asciiTheme="majorHAnsi" w:hAnsiTheme="majorHAnsi" w:cstheme="majorHAnsi"/>
+                <w:lang w:val="en-US"/>
+              </w:rPr>
+              <w:t xml:space="preserve"> programming</w:t>
             </w:r>
           </w:p>
         </w:tc>
@@ -1738,60 +1754,50 @@
             </w:pPr>
             <w:proofErr w:type="spellStart"/>
             <w:r>
-              <w:t>assert_is_</w:t>
-            </w:r>
-            <w:proofErr w:type="gramStart"/>
-            <w:r>
-              <w:t>valid</w:t>
-            </w:r>
-            <w:proofErr w:type="spellEnd"/>
-            <w:r>
-              <w:t>( input</w:t>
-            </w:r>
-            <w:proofErr w:type="gramEnd"/>
-            <w:r>
+              <w:t>assert_is_valid</w:t>
+            </w:r>
+            <w:proofErr w:type="spellEnd"/>
+            <w:r>
+              <w:t>( input )</w:t>
+            </w:r>
+          </w:p>
+          <w:p>
+            <w:pPr>
+              <w:pStyle w:val="Code"/>
+              <w:rPr>
+                <w:strike/>
+              </w:rPr>
+            </w:pPr>
+            <w:r>
+              <w:rPr>
+                <w:strike/>
+              </w:rPr>
+              <w:t>“checks whether user input is valid</w:t>
+            </w:r>
+          </w:p>
+          <w:p>
+            <w:pPr>
+              <w:pStyle w:val="Code"/>
+            </w:pPr>
+            <w:r>
+              <w:rPr>
+                <w:strike/>
+              </w:rPr>
+              <w:t xml:space="preserve">check( </w:t>
+            </w:r>
+            <w:r>
+              <w:rPr>
+                <w:strike/>
+              </w:rPr>
+              <w:t>x</w:t>
+            </w:r>
+            <w:r>
+              <w:rPr>
+                <w:strike/>
+              </w:rPr>
               <w:t xml:space="preserve"> )</w:t>
             </w:r>
           </w:p>
-          <w:p>
-            <w:pPr>
-              <w:pStyle w:val="Code"/>
-              <w:rPr>
-                <w:strike/>
-              </w:rPr>
-            </w:pPr>
-            <w:r>
-              <w:rPr>
-                <w:strike/>
-              </w:rPr>
-              <w:t>“checks whether user input is valid</w:t>
-            </w:r>
-          </w:p>
-          <w:p>
-            <w:pPr>
-              <w:pStyle w:val="Code"/>
-            </w:pPr>
-            <w:proofErr w:type="gramStart"/>
-            <w:r>
-              <w:rPr>
-                <w:strike/>
-              </w:rPr>
-              <w:t xml:space="preserve">check( </w:t>
-            </w:r>
-            <w:r>
-              <w:rPr>
-                <w:strike/>
-              </w:rPr>
-              <w:t>x</w:t>
-            </w:r>
-            <w:proofErr w:type="gramEnd"/>
-            <w:r>
-              <w:rPr>
-                <w:strike/>
-              </w:rPr>
-              <w:t xml:space="preserve"> )</w:t>
-            </w:r>
-          </w:p>
         </w:tc>
       </w:tr>
       <w:tr>
@@ -1922,40 +1928,24 @@
             </w:pPr>
             <w:proofErr w:type="spellStart"/>
             <w:r>
-              <w:t>do_</w:t>
-            </w:r>
-            <w:proofErr w:type="gramStart"/>
-            <w:r>
-              <w:t>a</w:t>
-            </w:r>
-            <w:proofErr w:type="spellEnd"/>
-            <w:r>
-              <w:t>( )</w:t>
-            </w:r>
-            <w:proofErr w:type="gramEnd"/>
-            <w:r>
-              <w:t>.</w:t>
-            </w:r>
-          </w:p>
-          <w:p>
-            <w:pPr>
-              <w:pStyle w:val="Code"/>
-            </w:pPr>
-            <w:proofErr w:type="spellStart"/>
-            <w:r>
-              <w:t>do_</w:t>
-            </w:r>
-            <w:proofErr w:type="gramStart"/>
-            <w:r>
-              <w:t>b</w:t>
-            </w:r>
-            <w:proofErr w:type="spellEnd"/>
-            <w:r>
-              <w:t>( )</w:t>
-            </w:r>
-            <w:proofErr w:type="gramEnd"/>
-            <w:r>
-              <w:t>.</w:t>
+              <w:t>do_a</w:t>
+            </w:r>
+            <w:proofErr w:type="spellEnd"/>
+            <w:r>
+              <w:t>( ).</w:t>
+            </w:r>
+          </w:p>
+          <w:p>
+            <w:pPr>
+              <w:pStyle w:val="Code"/>
+            </w:pPr>
+            <w:proofErr w:type="spellStart"/>
+            <w:r>
+              <w:t>do_b</w:t>
+            </w:r>
+            <w:proofErr w:type="spellEnd"/>
+            <w:r>
+              <w:t>( ).</w:t>
             </w:r>
           </w:p>
           <w:p>
@@ -2281,19 +2271,11 @@
             </w:pPr>
             <w:proofErr w:type="spellStart"/>
             <w:r>
-              <w:t>do_</w:t>
-            </w:r>
-            <w:proofErr w:type="gramStart"/>
-            <w:r>
-              <w:t>it</w:t>
-            </w:r>
-            <w:proofErr w:type="spellEnd"/>
-            <w:r>
-              <w:t>( )</w:t>
-            </w:r>
-            <w:proofErr w:type="gramEnd"/>
-            <w:r>
-              <w:t xml:space="preserve">. </w:t>
+              <w:t>do_it</w:t>
+            </w:r>
+            <w:proofErr w:type="spellEnd"/>
+            <w:r>
+              <w:t xml:space="preserve">( ). </w:t>
             </w:r>
             <w:r>
               <w:rPr>
@@ -2969,41 +2951,22 @@
             <w:pPr>
               <w:pStyle w:val="Code"/>
             </w:pPr>
-            <w:proofErr w:type="gramStart"/>
-            <w:r>
-              <w:t>don’t( )</w:t>
-            </w:r>
-            <w:proofErr w:type="gramEnd"/>
-            <w:r>
-              <w:t xml:space="preserve">. </w:t>
-            </w:r>
-            <w:proofErr w:type="spellStart"/>
-            <w:r>
-              <w:rPr>
-                <w:strike/>
-              </w:rPr>
-              <w:t>do_</w:t>
-            </w:r>
-            <w:proofErr w:type="gramStart"/>
-            <w:r>
-              <w:rPr>
-                <w:strike/>
-              </w:rPr>
-              <w:t>this</w:t>
-            </w:r>
-            <w:proofErr w:type="spellEnd"/>
-            <w:r>
-              <w:rPr>
-                <w:strike/>
-              </w:rPr>
-              <w:t>( )</w:t>
-            </w:r>
-            <w:proofErr w:type="gramEnd"/>
-            <w:r>
-              <w:rPr>
-                <w:strike/>
-              </w:rPr>
-              <w:t>.</w:t>
+            <w:r>
+              <w:t xml:space="preserve">don’t( ). </w:t>
+            </w:r>
+            <w:proofErr w:type="spellStart"/>
+            <w:r>
+              <w:rPr>
+                <w:strike/>
+              </w:rPr>
+              <w:t>do_this</w:t>
+            </w:r>
+            <w:proofErr w:type="spellEnd"/>
+            <w:r>
+              <w:rPr>
+                <w:strike/>
+              </w:rPr>
+              <w:t>( ).</w:t>
             </w:r>
           </w:p>
         </w:tc>
@@ -3323,13 +3286,8 @@
               <w:pStyle w:val="Code"/>
             </w:pPr>
             <w:r>
-              <w:t>updater-&gt;</w:t>
-            </w:r>
-            <w:proofErr w:type="gramStart"/>
-            <w:r>
-              <w:t>update( this</w:t>
-            </w:r>
-            <w:proofErr w:type="gramEnd"/>
+              <w:t>updater-&gt;update( this</w:t>
+            </w:r>
           </w:p>
           <w:p>
             <w:pPr>
@@ -3388,19 +3346,11 @@
             </w:pPr>
             <w:proofErr w:type="spellStart"/>
             <w:r>
-              <w:t>just_</w:t>
-            </w:r>
-            <w:proofErr w:type="gramStart"/>
-            <w:r>
-              <w:t>like</w:t>
-            </w:r>
-            <w:proofErr w:type="spellEnd"/>
-            <w:r>
-              <w:t>( that</w:t>
-            </w:r>
-            <w:proofErr w:type="gramEnd"/>
-            <w:r>
-              <w:t xml:space="preserve"> )</w:t>
+              <w:t>just_like</w:t>
+            </w:r>
+            <w:proofErr w:type="spellEnd"/>
+            <w:r>
+              <w:t>( that )</w:t>
             </w:r>
           </w:p>
         </w:tc>
@@ -3452,17 +3402,12 @@
             </w:pPr>
             <w:proofErr w:type="spellStart"/>
             <w:r>
-              <w:t>break_</w:t>
-            </w:r>
-            <w:proofErr w:type="gramStart"/>
-            <w:r>
-              <w:t>only</w:t>
+              <w:t>break_only</w:t>
             </w:r>
             <w:proofErr w:type="spellEnd"/>
             <w:r>
               <w:t>(</w:t>
             </w:r>
-            <w:proofErr w:type="gramEnd"/>
           </w:p>
           <w:p>
             <w:pPr>
@@ -3530,19 +3475,11 @@
                 <w:strike/>
               </w:rPr>
             </w:pPr>
-            <w:proofErr w:type="gramStart"/>
-            <w:r>
-              <w:rPr>
-                <w:strike/>
-              </w:rPr>
-              <w:t>DATA(</w:t>
-            </w:r>
-            <w:proofErr w:type="gramEnd"/>
-            <w:r>
-              <w:rPr>
-                <w:strike/>
-              </w:rPr>
-              <w:t xml:space="preserve">sum) = </w:t>
+            <w:r>
+              <w:rPr>
+                <w:strike/>
+              </w:rPr>
+              <w:t xml:space="preserve">DATA(sum) = </w:t>
             </w:r>
             <w:proofErr w:type="spellStart"/>
             <w:r>
@@ -3639,28 +3576,14 @@
               <w:rPr>
                 <w:strike/>
               </w:rPr>
-              <w:t>add_two_</w:t>
-            </w:r>
-            <w:proofErr w:type="gramStart"/>
-            <w:r>
-              <w:rPr>
-                <w:strike/>
-              </w:rPr>
-              <w:t>numbers</w:t>
-            </w:r>
-            <w:proofErr w:type="spellEnd"/>
-            <w:r>
-              <w:rPr>
-                <w:strike/>
-              </w:rPr>
-              <w:t>( a</w:t>
-            </w:r>
-            <w:proofErr w:type="gramEnd"/>
-            <w:r>
-              <w:rPr>
-                <w:strike/>
-              </w:rPr>
-              <w:t xml:space="preserve"> = 5 b = 6 ).</w:t>
+              <w:t>add_two_numbers</w:t>
+            </w:r>
+            <w:proofErr w:type="spellEnd"/>
+            <w:r>
+              <w:rPr>
+                <w:strike/>
+              </w:rPr>
+              <w:t>( a = 5 b = 6 ).</w:t>
             </w:r>
           </w:p>
         </w:tc>
@@ -3758,13 +3681,8 @@
             <w:pPr>
               <w:pStyle w:val="Code"/>
             </w:pPr>
-            <w:proofErr w:type="gramStart"/>
-            <w:r>
-              <w:t>DATA(</w:t>
-            </w:r>
-            <w:proofErr w:type="gramEnd"/>
-            <w:r>
-              <w:t>result) =</w:t>
+            <w:r>
+              <w:t>DATA(result) =</w:t>
             </w:r>
           </w:p>
           <w:p>
@@ -3784,17 +3702,12 @@
             </w:r>
             <w:proofErr w:type="spellStart"/>
             <w:r>
-              <w:t>some_interface~a_</w:t>
-            </w:r>
-            <w:proofErr w:type="gramStart"/>
-            <w:r>
-              <w:t>method</w:t>
+              <w:t>some_interface~a_method</w:t>
             </w:r>
             <w:proofErr w:type="spellEnd"/>
             <w:r>
               <w:t>(</w:t>
             </w:r>
-            <w:proofErr w:type="gramEnd"/>
           </w:p>
           <w:p>
             <w:pPr>
@@ -3910,29 +3823,16 @@
             <w:pPr>
               <w:pStyle w:val="Code"/>
             </w:pPr>
-            <w:proofErr w:type="gramStart"/>
-            <w:r>
-              <w:t>merge( a</w:t>
-            </w:r>
-            <w:proofErr w:type="gramEnd"/>
-            <w:r>
-              <w:t xml:space="preserve"> = VALUE #( b = 'X'</w:t>
-            </w:r>
-          </w:p>
-          <w:p>
-            <w:pPr>
-              <w:pStyle w:val="Code"/>
-            </w:pPr>
-            <w:r>
-              <w:t xml:space="preserve">                    c = 'A</w:t>
-            </w:r>
-            <w:proofErr w:type="gramStart"/>
-            <w:r>
-              <w:t>' )</w:t>
-            </w:r>
-            <w:proofErr w:type="gramEnd"/>
-            <w:r>
-              <w:t xml:space="preserve"> ).</w:t>
+            <w:r>
+              <w:t>merge( a = VALUE #( b = 'X'</w:t>
+            </w:r>
+          </w:p>
+          <w:p>
+            <w:pPr>
+              <w:pStyle w:val="Code"/>
+            </w:pPr>
+            <w:r>
+              <w:t xml:space="preserve">                    c = 'A' ) ).</w:t>
             </w:r>
           </w:p>
         </w:tc>
@@ -4652,38 +4552,30 @@
                 <w:sz w:val="16"/>
               </w:rPr>
             </w:pPr>
-            <w:proofErr w:type="gramStart"/>
             <w:r>
               <w:rPr>
                 <w:rStyle w:val="CodeChar"/>
               </w:rPr>
-              <w:t>DATA(</w:t>
-            </w:r>
-            <w:proofErr w:type="gramEnd"/>
+              <w:t xml:space="preserve">DATA(name) = </w:t>
+            </w:r>
             <w:r>
               <w:rPr>
                 <w:rStyle w:val="CodeChar"/>
               </w:rPr>
-              <w:t xml:space="preserve">name) = </w:t>
+              <w:t>'</w:t>
             </w:r>
             <w:r>
               <w:rPr>
                 <w:rStyle w:val="CodeChar"/>
               </w:rPr>
+              <w:t>something</w:t>
+            </w:r>
+            <w:r>
+              <w:rPr>
+                <w:rStyle w:val="CodeChar"/>
+              </w:rPr>
               <w:t>'</w:t>
             </w:r>
-            <w:r>
-              <w:rPr>
-                <w:rStyle w:val="CodeChar"/>
-              </w:rPr>
-              <w:t>something</w:t>
-            </w:r>
-            <w:r>
-              <w:rPr>
-                <w:rStyle w:val="CodeChar"/>
-              </w:rPr>
-              <w:t>'</w:t>
-            </w:r>
           </w:p>
           <w:p>
             <w:pPr>
@@ -4796,23 +4688,7 @@
                 <w:strike/>
                 <w:shd w:val="clear" w:color="auto" w:fill="FFFFFF"/>
               </w:rPr>
-              <w:t xml:space="preserve">  </w:t>
-            </w:r>
-            <w:proofErr w:type="gramStart"/>
-            <w:r>
-              <w:rPr>
-                <w:strike/>
-                <w:shd w:val="clear" w:color="auto" w:fill="FFFFFF"/>
-              </w:rPr>
-              <w:t>DATA(</w:t>
-            </w:r>
-            <w:proofErr w:type="gramEnd"/>
-            <w:r>
-              <w:rPr>
-                <w:strike/>
-                <w:shd w:val="clear" w:color="auto" w:fill="FFFFFF"/>
-              </w:rPr>
-              <w:t>value) = 1.</w:t>
+              <w:t xml:space="preserve">  DATA(value) = 1.</w:t>
             </w:r>
           </w:p>
         </w:tc>
@@ -5281,11 +5157,7 @@
             </w:r>
             <w:proofErr w:type="spellStart"/>
             <w:r>
-              <w:t>line_</w:t>
-            </w:r>
-            <w:proofErr w:type="gramStart"/>
-            <w:r>
-              <w:t>exists</w:t>
+              <w:t>line_exists</w:t>
             </w:r>
             <w:proofErr w:type="spellEnd"/>
             <w:r>
@@ -5296,7 +5168,6 @@
               <w:t>itab</w:t>
             </w:r>
             <w:proofErr w:type="spellEnd"/>
-            <w:proofErr w:type="gramEnd"/>
             <w:r>
               <w:t xml:space="preserve">[ key = </w:t>
             </w:r>
@@ -5616,19 +5487,11 @@
               <w:pStyle w:val="Code"/>
             </w:pPr>
             <w:r>
-              <w:t xml:space="preserve">text = |Received </w:t>
-            </w:r>
-            <w:proofErr w:type="gramStart"/>
-            <w:r>
-              <w:t xml:space="preserve">{ </w:t>
-            </w:r>
-            <w:proofErr w:type="spellStart"/>
-            <w:r>
-              <w:t>http</w:t>
-            </w:r>
-            <w:proofErr w:type="gramEnd"/>
-            <w:r>
-              <w:t>_code</w:t>
+              <w:t xml:space="preserve">text = |Received { </w:t>
+            </w:r>
+            <w:proofErr w:type="spellStart"/>
+            <w:r>
+              <w:t>http_code</w:t>
             </w:r>
             <w:proofErr w:type="spellEnd"/>
             <w:r>
@@ -5930,7 +5793,6 @@
               <w:t xml:space="preserve">empty = </w:t>
             </w:r>
             <w:proofErr w:type="spellStart"/>
-            <w:proofErr w:type="gramStart"/>
             <w:r>
               <w:t>xsdbool</w:t>
             </w:r>
@@ -5943,7 +5805,6 @@
               <w:t>itab</w:t>
             </w:r>
             <w:proofErr w:type="spellEnd"/>
-            <w:proofErr w:type="gramEnd"/>
             <w:r>
               <w:t xml:space="preserve"> IS INITIAL )</w:t>
             </w:r>
@@ -6126,12 +5987,10 @@
             <w:pPr>
               <w:pStyle w:val="Code"/>
             </w:pPr>
-            <w:proofErr w:type="gramStart"/>
             <w:r>
               <w:t>DATA(</w:t>
             </w:r>
             <w:proofErr w:type="spellStart"/>
-            <w:proofErr w:type="gramEnd"/>
             <w:r>
               <w:t>example_provided</w:t>
             </w:r>
@@ -6242,19 +6101,11 @@
             </w:r>
             <w:proofErr w:type="spellStart"/>
             <w:r>
-              <w:t>is_</w:t>
-            </w:r>
-            <w:proofErr w:type="gramStart"/>
-            <w:r>
-              <w:t>provided</w:t>
-            </w:r>
-            <w:proofErr w:type="spellEnd"/>
-            <w:r>
-              <w:t>( example</w:t>
-            </w:r>
-            <w:proofErr w:type="gramEnd"/>
-            <w:r>
-              <w:t xml:space="preserve"> ).</w:t>
+              <w:t>is_provided</w:t>
+            </w:r>
+            <w:proofErr w:type="spellEnd"/>
+            <w:r>
+              <w:t>( example ).</w:t>
             </w:r>
           </w:p>
         </w:tc>
@@ -6712,175 +6563,150 @@
                 <w:rStyle w:val="CodeChar"/>
                 <w:strike/>
               </w:rPr>
-              <w:t xml:space="preserve">IF </w:t>
-            </w:r>
-            <w:proofErr w:type="gramStart"/>
+              <w:t xml:space="preserve">IF matches( </w:t>
+            </w:r>
             <w:r>
               <w:rPr>
                 <w:rStyle w:val="CodeChar"/>
                 <w:strike/>
               </w:rPr>
-              <w:t xml:space="preserve">matches( </w:t>
+              <w:t>…</w:t>
             </w:r>
             <w:r>
               <w:rPr>
                 <w:rStyle w:val="CodeChar"/>
                 <w:strike/>
               </w:rPr>
+              <w:t xml:space="preserve"> regex = '.+' ).</w:t>
+            </w:r>
+          </w:p>
+        </w:tc>
+      </w:tr>
+      <w:tr>
+        <w:tc>
+          <w:tcPr>
+            <w:tcW w:w="3402" w:type="dxa"/>
+            <w:tcBorders>
+              <w:left w:val="single" w:sz="12" w:space="0" w:color="000000" w:themeColor="text1"/>
+              <w:bottom w:val="nil"/>
+              <w:right w:val="single" w:sz="12" w:space="0" w:color="000000" w:themeColor="text1"/>
+            </w:tcBorders>
+            <w:shd w:val="clear" w:color="auto" w:fill="DBDBDB" w:themeFill="accent3" w:themeFillTint="66"/>
+          </w:tcPr>
+          <w:p>
+            <w:pPr>
+              <w:rPr>
+                <w:rFonts w:asciiTheme="majorHAnsi" w:hAnsiTheme="majorHAnsi" w:cstheme="majorHAnsi"/>
+                <w:lang w:val="en-US"/>
+              </w:rPr>
+            </w:pPr>
+            <w:r>
+              <w:rPr>
+                <w:rFonts w:asciiTheme="majorHAnsi" w:hAnsiTheme="majorHAnsi" w:cstheme="majorHAnsi"/>
+                <w:lang w:val="en-US"/>
+              </w:rPr>
+              <w:t>Prefer basis checks to regular expressions</w:t>
+            </w:r>
+          </w:p>
+        </w:tc>
+      </w:tr>
+      <w:tr>
+        <w:tc>
+          <w:tcPr>
+            <w:tcW w:w="3402" w:type="dxa"/>
+            <w:tcBorders>
+              <w:left w:val="single" w:sz="12" w:space="0" w:color="000000" w:themeColor="text1"/>
+              <w:right w:val="single" w:sz="12" w:space="0" w:color="000000" w:themeColor="text1"/>
+            </w:tcBorders>
+          </w:tcPr>
+          <w:p>
+            <w:pPr>
+              <w:pStyle w:val="Code"/>
+            </w:pPr>
+            <w:r>
+              <w:t>CALL FUNCTION 'SEO_CLIF_CHECK_NAME'</w:t>
+            </w:r>
+          </w:p>
+          <w:p>
+            <w:pPr>
+              <w:pStyle w:val="Code"/>
+              <w:rPr>
+                <w:strike/>
+              </w:rPr>
+            </w:pPr>
+            <w:r>
+              <w:rPr>
+                <w:strike/>
+              </w:rPr>
+              <w:t>pattern</w:t>
+            </w:r>
+            <w:r>
+              <w:rPr>
+                <w:strike/>
+              </w:rPr>
+              <w:t xml:space="preserve"> </w:t>
+            </w:r>
+            <w:r>
+              <w:rPr>
+                <w:strike/>
+              </w:rPr>
+              <w:t>=</w:t>
+            </w:r>
+            <w:r>
+              <w:rPr>
+                <w:strike/>
+              </w:rPr>
+              <w:t xml:space="preserve"> '[A-Z][A-Z0-9_]{0,29}'</w:t>
+            </w:r>
+          </w:p>
+        </w:tc>
+      </w:tr>
+      <w:tr>
+        <w:tc>
+          <w:tcPr>
+            <w:tcW w:w="3402" w:type="dxa"/>
+            <w:tcBorders>
+              <w:left w:val="single" w:sz="12" w:space="0" w:color="000000" w:themeColor="text1"/>
+              <w:right w:val="single" w:sz="12" w:space="0" w:color="000000" w:themeColor="text1"/>
+            </w:tcBorders>
+            <w:shd w:val="clear" w:color="auto" w:fill="FFC000" w:themeFill="accent4"/>
+          </w:tcPr>
+          <w:p>
+            <w:pPr>
+              <w:rPr>
+                <w:lang w:val="en-US"/>
+              </w:rPr>
+            </w:pPr>
+            <w:r>
+              <w:rPr>
+                <w:lang w:val="en-US"/>
+              </w:rPr>
+              <w:t>Consider assembling complex regular expressions</w:t>
+            </w:r>
+          </w:p>
+        </w:tc>
+      </w:tr>
+      <w:tr>
+        <w:tc>
+          <w:tcPr>
+            <w:tcW w:w="3402" w:type="dxa"/>
+            <w:tcBorders>
+              <w:left w:val="single" w:sz="12" w:space="0" w:color="000000" w:themeColor="text1"/>
+              <w:bottom w:val="single" w:sz="12" w:space="0" w:color="000000" w:themeColor="text1"/>
+              <w:right w:val="single" w:sz="12" w:space="0" w:color="000000" w:themeColor="text1"/>
+            </w:tcBorders>
+            <w:shd w:val="clear" w:color="auto" w:fill="FFF2CC" w:themeFill="accent4" w:themeFillTint="33"/>
+          </w:tcPr>
+          <w:p>
+            <w:pPr>
+              <w:pStyle w:val="Code"/>
+            </w:pPr>
+            <w:r>
+              <w:t xml:space="preserve">CONSTANTS classes </w:t>
+            </w:r>
+            <w:r>
               <w:t>…</w:t>
             </w:r>
-            <w:proofErr w:type="gramEnd"/>
-            <w:r>
-              <w:rPr>
-                <w:rStyle w:val="CodeChar"/>
-                <w:strike/>
-              </w:rPr>
-              <w:t xml:space="preserve"> regex = '.+' ).</w:t>
-            </w:r>
-          </w:p>
-        </w:tc>
-      </w:tr>
-      <w:tr>
-        <w:tc>
-          <w:tcPr>
-            <w:tcW w:w="3402" w:type="dxa"/>
-            <w:tcBorders>
-              <w:left w:val="single" w:sz="12" w:space="0" w:color="000000" w:themeColor="text1"/>
-              <w:bottom w:val="nil"/>
-              <w:right w:val="single" w:sz="12" w:space="0" w:color="000000" w:themeColor="text1"/>
-            </w:tcBorders>
-            <w:shd w:val="clear" w:color="auto" w:fill="DBDBDB" w:themeFill="accent3" w:themeFillTint="66"/>
-          </w:tcPr>
-          <w:p>
-            <w:pPr>
-              <w:rPr>
-                <w:rFonts w:asciiTheme="majorHAnsi" w:hAnsiTheme="majorHAnsi" w:cstheme="majorHAnsi"/>
-                <w:lang w:val="en-US"/>
-              </w:rPr>
-            </w:pPr>
-            <w:r>
-              <w:rPr>
-                <w:rFonts w:asciiTheme="majorHAnsi" w:hAnsiTheme="majorHAnsi" w:cstheme="majorHAnsi"/>
-                <w:lang w:val="en-US"/>
-              </w:rPr>
-              <w:t>Prefer basis checks to regular expressions</w:t>
-            </w:r>
-          </w:p>
-        </w:tc>
-      </w:tr>
-      <w:tr>
-        <w:tc>
-          <w:tcPr>
-            <w:tcW w:w="3402" w:type="dxa"/>
-            <w:tcBorders>
-              <w:left w:val="single" w:sz="12" w:space="0" w:color="000000" w:themeColor="text1"/>
-              <w:right w:val="single" w:sz="12" w:space="0" w:color="000000" w:themeColor="text1"/>
-            </w:tcBorders>
-          </w:tcPr>
-          <w:p>
-            <w:pPr>
-              <w:pStyle w:val="Code"/>
-            </w:pPr>
-            <w:r>
-              <w:t>CALL FUNCTION 'SEO_CLIF_CHECK_NAME'</w:t>
-            </w:r>
-          </w:p>
-          <w:p>
-            <w:pPr>
-              <w:pStyle w:val="Code"/>
-              <w:rPr>
-                <w:strike/>
-              </w:rPr>
-            </w:pPr>
-            <w:r>
-              <w:rPr>
-                <w:strike/>
-              </w:rPr>
-              <w:t>pattern</w:t>
-            </w:r>
-            <w:r>
-              <w:rPr>
-                <w:strike/>
-              </w:rPr>
-              <w:t xml:space="preserve"> </w:t>
-            </w:r>
-            <w:r>
-              <w:rPr>
-                <w:strike/>
-              </w:rPr>
-              <w:t>=</w:t>
-            </w:r>
-            <w:r>
-              <w:rPr>
-                <w:strike/>
-              </w:rPr>
-              <w:t xml:space="preserve"> '[A-</w:t>
-            </w:r>
-            <w:proofErr w:type="gramStart"/>
-            <w:r>
-              <w:rPr>
-                <w:strike/>
-              </w:rPr>
-              <w:t>Z][</w:t>
-            </w:r>
-            <w:proofErr w:type="gramEnd"/>
-            <w:r>
-              <w:rPr>
-                <w:strike/>
-              </w:rPr>
-              <w:t>A-Z0-9_]{0,29}'</w:t>
-            </w:r>
-          </w:p>
-        </w:tc>
-      </w:tr>
-      <w:tr>
-        <w:tc>
-          <w:tcPr>
-            <w:tcW w:w="3402" w:type="dxa"/>
-            <w:tcBorders>
-              <w:left w:val="single" w:sz="12" w:space="0" w:color="000000" w:themeColor="text1"/>
-              <w:right w:val="single" w:sz="12" w:space="0" w:color="000000" w:themeColor="text1"/>
-            </w:tcBorders>
-            <w:shd w:val="clear" w:color="auto" w:fill="FFC000" w:themeFill="accent4"/>
-          </w:tcPr>
-          <w:p>
-            <w:pPr>
-              <w:rPr>
-                <w:lang w:val="en-US"/>
-              </w:rPr>
-            </w:pPr>
-            <w:r>
-              <w:rPr>
-                <w:lang w:val="en-US"/>
-              </w:rPr>
-              <w:t>Consider assembling complex regular expressions</w:t>
-            </w:r>
-          </w:p>
-        </w:tc>
-      </w:tr>
-      <w:tr>
-        <w:tc>
-          <w:tcPr>
-            <w:tcW w:w="3402" w:type="dxa"/>
-            <w:tcBorders>
-              <w:left w:val="single" w:sz="12" w:space="0" w:color="000000" w:themeColor="text1"/>
-              <w:bottom w:val="single" w:sz="12" w:space="0" w:color="000000" w:themeColor="text1"/>
-              <w:right w:val="single" w:sz="12" w:space="0" w:color="000000" w:themeColor="text1"/>
-            </w:tcBorders>
-            <w:shd w:val="clear" w:color="auto" w:fill="FFF2CC" w:themeFill="accent4" w:themeFillTint="33"/>
-          </w:tcPr>
-          <w:p>
-            <w:pPr>
-              <w:pStyle w:val="Code"/>
-            </w:pPr>
-            <w:r>
-              <w:t xml:space="preserve">CONSTANTS classes </w:t>
-            </w:r>
-            <w:r>
-              <w:t>…</w:t>
-            </w:r>
-            <w:bookmarkStart w:id="0" w:name="_GoBack"/>
-            <w:bookmarkEnd w:id="0"/>
           </w:p>
           <w:p>
             <w:pPr>
@@ -6900,16 +6726,11 @@
             <w:r>
               <w:t xml:space="preserve">… = </w:t>
             </w:r>
-            <w:proofErr w:type="gramStart"/>
             <w:r>
               <w:t>|{ class</w:t>
             </w:r>
             <w:r>
-              <w:t>es</w:t>
-            </w:r>
-            <w:proofErr w:type="gramEnd"/>
-            <w:r>
-              <w:t xml:space="preserve"> }|{ interfac</w:t>
+              <w:t>es }|{ interfac</w:t>
             </w:r>
             <w:r>
               <w:t>es }|.</w:t>
@@ -7630,15 +7451,7 @@
               <w:pStyle w:val="Explanation"/>
             </w:pPr>
             <w:r>
-              <w:t xml:space="preserve">DATA(a) = NEW </w:t>
-            </w:r>
-            <w:proofErr w:type="gramStart"/>
-            <w:r>
-              <w:t>b( )</w:t>
-            </w:r>
-            <w:proofErr w:type="gramEnd"/>
-            <w:r>
-              <w:t>.</w:t>
+              <w:t>DATA(a) = NEW b( ).</w:t>
             </w:r>
           </w:p>
           <w:p>
@@ -7800,7 +7613,6 @@
               <w:t xml:space="preserve">    </w:t>
             </w:r>
             <w:proofErr w:type="spellStart"/>
-            <w:proofErr w:type="gramStart"/>
             <w:r>
               <w:rPr>
                 <w:strike/>
@@ -7808,7 +7620,6 @@
               <w:t>a</w:t>
             </w:r>
             <w:proofErr w:type="spellEnd"/>
-            <w:proofErr w:type="gramEnd"/>
             <w:r>
               <w:rPr>
                 <w:strike/>
@@ -8069,57 +7880,41 @@
             </w:pPr>
             <w:proofErr w:type="spellStart"/>
             <w:r>
-              <w:t>do_</w:t>
-            </w:r>
-            <w:proofErr w:type="gramStart"/>
-            <w:r>
-              <w:t>it</w:t>
-            </w:r>
-            <w:proofErr w:type="spellEnd"/>
-            <w:r>
-              <w:t>( )</w:t>
-            </w:r>
-            <w:proofErr w:type="gramEnd"/>
-            <w:r>
+              <w:t>do_it</w:t>
+            </w:r>
+            <w:proofErr w:type="spellEnd"/>
+            <w:r>
+              <w:t>( ).</w:t>
+            </w:r>
+          </w:p>
+          <w:p>
+            <w:pPr>
+              <w:pStyle w:val="Code"/>
+              <w:rPr>
+                <w:strike/>
+              </w:rPr>
+            </w:pPr>
+            <w:r>
+              <w:rPr>
+                <w:strike/>
+              </w:rPr>
+              <w:t xml:space="preserve">CALL METHOD </w:t>
+            </w:r>
+            <w:proofErr w:type="spellStart"/>
+            <w:r>
+              <w:rPr>
+                <w:strike/>
+              </w:rPr>
+              <w:t>do_it</w:t>
+            </w:r>
+            <w:proofErr w:type="spellEnd"/>
+            <w:r>
+              <w:rPr>
+                <w:strike/>
+              </w:rPr>
               <w:t>.</w:t>
             </w:r>
           </w:p>
-          <w:p>
-            <w:pPr>
-              <w:pStyle w:val="Code"/>
-              <w:rPr>
-                <w:strike/>
-              </w:rPr>
-            </w:pPr>
-            <w:r>
-              <w:rPr>
-                <w:strike/>
-              </w:rPr>
-              <w:t xml:space="preserve">CALL METHOD </w:t>
-            </w:r>
-            <w:proofErr w:type="spellStart"/>
-            <w:proofErr w:type="gramStart"/>
-            <w:r>
-              <w:rPr>
-                <w:strike/>
-              </w:rPr>
-              <w:t>do</w:t>
-            </w:r>
-            <w:proofErr w:type="gramEnd"/>
-            <w:r>
-              <w:rPr>
-                <w:strike/>
-              </w:rPr>
-              <w:t>_it</w:t>
-            </w:r>
-            <w:proofErr w:type="spellEnd"/>
-            <w:r>
-              <w:rPr>
-                <w:strike/>
-              </w:rPr>
-              <w:t>.</w:t>
-            </w:r>
-          </w:p>
         </w:tc>
       </w:tr>
       <w:tr>
@@ -8168,55 +7963,33 @@
             </w:r>
             <w:proofErr w:type="spellStart"/>
             <w:r>
-              <w:t>do_</w:t>
-            </w:r>
-            <w:proofErr w:type="gramStart"/>
-            <w:r>
-              <w:t>it</w:t>
-            </w:r>
-            <w:proofErr w:type="spellEnd"/>
-            <w:r>
-              <w:t>( )</w:t>
-            </w:r>
-            <w:proofErr w:type="gramEnd"/>
-            <w:r>
-              <w:t>.</w:t>
-            </w:r>
-          </w:p>
-          <w:p>
-            <w:pPr>
-              <w:pStyle w:val="Code"/>
-              <w:rPr>
-                <w:strike/>
-              </w:rPr>
-            </w:pPr>
-            <w:proofErr w:type="spellStart"/>
-            <w:r>
-              <w:rPr>
-                <w:strike/>
-              </w:rPr>
-              <w:t>do_</w:t>
-            </w:r>
-            <w:proofErr w:type="gramStart"/>
-            <w:r>
-              <w:rPr>
-                <w:strike/>
-              </w:rPr>
-              <w:t>it</w:t>
-            </w:r>
-            <w:proofErr w:type="spellEnd"/>
-            <w:r>
-              <w:rPr>
-                <w:strike/>
-              </w:rPr>
-              <w:t>( RECEIVING</w:t>
-            </w:r>
-            <w:proofErr w:type="gramEnd"/>
-            <w:r>
-              <w:rPr>
-                <w:strike/>
-              </w:rPr>
-              <w:t xml:space="preserve"> result = a ).</w:t>
+              <w:t>do_it</w:t>
+            </w:r>
+            <w:proofErr w:type="spellEnd"/>
+            <w:r>
+              <w:t>( ).</w:t>
+            </w:r>
+          </w:p>
+          <w:p>
+            <w:pPr>
+              <w:pStyle w:val="Code"/>
+              <w:rPr>
+                <w:strike/>
+              </w:rPr>
+            </w:pPr>
+            <w:proofErr w:type="spellStart"/>
+            <w:r>
+              <w:rPr>
+                <w:strike/>
+              </w:rPr>
+              <w:t>do_it</w:t>
+            </w:r>
+            <w:proofErr w:type="spellEnd"/>
+            <w:r>
+              <w:rPr>
+                <w:strike/>
+              </w:rPr>
+              <w:t>( RECEIVING result = a ).</w:t>
             </w:r>
           </w:p>
         </w:tc>
@@ -8262,52 +8035,30 @@
             </w:pPr>
             <w:proofErr w:type="spellStart"/>
             <w:r>
-              <w:t>do_</w:t>
-            </w:r>
-            <w:proofErr w:type="gramStart"/>
-            <w:r>
-              <w:t>it</w:t>
-            </w:r>
-            <w:proofErr w:type="spellEnd"/>
-            <w:r>
-              <w:t>( a</w:t>
-            </w:r>
-            <w:proofErr w:type="gramEnd"/>
-            <w:r>
-              <w:t xml:space="preserve"> = b ).</w:t>
-            </w:r>
-          </w:p>
-          <w:p>
-            <w:pPr>
-              <w:pStyle w:val="Code"/>
-            </w:pPr>
-            <w:proofErr w:type="spellStart"/>
-            <w:r>
-              <w:rPr>
-                <w:strike/>
-              </w:rPr>
-              <w:t>do_</w:t>
-            </w:r>
-            <w:proofErr w:type="gramStart"/>
-            <w:r>
-              <w:rPr>
-                <w:strike/>
-              </w:rPr>
-              <w:t>it</w:t>
-            </w:r>
-            <w:proofErr w:type="spellEnd"/>
-            <w:r>
-              <w:rPr>
-                <w:strike/>
-              </w:rPr>
-              <w:t>( EXPORTING</w:t>
-            </w:r>
-            <w:proofErr w:type="gramEnd"/>
-            <w:r>
-              <w:rPr>
-                <w:strike/>
-              </w:rPr>
-              <w:t xml:space="preserve"> a = b ).</w:t>
+              <w:t>do_it</w:t>
+            </w:r>
+            <w:proofErr w:type="spellEnd"/>
+            <w:r>
+              <w:t>( a = b ).</w:t>
+            </w:r>
+          </w:p>
+          <w:p>
+            <w:pPr>
+              <w:pStyle w:val="Code"/>
+            </w:pPr>
+            <w:proofErr w:type="spellStart"/>
+            <w:r>
+              <w:rPr>
+                <w:strike/>
+              </w:rPr>
+              <w:t>do_it</w:t>
+            </w:r>
+            <w:proofErr w:type="spellEnd"/>
+            <w:r>
+              <w:rPr>
+                <w:strike/>
+              </w:rPr>
+              <w:t>( EXPORTING a = b ).</w:t>
             </w:r>
           </w:p>
         </w:tc>
@@ -8353,55 +8104,33 @@
             </w:pPr>
             <w:proofErr w:type="spellStart"/>
             <w:r>
-              <w:t>do_</w:t>
-            </w:r>
-            <w:proofErr w:type="gramStart"/>
-            <w:r>
-              <w:t>it</w:t>
-            </w:r>
-            <w:proofErr w:type="spellEnd"/>
-            <w:r>
-              <w:t>( b</w:t>
-            </w:r>
-            <w:proofErr w:type="gramEnd"/>
-            <w:r>
-              <w:t xml:space="preserve"> ).</w:t>
-            </w:r>
-          </w:p>
-          <w:p>
-            <w:pPr>
-              <w:pStyle w:val="Code"/>
-              <w:rPr>
-                <w:strike/>
-              </w:rPr>
-            </w:pPr>
-            <w:proofErr w:type="spellStart"/>
-            <w:r>
-              <w:rPr>
-                <w:strike/>
-              </w:rPr>
-              <w:t>do_</w:t>
-            </w:r>
-            <w:proofErr w:type="gramStart"/>
-            <w:r>
-              <w:rPr>
-                <w:strike/>
-              </w:rPr>
-              <w:t>it</w:t>
-            </w:r>
-            <w:proofErr w:type="spellEnd"/>
-            <w:r>
-              <w:rPr>
-                <w:strike/>
-              </w:rPr>
-              <w:t>( a</w:t>
-            </w:r>
-            <w:proofErr w:type="gramEnd"/>
-            <w:r>
-              <w:rPr>
-                <w:strike/>
-              </w:rPr>
-              <w:t xml:space="preserve"> = b ).</w:t>
+              <w:t>do_it</w:t>
+            </w:r>
+            <w:proofErr w:type="spellEnd"/>
+            <w:r>
+              <w:t>( b ).</w:t>
+            </w:r>
+          </w:p>
+          <w:p>
+            <w:pPr>
+              <w:pStyle w:val="Code"/>
+              <w:rPr>
+                <w:strike/>
+              </w:rPr>
+            </w:pPr>
+            <w:proofErr w:type="spellStart"/>
+            <w:r>
+              <w:rPr>
+                <w:strike/>
+              </w:rPr>
+              <w:t>do_it</w:t>
+            </w:r>
+            <w:proofErr w:type="spellEnd"/>
+            <w:r>
+              <w:rPr>
+                <w:strike/>
+              </w:rPr>
+              <w:t>( a = b ).</w:t>
             </w:r>
           </w:p>
         </w:tc>
@@ -9062,39 +8791,26 @@
               <w:pStyle w:val="Code"/>
             </w:pPr>
             <w:r>
+              <w:t xml:space="preserve">  “ focus here</w:t>
+            </w:r>
+          </w:p>
+          <w:p>
+            <w:pPr>
+              <w:pStyle w:val="Code"/>
+            </w:pPr>
+            <w:r>
+              <w:t>CATCH.</w:t>
+            </w:r>
+          </w:p>
+          <w:p>
+            <w:pPr>
+              <w:pStyle w:val="Code"/>
+            </w:pPr>
+            <w:r>
               <w:t xml:space="preserve">  </w:t>
             </w:r>
-            <w:proofErr w:type="gramStart"/>
-            <w:r>
-              <w:t>“ focus</w:t>
-            </w:r>
-            <w:proofErr w:type="gramEnd"/>
-            <w:r>
-              <w:t xml:space="preserve"> here</w:t>
-            </w:r>
-          </w:p>
-          <w:p>
-            <w:pPr>
-              <w:pStyle w:val="Code"/>
-            </w:pPr>
-            <w:r>
-              <w:t>CATCH.</w:t>
-            </w:r>
-          </w:p>
-          <w:p>
-            <w:pPr>
-              <w:pStyle w:val="Code"/>
-            </w:pPr>
-            <w:r>
-              <w:t xml:space="preserve">  </w:t>
-            </w:r>
-            <w:proofErr w:type="gramStart"/>
-            <w:r>
-              <w:t>“ do</w:t>
-            </w:r>
-            <w:proofErr w:type="gramEnd"/>
-            <w:r>
-              <w:t xml:space="preserve"> somewhere else</w:t>
+            <w:r>
+              <w:t>“ do somewhere else</w:t>
             </w:r>
           </w:p>
           <w:p>
@@ -9164,28 +8880,13 @@
               <w:rPr>
                 <w:strike/>
               </w:rPr>
-              <w:t xml:space="preserve"> </w:t>
-            </w:r>
-            <w:proofErr w:type="gramStart"/>
-            <w:r>
-              <w:rPr>
-                <w:strike/>
-              </w:rPr>
-              <w:t>( )</w:t>
-            </w:r>
-            <w:proofErr w:type="gramEnd"/>
-            <w:r>
-              <w:rPr>
-                <w:strike/>
-              </w:rPr>
-              <w:t>.</w:t>
-            </w:r>
-          </w:p>
-          <w:p>
-            <w:pPr>
-              <w:pStyle w:val="Code"/>
-            </w:pPr>
-            <w:proofErr w:type="gramStart"/>
+              <w:t xml:space="preserve"> ( ).</w:t>
+            </w:r>
+          </w:p>
+          <w:p>
+            <w:pPr>
+              <w:pStyle w:val="Code"/>
+            </w:pPr>
             <w:r>
               <w:rPr>
                 <w:strike/>
@@ -9193,7 +8894,6 @@
               <w:t>DATA(</w:t>
             </w:r>
             <w:proofErr w:type="spellStart"/>
-            <w:proofErr w:type="gramEnd"/>
             <w:r>
               <w:rPr>
                 <w:strike/>
@@ -9420,21 +9120,7 @@
               <w:rPr>
                 <w:strike/>
               </w:rPr>
-              <w:t xml:space="preserve">  </w:t>
-            </w:r>
-            <w:proofErr w:type="gramStart"/>
-            <w:r>
-              <w:rPr>
-                <w:strike/>
-              </w:rPr>
-              <w:t>“ some</w:t>
-            </w:r>
-            <w:proofErr w:type="gramEnd"/>
-            <w:r>
-              <w:rPr>
-                <w:strike/>
-              </w:rPr>
-              <w:t xml:space="preserve"> more actions</w:t>
+              <w:t xml:space="preserve">  “ some more actions</w:t>
             </w:r>
           </w:p>
           <w:p>
@@ -9579,21 +9265,7 @@
               <w:rPr>
                 <w:strike/>
               </w:rPr>
-              <w:t xml:space="preserve"> INTO </w:t>
-            </w:r>
-            <w:proofErr w:type="gramStart"/>
-            <w:r>
-              <w:rPr>
-                <w:strike/>
-              </w:rPr>
-              <w:t>DATA(</w:t>
-            </w:r>
-            <w:proofErr w:type="gramEnd"/>
-            <w:r>
-              <w:rPr>
-                <w:strike/>
-              </w:rPr>
-              <w:t>row).</w:t>
+              <w:t xml:space="preserve"> INTO DATA(row).</w:t>
             </w:r>
           </w:p>
           <w:p>
@@ -9757,21 +9429,7 @@
               <w:rPr>
                 <w:strike/>
               </w:rPr>
-              <w:t xml:space="preserve">METHODS </w:t>
-            </w:r>
-            <w:proofErr w:type="gramStart"/>
-            <w:r>
-              <w:rPr>
-                <w:strike/>
-              </w:rPr>
-              <w:t>a</w:t>
-            </w:r>
-            <w:proofErr w:type="gramEnd"/>
-            <w:r>
-              <w:rPr>
-                <w:strike/>
-              </w:rPr>
-              <w:t xml:space="preserve"> IMPORTING b c d e</w:t>
+              <w:t>METHODS a IMPORTING b c d e</w:t>
             </w:r>
           </w:p>
         </w:tc>
@@ -9819,15 +9477,7 @@
               <w:pStyle w:val="Code"/>
             </w:pPr>
             <w:r>
-              <w:t xml:space="preserve">METHODS </w:t>
-            </w:r>
-            <w:proofErr w:type="gramStart"/>
-            <w:r>
-              <w:t>a</w:t>
-            </w:r>
-            <w:proofErr w:type="gramEnd"/>
-            <w:r>
-              <w:t xml:space="preserve"> IMPORTING b</w:t>
+              <w:t>METHODS a IMPORTING b</w:t>
             </w:r>
           </w:p>
           <w:p>
@@ -10191,44 +9841,174 @@
               <w:rPr>
                 <w:strike/>
               </w:rPr>
+              <w:t xml:space="preserve">METHODS a </w:t>
+            </w:r>
+            <w:r>
+              <w:rPr>
+                <w:strike/>
+              </w:rPr>
+              <w:t>EXPORTING</w:t>
+            </w:r>
+            <w:r>
+              <w:rPr>
+                <w:strike/>
+              </w:rPr>
+              <w:t xml:space="preserve"> b</w:t>
+            </w:r>
+          </w:p>
+        </w:tc>
+      </w:tr>
+      <w:tr>
+        <w:tc>
+          <w:tcPr>
+            <w:tcW w:w="3402" w:type="dxa"/>
+            <w:tcBorders>
+              <w:left w:val="single" w:sz="12" w:space="0" w:color="000000" w:themeColor="text1"/>
+              <w:bottom w:val="nil"/>
+              <w:right w:val="single" w:sz="12" w:space="0" w:color="000000" w:themeColor="text1"/>
+            </w:tcBorders>
+            <w:shd w:val="clear" w:color="auto" w:fill="DBDBDB" w:themeFill="accent3" w:themeFillTint="66"/>
+          </w:tcPr>
+          <w:p>
+            <w:pPr>
+              <w:rPr>
+                <w:rFonts w:asciiTheme="majorHAnsi" w:hAnsiTheme="majorHAnsi" w:cstheme="majorHAnsi"/>
+                <w:lang w:val="en-US"/>
+              </w:rPr>
+            </w:pPr>
+            <w:r>
+              <w:rPr>
+                <w:rFonts w:asciiTheme="majorHAnsi" w:hAnsiTheme="majorHAnsi" w:cstheme="majorHAnsi"/>
+                <w:lang w:val="en-US"/>
+              </w:rPr>
+              <w:t>RETURNING large tables is usually okay</w:t>
+            </w:r>
+          </w:p>
+        </w:tc>
+      </w:tr>
+      <w:tr>
+        <w:tc>
+          <w:tcPr>
+            <w:tcW w:w="3402" w:type="dxa"/>
+            <w:tcBorders>
+              <w:left w:val="single" w:sz="12" w:space="0" w:color="000000" w:themeColor="text1"/>
+              <w:right w:val="single" w:sz="12" w:space="0" w:color="000000" w:themeColor="text1"/>
+            </w:tcBorders>
+          </w:tcPr>
+          <w:p>
+            <w:pPr>
+              <w:pStyle w:val="Code"/>
+            </w:pPr>
+            <w:r>
+              <w:t>METHODS a RETURNING b TYPE TABLE</w:t>
+            </w:r>
+          </w:p>
+          <w:p>
+            <w:pPr>
+              <w:pStyle w:val="Code"/>
+              <w:rPr>
+                <w:strike/>
+              </w:rPr>
+            </w:pPr>
+            <w:r>
+              <w:rPr>
+                <w:strike/>
+              </w:rPr>
+              <w:t>METHODS a EXPORTING b TYPE TABLE</w:t>
+            </w:r>
+          </w:p>
+        </w:tc>
+      </w:tr>
+      <w:tr>
+        <w:tc>
+          <w:tcPr>
+            <w:tcW w:w="3402" w:type="dxa"/>
+            <w:tcBorders>
+              <w:left w:val="single" w:sz="12" w:space="0" w:color="000000" w:themeColor="text1"/>
+              <w:right w:val="single" w:sz="12" w:space="0" w:color="000000" w:themeColor="text1"/>
+            </w:tcBorders>
+            <w:shd w:val="clear" w:color="auto" w:fill="DBDBDB" w:themeFill="accent3" w:themeFillTint="66"/>
+          </w:tcPr>
+          <w:p>
+            <w:pPr>
+              <w:rPr>
+                <w:lang w:val="en-US"/>
+              </w:rPr>
+            </w:pPr>
+            <w:r>
+              <w:rPr>
+                <w:lang w:val="en-US"/>
+              </w:rPr>
+              <w:t>Use either RETURNING or EXPORTING or CHANGING, but not a combination</w:t>
+            </w:r>
+          </w:p>
+        </w:tc>
+      </w:tr>
+      <w:tr>
+        <w:tc>
+          <w:tcPr>
+            <w:tcW w:w="3402" w:type="dxa"/>
+            <w:tcBorders>
+              <w:left w:val="single" w:sz="12" w:space="0" w:color="000000" w:themeColor="text1"/>
+              <w:right w:val="single" w:sz="12" w:space="0" w:color="000000" w:themeColor="text1"/>
+            </w:tcBorders>
+            <w:shd w:val="clear" w:color="auto" w:fill="FFFFFF" w:themeFill="background1"/>
+          </w:tcPr>
+          <w:p>
+            <w:pPr>
+              <w:pStyle w:val="Code"/>
+              <w:rPr>
+                <w:strike/>
+              </w:rPr>
+            </w:pPr>
+            <w:r>
+              <w:rPr>
+                <w:strike/>
+              </w:rPr>
               <w:t xml:space="preserve">METHODS </w:t>
             </w:r>
-            <w:proofErr w:type="gramStart"/>
-            <w:r>
-              <w:rPr>
-                <w:strike/>
-              </w:rPr>
-              <w:t>a</w:t>
-            </w:r>
-            <w:proofErr w:type="gramEnd"/>
-            <w:r>
-              <w:rPr>
-                <w:strike/>
-              </w:rPr>
-              <w:t xml:space="preserve"> </w:t>
-            </w:r>
-            <w:r>
-              <w:rPr>
-                <w:strike/>
-              </w:rPr>
-              <w:t>EXPORTING</w:t>
-            </w:r>
-            <w:r>
-              <w:rPr>
-                <w:strike/>
-              </w:rPr>
-              <w:t xml:space="preserve"> b</w:t>
-            </w:r>
-          </w:p>
-        </w:tc>
-      </w:tr>
-      <w:tr>
-        <w:tc>
-          <w:tcPr>
-            <w:tcW w:w="3402" w:type="dxa"/>
-            <w:tcBorders>
-              <w:left w:val="single" w:sz="12" w:space="0" w:color="000000" w:themeColor="text1"/>
-              <w:bottom w:val="nil"/>
+            <w:proofErr w:type="spellStart"/>
+            <w:r>
+              <w:rPr>
+                <w:strike/>
+              </w:rPr>
+              <w:t>do_it</w:t>
+            </w:r>
+            <w:proofErr w:type="spellEnd"/>
+          </w:p>
+          <w:p>
+            <w:pPr>
+              <w:pStyle w:val="Code"/>
+              <w:rPr>
+                <w:strike/>
+              </w:rPr>
+            </w:pPr>
+            <w:r>
+              <w:rPr>
+                <w:strike/>
+              </w:rPr>
+              <w:t xml:space="preserve">  EXPORTING a</w:t>
+            </w:r>
+          </w:p>
+          <w:p>
+            <w:pPr>
+              <w:pStyle w:val="Code"/>
+            </w:pPr>
+            <w:r>
+              <w:rPr>
+                <w:strike/>
+              </w:rPr>
+              <w:t xml:space="preserve">  CHANGING b</w:t>
+            </w:r>
+          </w:p>
+        </w:tc>
+      </w:tr>
+      <w:tr>
+        <w:tc>
+          <w:tcPr>
+            <w:tcW w:w="3402" w:type="dxa"/>
+            <w:tcBorders>
+              <w:left w:val="single" w:sz="12" w:space="0" w:color="000000" w:themeColor="text1"/>
               <w:right w:val="single" w:sz="12" w:space="0" w:color="000000" w:themeColor="text1"/>
             </w:tcBorders>
             <w:shd w:val="clear" w:color="auto" w:fill="DBDBDB" w:themeFill="accent3" w:themeFillTint="66"/>
@@ -10236,311 +10016,139 @@
           <w:p>
             <w:pPr>
               <w:rPr>
-                <w:rFonts w:asciiTheme="majorHAnsi" w:hAnsiTheme="majorHAnsi" w:cstheme="majorHAnsi"/>
-                <w:lang w:val="en-US"/>
-              </w:rPr>
-            </w:pPr>
-            <w:r>
-              <w:rPr>
-                <w:rFonts w:asciiTheme="majorHAnsi" w:hAnsiTheme="majorHAnsi" w:cstheme="majorHAnsi"/>
-                <w:lang w:val="en-US"/>
-              </w:rPr>
-              <w:t>RETURNING large tables is usually okay</w:t>
-            </w:r>
-          </w:p>
-        </w:tc>
-      </w:tr>
-      <w:tr>
-        <w:tc>
-          <w:tcPr>
-            <w:tcW w:w="3402" w:type="dxa"/>
-            <w:tcBorders>
-              <w:left w:val="single" w:sz="12" w:space="0" w:color="000000" w:themeColor="text1"/>
-              <w:right w:val="single" w:sz="12" w:space="0" w:color="000000" w:themeColor="text1"/>
-            </w:tcBorders>
-          </w:tcPr>
-          <w:p>
-            <w:pPr>
-              <w:pStyle w:val="Code"/>
-            </w:pPr>
-            <w:r>
-              <w:t>METHODS a RETURNING b TYPE TABLE</w:t>
-            </w:r>
-          </w:p>
-          <w:p>
-            <w:pPr>
-              <w:pStyle w:val="Code"/>
-              <w:rPr>
-                <w:strike/>
-              </w:rPr>
-            </w:pPr>
-            <w:r>
-              <w:rPr>
-                <w:strike/>
-              </w:rPr>
+                <w:lang w:val="en-US"/>
+              </w:rPr>
+            </w:pPr>
+            <w:r>
+              <w:rPr>
+                <w:lang w:val="en-US"/>
+              </w:rPr>
+              <w:t>Use CHANGING sparingly, where suited</w:t>
+            </w:r>
+          </w:p>
+        </w:tc>
+      </w:tr>
+      <w:tr>
+        <w:tc>
+          <w:tcPr>
+            <w:tcW w:w="3402" w:type="dxa"/>
+            <w:tcBorders>
+              <w:left w:val="single" w:sz="12" w:space="0" w:color="000000" w:themeColor="text1"/>
+              <w:right w:val="single" w:sz="12" w:space="0" w:color="000000" w:themeColor="text1"/>
+            </w:tcBorders>
+            <w:shd w:val="clear" w:color="auto" w:fill="FFFFFF" w:themeFill="background1"/>
+          </w:tcPr>
+          <w:p>
+            <w:pPr>
+              <w:pStyle w:val="Code"/>
+            </w:pPr>
+            <w:r>
+              <w:t>METHODS IMPORTING … RETURNING …</w:t>
+            </w:r>
+          </w:p>
+          <w:p>
+            <w:pPr>
+              <w:pStyle w:val="Code"/>
+              <w:rPr>
+                <w:strike/>
+              </w:rPr>
+            </w:pPr>
+            <w:r>
+              <w:rPr>
+                <w:strike/>
+              </w:rPr>
+              <w:t>METHODS CHANGING</w:t>
+            </w:r>
+          </w:p>
+        </w:tc>
+      </w:tr>
+      <w:tr>
+        <w:tc>
+          <w:tcPr>
+            <w:tcW w:w="3402" w:type="dxa"/>
+            <w:tcBorders>
+              <w:left w:val="single" w:sz="12" w:space="0" w:color="000000" w:themeColor="text1"/>
+              <w:right w:val="single" w:sz="12" w:space="0" w:color="000000" w:themeColor="text1"/>
+            </w:tcBorders>
+            <w:shd w:val="clear" w:color="auto" w:fill="DBDBDB" w:themeFill="accent3" w:themeFillTint="66"/>
+          </w:tcPr>
+          <w:p>
+            <w:pPr>
+              <w:rPr>
+                <w:lang w:val="en-US"/>
+              </w:rPr>
+            </w:pPr>
+            <w:r>
+              <w:rPr>
+                <w:lang w:val="en-US"/>
+              </w:rPr>
+              <w:t>Split method instead of Boolean input parameter</w:t>
+            </w:r>
+          </w:p>
+        </w:tc>
+      </w:tr>
+      <w:tr>
+        <w:tc>
+          <w:tcPr>
+            <w:tcW w:w="3402" w:type="dxa"/>
+            <w:tcBorders>
+              <w:left w:val="single" w:sz="12" w:space="0" w:color="000000" w:themeColor="text1"/>
+              <w:bottom w:val="single" w:sz="12" w:space="0" w:color="000000" w:themeColor="text1"/>
+              <w:right w:val="single" w:sz="12" w:space="0" w:color="000000" w:themeColor="text1"/>
+            </w:tcBorders>
+          </w:tcPr>
+          <w:p>
+            <w:pPr>
+              <w:pStyle w:val="Code"/>
+            </w:pPr>
+            <w:r>
               <w:t xml:space="preserve">METHODS </w:t>
             </w:r>
-            <w:proofErr w:type="gramStart"/>
-            <w:r>
-              <w:rPr>
-                <w:strike/>
-              </w:rPr>
-              <w:t>a</w:t>
-            </w:r>
-            <w:proofErr w:type="gramEnd"/>
-            <w:r>
-              <w:rPr>
-                <w:strike/>
-              </w:rPr>
-              <w:t xml:space="preserve"> EXPORTING b TYPE TABLE</w:t>
-            </w:r>
-          </w:p>
-        </w:tc>
-      </w:tr>
-      <w:tr>
-        <w:tc>
-          <w:tcPr>
-            <w:tcW w:w="3402" w:type="dxa"/>
-            <w:tcBorders>
-              <w:left w:val="single" w:sz="12" w:space="0" w:color="000000" w:themeColor="text1"/>
-              <w:right w:val="single" w:sz="12" w:space="0" w:color="000000" w:themeColor="text1"/>
-            </w:tcBorders>
-            <w:shd w:val="clear" w:color="auto" w:fill="DBDBDB" w:themeFill="accent3" w:themeFillTint="66"/>
-          </w:tcPr>
-          <w:p>
-            <w:pPr>
-              <w:rPr>
-                <w:lang w:val="en-US"/>
-              </w:rPr>
-            </w:pPr>
-            <w:r>
-              <w:rPr>
-                <w:lang w:val="en-US"/>
-              </w:rPr>
-              <w:t>Use either RETURNING or EXPORTING or CHANGING, but not a combination</w:t>
-            </w:r>
-          </w:p>
-        </w:tc>
-      </w:tr>
-      <w:tr>
-        <w:tc>
-          <w:tcPr>
-            <w:tcW w:w="3402" w:type="dxa"/>
-            <w:tcBorders>
-              <w:left w:val="single" w:sz="12" w:space="0" w:color="000000" w:themeColor="text1"/>
-              <w:right w:val="single" w:sz="12" w:space="0" w:color="000000" w:themeColor="text1"/>
-            </w:tcBorders>
-            <w:shd w:val="clear" w:color="auto" w:fill="FFFFFF" w:themeFill="background1"/>
-          </w:tcPr>
-          <w:p>
-            <w:pPr>
-              <w:pStyle w:val="Code"/>
-              <w:rPr>
-                <w:strike/>
-              </w:rPr>
-            </w:pPr>
-            <w:r>
-              <w:rPr>
-                <w:strike/>
-              </w:rPr>
+            <w:proofErr w:type="spellStart"/>
+            <w:r>
+              <w:t>do_it_without_saving</w:t>
+            </w:r>
+            <w:proofErr w:type="spellEnd"/>
+          </w:p>
+          <w:p>
+            <w:pPr>
+              <w:pStyle w:val="Code"/>
+            </w:pPr>
+            <w:r>
               <w:t xml:space="preserve">METHODS </w:t>
             </w:r>
             <w:proofErr w:type="spellStart"/>
             <w:r>
+              <w:t>do_it_and_save</w:t>
+            </w:r>
+            <w:proofErr w:type="spellEnd"/>
+          </w:p>
+          <w:p>
+            <w:pPr>
+              <w:pStyle w:val="Code"/>
+              <w:rPr>
+                <w:strike/>
+              </w:rPr>
+            </w:pPr>
+            <w:r>
+              <w:rPr>
+                <w:strike/>
+              </w:rPr>
+              <w:t xml:space="preserve">METHODS </w:t>
+            </w:r>
+            <w:proofErr w:type="spellStart"/>
+            <w:r>
               <w:rPr>
                 <w:strike/>
               </w:rPr>
               <w:t>do_it</w:t>
             </w:r>
             <w:proofErr w:type="spellEnd"/>
-          </w:p>
-          <w:p>
-            <w:pPr>
-              <w:pStyle w:val="Code"/>
-              <w:rPr>
-                <w:strike/>
-              </w:rPr>
-            </w:pPr>
-            <w:r>
-              <w:rPr>
-                <w:strike/>
-              </w:rPr>
-              <w:t xml:space="preserve">  EXPORTING a</w:t>
-            </w:r>
-          </w:p>
-          <w:p>
-            <w:pPr>
-              <w:pStyle w:val="Code"/>
-            </w:pPr>
-            <w:r>
-              <w:rPr>
-                <w:strike/>
-              </w:rPr>
-              <w:t xml:space="preserve">  CHANGING b</w:t>
-            </w:r>
-          </w:p>
-        </w:tc>
-      </w:tr>
-      <w:tr>
-        <w:tc>
-          <w:tcPr>
-            <w:tcW w:w="3402" w:type="dxa"/>
-            <w:tcBorders>
-              <w:left w:val="single" w:sz="12" w:space="0" w:color="000000" w:themeColor="text1"/>
-              <w:right w:val="single" w:sz="12" w:space="0" w:color="000000" w:themeColor="text1"/>
-            </w:tcBorders>
-            <w:shd w:val="clear" w:color="auto" w:fill="DBDBDB" w:themeFill="accent3" w:themeFillTint="66"/>
-          </w:tcPr>
-          <w:p>
-            <w:pPr>
-              <w:rPr>
-                <w:lang w:val="en-US"/>
-              </w:rPr>
-            </w:pPr>
-            <w:r>
-              <w:rPr>
-                <w:lang w:val="en-US"/>
-              </w:rPr>
-              <w:t>Use CHANGING sparingly, where suited</w:t>
-            </w:r>
-          </w:p>
-        </w:tc>
-      </w:tr>
-      <w:tr>
-        <w:tc>
-          <w:tcPr>
-            <w:tcW w:w="3402" w:type="dxa"/>
-            <w:tcBorders>
-              <w:left w:val="single" w:sz="12" w:space="0" w:color="000000" w:themeColor="text1"/>
-              <w:right w:val="single" w:sz="12" w:space="0" w:color="000000" w:themeColor="text1"/>
-            </w:tcBorders>
-            <w:shd w:val="clear" w:color="auto" w:fill="FFFFFF" w:themeFill="background1"/>
-          </w:tcPr>
-          <w:p>
-            <w:pPr>
-              <w:pStyle w:val="Code"/>
-            </w:pPr>
-            <w:r>
-              <w:t>METHODS IMPORTING … RETURNING …</w:t>
-            </w:r>
-          </w:p>
-          <w:p>
-            <w:pPr>
-              <w:pStyle w:val="Code"/>
-              <w:rPr>
-                <w:strike/>
-              </w:rPr>
-            </w:pPr>
-            <w:r>
-              <w:rPr>
-                <w:strike/>
-              </w:rPr>
-              <w:t>METHODS CHANGING</w:t>
-            </w:r>
-          </w:p>
-        </w:tc>
-      </w:tr>
-      <w:tr>
-        <w:tc>
-          <w:tcPr>
-            <w:tcW w:w="3402" w:type="dxa"/>
-            <w:tcBorders>
-              <w:left w:val="single" w:sz="12" w:space="0" w:color="000000" w:themeColor="text1"/>
-              <w:right w:val="single" w:sz="12" w:space="0" w:color="000000" w:themeColor="text1"/>
-            </w:tcBorders>
-            <w:shd w:val="clear" w:color="auto" w:fill="DBDBDB" w:themeFill="accent3" w:themeFillTint="66"/>
-          </w:tcPr>
-          <w:p>
-            <w:pPr>
-              <w:rPr>
-                <w:lang w:val="en-US"/>
-              </w:rPr>
-            </w:pPr>
-            <w:r>
-              <w:rPr>
-                <w:lang w:val="en-US"/>
-              </w:rPr>
-              <w:t>Split method instead of Boolean input parameter</w:t>
-            </w:r>
-          </w:p>
-        </w:tc>
-      </w:tr>
-      <w:tr>
-        <w:tc>
-          <w:tcPr>
-            <w:tcW w:w="3402" w:type="dxa"/>
-            <w:tcBorders>
-              <w:left w:val="single" w:sz="12" w:space="0" w:color="000000" w:themeColor="text1"/>
-              <w:bottom w:val="single" w:sz="12" w:space="0" w:color="000000" w:themeColor="text1"/>
-              <w:right w:val="single" w:sz="12" w:space="0" w:color="000000" w:themeColor="text1"/>
-            </w:tcBorders>
-          </w:tcPr>
-          <w:p>
-            <w:pPr>
-              <w:pStyle w:val="Code"/>
-            </w:pPr>
-            <w:r>
-              <w:t xml:space="preserve">METHODS </w:t>
-            </w:r>
-            <w:proofErr w:type="spellStart"/>
-            <w:r>
-              <w:t>do_it_without_saving</w:t>
-            </w:r>
-            <w:proofErr w:type="spellEnd"/>
-          </w:p>
-          <w:p>
-            <w:pPr>
-              <w:pStyle w:val="Code"/>
-            </w:pPr>
-            <w:r>
-              <w:t xml:space="preserve">METHODS </w:t>
-            </w:r>
-            <w:proofErr w:type="spellStart"/>
-            <w:r>
-              <w:t>do_it_and_save</w:t>
-            </w:r>
-            <w:proofErr w:type="spellEnd"/>
-          </w:p>
-          <w:p>
-            <w:pPr>
-              <w:pStyle w:val="Code"/>
-              <w:rPr>
-                <w:strike/>
-              </w:rPr>
-            </w:pPr>
-            <w:r>
-              <w:rPr>
-                <w:strike/>
-              </w:rPr>
-              <w:t xml:space="preserve">METHODS </w:t>
-            </w:r>
-            <w:proofErr w:type="spellStart"/>
-            <w:r>
-              <w:rPr>
-                <w:strike/>
-              </w:rPr>
-              <w:t>do_it</w:t>
-            </w:r>
-            <w:proofErr w:type="spellEnd"/>
-            <w:r>
-              <w:rPr>
-                <w:strike/>
-              </w:rPr>
-              <w:t xml:space="preserve"> </w:t>
-            </w:r>
-            <w:proofErr w:type="gramStart"/>
-            <w:r>
-              <w:rPr>
-                <w:strike/>
-              </w:rPr>
-              <w:t>IMPORTING</w:t>
-            </w:r>
-            <w:proofErr w:type="gramEnd"/>
-            <w:r>
-              <w:rPr>
-                <w:strike/>
-              </w:rPr>
-              <w:t xml:space="preserve"> </w:t>
+            <w:r>
+              <w:rPr>
+                <w:strike/>
+              </w:rPr>
+              <w:t xml:space="preserve"> IMPORTING </w:t>
             </w:r>
             <w:proofErr w:type="spellStart"/>
             <w:r>
@@ -11060,13 +10668,8 @@
             <w:pPr>
               <w:pStyle w:val="Code"/>
             </w:pPr>
-            <w:proofErr w:type="gramStart"/>
-            <w:r>
-              <w:t>DATA(</w:t>
-            </w:r>
-            <w:proofErr w:type="gramEnd"/>
-            <w:r>
-              <w:t xml:space="preserve">result) = </w:t>
+            <w:r>
+              <w:t xml:space="preserve">DATA(result) = </w:t>
             </w:r>
             <w:r>
               <w:t>check</w:t>
@@ -11305,15 +10908,7 @@
             </w:r>
             <w:proofErr w:type="spellEnd"/>
             <w:r>
-              <w:t xml:space="preserve"> </w:t>
-            </w:r>
-            <w:proofErr w:type="gramStart"/>
-            <w:r>
-              <w:t>RAISING</w:t>
-            </w:r>
-            <w:proofErr w:type="gramEnd"/>
-            <w:r>
-              <w:t xml:space="preserve"> EXCEPTION</w:t>
+              <w:t xml:space="preserve"> RAISING EXCEPTION</w:t>
             </w:r>
           </w:p>
           <w:p>
@@ -11334,17 +10929,9 @@
               <w:rPr>
                 <w:strike/>
               </w:rPr>
-              <w:t>do_</w:t>
-            </w:r>
-            <w:proofErr w:type="gramStart"/>
-            <w:r>
-              <w:rPr>
-                <w:strike/>
-              </w:rPr>
-              <w:t>it</w:t>
-            </w:r>
-            <w:proofErr w:type="spellEnd"/>
-            <w:proofErr w:type="gramEnd"/>
+              <w:t>do_it</w:t>
+            </w:r>
+            <w:proofErr w:type="spellEnd"/>
             <w:r>
               <w:rPr>
                 <w:strike/>
@@ -11604,31 +11191,15 @@
             </w:r>
             <w:proofErr w:type="spellEnd"/>
             <w:r>
-              <w:t xml:space="preserve"> </w:t>
-            </w:r>
-            <w:proofErr w:type="gramStart"/>
-            <w:r>
-              <w:t>RAISING</w:t>
-            </w:r>
-            <w:proofErr w:type="gramEnd"/>
-            <w:r>
-              <w:t xml:space="preserve"> EXCEPTION r</w:t>
-            </w:r>
-          </w:p>
-          <w:p>
-            <w:pPr>
-              <w:pStyle w:val="Code"/>
-            </w:pPr>
-            <w:r>
-              <w:t xml:space="preserve">CLASS </w:t>
-            </w:r>
-            <w:proofErr w:type="gramStart"/>
-            <w:r>
-              <w:t>a</w:t>
-            </w:r>
-            <w:proofErr w:type="gramEnd"/>
-            <w:r>
-              <w:t xml:space="preserve"> INHERITING FROM r</w:t>
+              <w:t xml:space="preserve"> RAISING EXCEPTION r</w:t>
+            </w:r>
+          </w:p>
+          <w:p>
+            <w:pPr>
+              <w:pStyle w:val="Code"/>
+            </w:pPr>
+            <w:r>
+              <w:t>CLASS a INHERITING FROM r</w:t>
             </w:r>
           </w:p>
           <w:p>
@@ -11893,15 +11464,7 @@
               <w:pStyle w:val="Code"/>
             </w:pPr>
             <w:r>
-              <w:t xml:space="preserve">RAISE EXCEPTION NEW </w:t>
-            </w:r>
-            <w:proofErr w:type="gramStart"/>
-            <w:r>
-              <w:t>a( )</w:t>
-            </w:r>
-            <w:proofErr w:type="gramEnd"/>
-            <w:r>
-              <w:t>.</w:t>
+              <w:t>RAISE EXCEPTION NEW a( ).</w:t>
             </w:r>
           </w:p>
           <w:p>
@@ -12044,31 +11607,15 @@
               <w:pStyle w:val="Code"/>
             </w:pPr>
             <w:r>
-              <w:t xml:space="preserve">CATCH foreign INTO </w:t>
-            </w:r>
-            <w:proofErr w:type="gramStart"/>
-            <w:r>
-              <w:t>DATA(</w:t>
-            </w:r>
-            <w:proofErr w:type="gramEnd"/>
-            <w:r>
-              <w:t>error).</w:t>
-            </w:r>
-          </w:p>
-          <w:p>
-            <w:pPr>
-              <w:pStyle w:val="Code"/>
-            </w:pPr>
-            <w:r>
-              <w:t xml:space="preserve">  RAISE EXCEPTION NEW </w:t>
-            </w:r>
-            <w:proofErr w:type="gramStart"/>
-            <w:r>
-              <w:t>my( error</w:t>
-            </w:r>
-            <w:proofErr w:type="gramEnd"/>
-            <w:r>
-              <w:t xml:space="preserve"> ).</w:t>
+              <w:t>CATCH foreign INTO DATA(error).</w:t>
+            </w:r>
+          </w:p>
+          <w:p>
+            <w:pPr>
+              <w:pStyle w:val="Code"/>
+            </w:pPr>
+            <w:r>
+              <w:t xml:space="preserve">  RAISE EXCEPTION NEW my( error ).</w:t>
             </w:r>
           </w:p>
           <w:p>
@@ -12363,61 +11910,37 @@
             </w:pPr>
             <w:proofErr w:type="spellStart"/>
             <w:r>
-              <w:t>given_some_</w:t>
-            </w:r>
-            <w:proofErr w:type="gramStart"/>
-            <w:r>
-              <w:t>data</w:t>
-            </w:r>
-            <w:proofErr w:type="spellEnd"/>
-            <w:r>
-              <w:t>( )</w:t>
-            </w:r>
-            <w:proofErr w:type="gramEnd"/>
-            <w:r>
-              <w:t>.</w:t>
-            </w:r>
-          </w:p>
-          <w:p>
-            <w:pPr>
-              <w:pStyle w:val="Code"/>
-            </w:pPr>
-            <w:proofErr w:type="spellStart"/>
-            <w:r>
-              <w:t>do_the_good_</w:t>
-            </w:r>
-            <w:proofErr w:type="gramStart"/>
-            <w:r>
-              <w:t>thing</w:t>
-            </w:r>
-            <w:proofErr w:type="spellEnd"/>
-            <w:r>
-              <w:t>( )</w:t>
-            </w:r>
-            <w:proofErr w:type="gramEnd"/>
-            <w:r>
-              <w:t>.</w:t>
-            </w:r>
-          </w:p>
-          <w:p>
-            <w:pPr>
-              <w:pStyle w:val="Code"/>
-            </w:pPr>
-            <w:proofErr w:type="spellStart"/>
-            <w:r>
-              <w:t>and_assert_that_it_</w:t>
-            </w:r>
-            <w:proofErr w:type="gramStart"/>
-            <w:r>
-              <w:t>worked</w:t>
-            </w:r>
-            <w:proofErr w:type="spellEnd"/>
-            <w:r>
-              <w:t>( )</w:t>
-            </w:r>
-            <w:proofErr w:type="gramEnd"/>
-            <w:r>
-              <w:t>.</w:t>
+              <w:t>given_some_data</w:t>
+            </w:r>
+            <w:proofErr w:type="spellEnd"/>
+            <w:r>
+              <w:t>( ).</w:t>
+            </w:r>
+          </w:p>
+          <w:p>
+            <w:pPr>
+              <w:pStyle w:val="Code"/>
+            </w:pPr>
+            <w:proofErr w:type="spellStart"/>
+            <w:r>
+              <w:t>do_the_good_thing</w:t>
+            </w:r>
+            <w:proofErr w:type="spellEnd"/>
+            <w:r>
+              <w:t>( ).</w:t>
+            </w:r>
+          </w:p>
+          <w:p>
+            <w:pPr>
+              <w:pStyle w:val="Code"/>
+            </w:pPr>
+            <w:proofErr w:type="spellStart"/>
+            <w:r>
+              <w:t>and_assert_that_it_worked</w:t>
+            </w:r>
+            <w:proofErr w:type="spellEnd"/>
+            <w:r>
+              <w:t>( ).</w:t>
             </w:r>
           </w:p>
         </w:tc>
@@ -13370,19 +12893,11 @@
             </w:r>
             <w:proofErr w:type="spellStart"/>
             <w:r>
-              <w:t>map_xml_to_</w:t>
-            </w:r>
-            <w:proofErr w:type="gramStart"/>
-            <w:r>
-              <w:t>itab</w:t>
-            </w:r>
-            <w:proofErr w:type="spellEnd"/>
-            <w:r>
-              <w:t>( …</w:t>
-            </w:r>
-            <w:proofErr w:type="gramEnd"/>
-            <w:r>
-              <w:t xml:space="preserve"> ).</w:t>
+              <w:t>map_xml_to_itab</w:t>
+            </w:r>
+            <w:proofErr w:type="spellEnd"/>
+            <w:r>
+              <w:t>( … ).</w:t>
             </w:r>
           </w:p>
           <w:p>
@@ -13426,19 +12941,11 @@
             </w:r>
             <w:proofErr w:type="spellStart"/>
             <w:r>
-              <w:t>map_xml_to_</w:t>
-            </w:r>
-            <w:proofErr w:type="gramStart"/>
-            <w:r>
-              <w:t>itab</w:t>
-            </w:r>
-            <w:proofErr w:type="spellEnd"/>
-            <w:r>
-              <w:t>( `</w:t>
-            </w:r>
-            <w:proofErr w:type="gramEnd"/>
-            <w:r>
-              <w:t>&lt;xml&gt;&lt;/xml&gt;` ).</w:t>
+              <w:t>map_xml_to_itab</w:t>
+            </w:r>
+            <w:proofErr w:type="spellEnd"/>
+            <w:r>
+              <w:t>( `&lt;xml&gt;&lt;/xml&gt;` ).</w:t>
             </w:r>
           </w:p>
           <w:p>
@@ -13600,19 +13107,11 @@
               <w:pStyle w:val="Code"/>
             </w:pPr>
             <w:r>
-              <w:t xml:space="preserve">cut = </w:t>
-            </w:r>
-            <w:proofErr w:type="gramStart"/>
-            <w:r>
-              <w:t xml:space="preserve">NEW( </w:t>
-            </w:r>
-            <w:proofErr w:type="spellStart"/>
-            <w:r>
-              <w:t>stub</w:t>
-            </w:r>
-            <w:proofErr w:type="gramEnd"/>
-            <w:r>
-              <w:t>_db_reader</w:t>
+              <w:t xml:space="preserve">cut = NEW( </w:t>
+            </w:r>
+            <w:proofErr w:type="spellStart"/>
+            <w:r>
+              <w:t>stub_db_reader</w:t>
             </w:r>
             <w:proofErr w:type="spellEnd"/>
             <w:r>
@@ -13637,14 +13136,7 @@
               <w:rPr>
                 <w:strike/>
               </w:rPr>
-              <w:t>set_db_</w:t>
-            </w:r>
-            <w:proofErr w:type="gramStart"/>
-            <w:r>
-              <w:rPr>
-                <w:strike/>
-              </w:rPr>
-              <w:t>reader</w:t>
+              <w:t>set_db_reader</w:t>
             </w:r>
             <w:proofErr w:type="spellEnd"/>
             <w:r>
@@ -13658,14 +13150,7 @@
               <w:rPr>
                 <w:strike/>
               </w:rPr>
-              <w:t>stub</w:t>
-            </w:r>
-            <w:proofErr w:type="gramEnd"/>
-            <w:r>
-              <w:rPr>
-                <w:strike/>
-              </w:rPr>
-              <w:t>_db_reader</w:t>
+              <w:t>stub_db_reader</w:t>
             </w:r>
             <w:proofErr w:type="spellEnd"/>
             <w:r>
@@ -13690,28 +13175,14 @@
               <w:rPr>
                 <w:strike/>
               </w:rPr>
-              <w:t>db_</w:t>
-            </w:r>
-            <w:proofErr w:type="gramStart"/>
-            <w:r>
-              <w:rPr>
-                <w:strike/>
-              </w:rPr>
-              <w:t>reader</w:t>
-            </w:r>
-            <w:proofErr w:type="spellEnd"/>
-            <w:r>
-              <w:rPr>
-                <w:strike/>
-              </w:rPr>
-              <w:t xml:space="preserve">  =</w:t>
-            </w:r>
-            <w:proofErr w:type="gramEnd"/>
-            <w:r>
-              <w:rPr>
-                <w:strike/>
-              </w:rPr>
-              <w:t xml:space="preserve"> </w:t>
+              <w:t>db_reader</w:t>
+            </w:r>
+            <w:proofErr w:type="spellEnd"/>
+            <w:r>
+              <w:rPr>
+                <w:strike/>
+              </w:rPr>
+              <w:t xml:space="preserve">  = </w:t>
             </w:r>
             <w:proofErr w:type="spellStart"/>
             <w:r>
@@ -14039,28 +13510,14 @@
               <w:rPr>
                 <w:strike/>
               </w:rPr>
-              <w:t>db_</w:t>
-            </w:r>
-            <w:proofErr w:type="gramStart"/>
-            <w:r>
-              <w:rPr>
-                <w:strike/>
-              </w:rPr>
-              <w:t>reader</w:t>
-            </w:r>
-            <w:proofErr w:type="spellEnd"/>
-            <w:r>
-              <w:rPr>
-                <w:strike/>
-              </w:rPr>
-              <w:t xml:space="preserve">  =</w:t>
-            </w:r>
-            <w:proofErr w:type="gramEnd"/>
-            <w:r>
-              <w:rPr>
-                <w:strike/>
-              </w:rPr>
-              <w:t xml:space="preserve"> </w:t>
+              <w:t>db_reader</w:t>
+            </w:r>
+            <w:proofErr w:type="spellEnd"/>
+            <w:r>
+              <w:rPr>
+                <w:strike/>
+              </w:rPr>
+              <w:t xml:space="preserve">  = </w:t>
             </w:r>
             <w:proofErr w:type="spellStart"/>
             <w:r>
@@ -14329,7 +13786,6 @@
                 <w:strike/>
               </w:rPr>
             </w:pPr>
-            <w:proofErr w:type="gramStart"/>
             <w:r>
               <w:rPr>
                 <w:strike/>
@@ -14341,14 +13797,7 @@
               <w:rPr>
                 <w:strike/>
               </w:rPr>
-              <w:t>test</w:t>
-            </w:r>
-            <w:proofErr w:type="gramEnd"/>
-            <w:r>
-              <w:rPr>
-                <w:strike/>
-              </w:rPr>
-              <w:t>_case_id</w:t>
+              <w:t>test_case_id</w:t>
             </w:r>
             <w:proofErr w:type="spellEnd"/>
             <w:r>
@@ -14468,13 +13917,8 @@
               <w:t xml:space="preserve">METHODS </w:t>
             </w:r>
             <w:proofErr w:type="spellStart"/>
-            <w:proofErr w:type="gramStart"/>
-            <w:r>
-              <w:t>accepts</w:t>
-            </w:r>
-            <w:proofErr w:type="gramEnd"/>
-            <w:r>
-              <w:t>_emtpy_user_input</w:t>
+            <w:r>
+              <w:t>accepts_emtpy_user_input</w:t>
             </w:r>
             <w:proofErr w:type="spellEnd"/>
           </w:p>
@@ -14541,61 +13985,37 @@
             </w:pPr>
             <w:proofErr w:type="spellStart"/>
             <w:r>
-              <w:t>given_some_</w:t>
-            </w:r>
-            <w:proofErr w:type="gramStart"/>
-            <w:r>
-              <w:t>data</w:t>
-            </w:r>
-            <w:proofErr w:type="spellEnd"/>
-            <w:r>
-              <w:t>( )</w:t>
-            </w:r>
-            <w:proofErr w:type="gramEnd"/>
-            <w:r>
-              <w:t>.</w:t>
-            </w:r>
-          </w:p>
-          <w:p>
-            <w:pPr>
-              <w:pStyle w:val="Code"/>
-            </w:pPr>
-            <w:proofErr w:type="spellStart"/>
-            <w:r>
-              <w:t>do_the_good_</w:t>
-            </w:r>
-            <w:proofErr w:type="gramStart"/>
-            <w:r>
-              <w:t>thing</w:t>
-            </w:r>
-            <w:proofErr w:type="spellEnd"/>
-            <w:r>
-              <w:t>( )</w:t>
-            </w:r>
-            <w:proofErr w:type="gramEnd"/>
-            <w:r>
-              <w:t>.</w:t>
-            </w:r>
-          </w:p>
-          <w:p>
-            <w:pPr>
-              <w:pStyle w:val="Code"/>
-            </w:pPr>
-            <w:proofErr w:type="spellStart"/>
-            <w:r>
-              <w:t>assert_that_it_</w:t>
-            </w:r>
-            <w:proofErr w:type="gramStart"/>
-            <w:r>
-              <w:t>worked</w:t>
-            </w:r>
-            <w:proofErr w:type="spellEnd"/>
-            <w:r>
-              <w:t>( )</w:t>
-            </w:r>
-            <w:proofErr w:type="gramEnd"/>
-            <w:r>
-              <w:t>.</w:t>
+              <w:t>given_some_data</w:t>
+            </w:r>
+            <w:proofErr w:type="spellEnd"/>
+            <w:r>
+              <w:t>( ).</w:t>
+            </w:r>
+          </w:p>
+          <w:p>
+            <w:pPr>
+              <w:pStyle w:val="Code"/>
+            </w:pPr>
+            <w:proofErr w:type="spellStart"/>
+            <w:r>
+              <w:t>do_the_good_thing</w:t>
+            </w:r>
+            <w:proofErr w:type="spellEnd"/>
+            <w:r>
+              <w:t>( ).</w:t>
+            </w:r>
+          </w:p>
+          <w:p>
+            <w:pPr>
+              <w:pStyle w:val="Code"/>
+            </w:pPr>
+            <w:proofErr w:type="spellStart"/>
+            <w:r>
+              <w:t>assert_that_it_worked</w:t>
+            </w:r>
+            <w:proofErr w:type="spellEnd"/>
+            <w:r>
+              <w:t>( ).</w:t>
             </w:r>
           </w:p>
         </w:tc>
@@ -14647,97 +14067,59 @@
             </w:pPr>
             <w:proofErr w:type="spellStart"/>
             <w:r>
-              <w:t>given_some_</w:t>
-            </w:r>
-            <w:proofErr w:type="gramStart"/>
-            <w:r>
-              <w:t>data</w:t>
-            </w:r>
-            <w:proofErr w:type="spellEnd"/>
-            <w:r>
-              <w:t>( )</w:t>
-            </w:r>
-            <w:proofErr w:type="gramEnd"/>
-            <w:r>
-              <w:t>.</w:t>
-            </w:r>
-          </w:p>
-          <w:p>
-            <w:pPr>
-              <w:pStyle w:val="Code"/>
-            </w:pPr>
-            <w:proofErr w:type="spellStart"/>
-            <w:r>
-              <w:t>do_the_good_</w:t>
-            </w:r>
-            <w:proofErr w:type="gramStart"/>
-            <w:r>
-              <w:t>thing</w:t>
-            </w:r>
-            <w:proofErr w:type="spellEnd"/>
-            <w:r>
-              <w:t>( )</w:t>
-            </w:r>
-            <w:proofErr w:type="gramEnd"/>
-            <w:r>
-              <w:t>.</w:t>
-            </w:r>
-          </w:p>
-          <w:p>
-            <w:pPr>
-              <w:pStyle w:val="Code"/>
-              <w:rPr>
-                <w:strike/>
-              </w:rPr>
-            </w:pPr>
-            <w:proofErr w:type="spellStart"/>
-            <w:r>
-              <w:rPr>
-                <w:strike/>
-              </w:rPr>
-              <w:t>and_another_good_</w:t>
-            </w:r>
-            <w:proofErr w:type="gramStart"/>
-            <w:r>
-              <w:rPr>
-                <w:strike/>
-              </w:rPr>
-              <w:t>thing</w:t>
-            </w:r>
-            <w:proofErr w:type="spellEnd"/>
-            <w:r>
-              <w:rPr>
-                <w:strike/>
-              </w:rPr>
-              <w:t>( )</w:t>
-            </w:r>
-            <w:proofErr w:type="gramEnd"/>
-            <w:r>
-              <w:rPr>
-                <w:strike/>
-              </w:rPr>
-              <w:t>.</w:t>
-            </w:r>
-          </w:p>
-          <w:p>
-            <w:pPr>
-              <w:pStyle w:val="Code"/>
-            </w:pPr>
-            <w:proofErr w:type="spellStart"/>
-            <w:r>
-              <w:t>assert_that_it_</w:t>
-            </w:r>
-            <w:proofErr w:type="gramStart"/>
-            <w:r>
-              <w:t>worked</w:t>
-            </w:r>
-            <w:proofErr w:type="spellEnd"/>
-            <w:r>
-              <w:t>( )</w:t>
-            </w:r>
-            <w:proofErr w:type="gramEnd"/>
-            <w:r>
-              <w:t>.</w:t>
+              <w:t>given_some_data</w:t>
+            </w:r>
+            <w:proofErr w:type="spellEnd"/>
+            <w:r>
+              <w:t>( ).</w:t>
+            </w:r>
+          </w:p>
+          <w:p>
+            <w:pPr>
+              <w:pStyle w:val="Code"/>
+            </w:pPr>
+            <w:proofErr w:type="spellStart"/>
+            <w:r>
+              <w:t>do_the_good_thing</w:t>
+            </w:r>
+            <w:proofErr w:type="spellEnd"/>
+            <w:r>
+              <w:t>( ).</w:t>
+            </w:r>
+          </w:p>
+          <w:p>
+            <w:pPr>
+              <w:pStyle w:val="Code"/>
+              <w:rPr>
+                <w:strike/>
+              </w:rPr>
+            </w:pPr>
+            <w:proofErr w:type="spellStart"/>
+            <w:r>
+              <w:rPr>
+                <w:strike/>
+              </w:rPr>
+              <w:t>and_another_good_thing</w:t>
+            </w:r>
+            <w:proofErr w:type="spellEnd"/>
+            <w:r>
+              <w:rPr>
+                <w:strike/>
+              </w:rPr>
+              <w:t>( ).</w:t>
+            </w:r>
+          </w:p>
+          <w:p>
+            <w:pPr>
+              <w:pStyle w:val="Code"/>
+            </w:pPr>
+            <w:proofErr w:type="spellStart"/>
+            <w:r>
+              <w:t>assert_that_it_worked</w:t>
+            </w:r>
+            <w:proofErr w:type="spellEnd"/>
+            <w:r>
+              <w:t>( ).</w:t>
             </w:r>
           </w:p>
         </w:tc>
@@ -14978,13 +14360,8 @@
               <w:t xml:space="preserve">METHODS </w:t>
             </w:r>
             <w:proofErr w:type="spellStart"/>
-            <w:proofErr w:type="gramStart"/>
-            <w:r>
-              <w:t>accepts</w:t>
-            </w:r>
-            <w:proofErr w:type="gramEnd"/>
-            <w:r>
-              <w:t>_emtpy_user_input</w:t>
+            <w:r>
+              <w:t>accepts_emtpy_user_input</w:t>
             </w:r>
             <w:proofErr w:type="spellEnd"/>
           </w:p>
@@ -15051,61 +14428,37 @@
             </w:pPr>
             <w:proofErr w:type="spellStart"/>
             <w:r>
-              <w:t>given_some_</w:t>
-            </w:r>
-            <w:proofErr w:type="gramStart"/>
-            <w:r>
-              <w:t>data</w:t>
-            </w:r>
-            <w:proofErr w:type="spellEnd"/>
-            <w:r>
-              <w:t>( )</w:t>
-            </w:r>
-            <w:proofErr w:type="gramEnd"/>
-            <w:r>
-              <w:t>.</w:t>
-            </w:r>
-          </w:p>
-          <w:p>
-            <w:pPr>
-              <w:pStyle w:val="Code"/>
-            </w:pPr>
-            <w:proofErr w:type="spellStart"/>
-            <w:r>
-              <w:t>do_the_good_</w:t>
-            </w:r>
-            <w:proofErr w:type="gramStart"/>
-            <w:r>
-              <w:t>thing</w:t>
-            </w:r>
-            <w:proofErr w:type="spellEnd"/>
-            <w:r>
-              <w:t>( )</w:t>
-            </w:r>
-            <w:proofErr w:type="gramEnd"/>
-            <w:r>
-              <w:t>.</w:t>
-            </w:r>
-          </w:p>
-          <w:p>
-            <w:pPr>
-              <w:pStyle w:val="Code"/>
-            </w:pPr>
-            <w:proofErr w:type="spellStart"/>
-            <w:r>
-              <w:t>assert_that_it_</w:t>
-            </w:r>
-            <w:proofErr w:type="gramStart"/>
-            <w:r>
-              <w:t>worked</w:t>
-            </w:r>
-            <w:proofErr w:type="spellEnd"/>
-            <w:r>
-              <w:t>( )</w:t>
-            </w:r>
-            <w:proofErr w:type="gramEnd"/>
-            <w:r>
-              <w:t>.</w:t>
+              <w:t>given_some_data</w:t>
+            </w:r>
+            <w:proofErr w:type="spellEnd"/>
+            <w:r>
+              <w:t>( ).</w:t>
+            </w:r>
+          </w:p>
+          <w:p>
+            <w:pPr>
+              <w:pStyle w:val="Code"/>
+            </w:pPr>
+            <w:proofErr w:type="spellStart"/>
+            <w:r>
+              <w:t>do_the_good_thing</w:t>
+            </w:r>
+            <w:proofErr w:type="spellEnd"/>
+            <w:r>
+              <w:t>( ).</w:t>
+            </w:r>
+          </w:p>
+          <w:p>
+            <w:pPr>
+              <w:pStyle w:val="Code"/>
+            </w:pPr>
+            <w:proofErr w:type="spellStart"/>
+            <w:r>
+              <w:t>assert_that_it_worked</w:t>
+            </w:r>
+            <w:proofErr w:type="spellEnd"/>
+            <w:r>
+              <w:t>( ).</w:t>
             </w:r>
           </w:p>
         </w:tc>
@@ -15273,14 +14626,7 @@
               <w:rPr>
                 <w:strike/>
               </w:rPr>
-              <w:t>assert_not_</w:t>
-            </w:r>
-            <w:proofErr w:type="gramStart"/>
-            <w:r>
-              <w:rPr>
-                <w:strike/>
-              </w:rPr>
-              <w:t>initial</w:t>
+              <w:t>assert_not_initial</w:t>
             </w:r>
             <w:proofErr w:type="spellEnd"/>
             <w:r>
@@ -15297,7 +14643,6 @@
               <w:t>itab</w:t>
             </w:r>
             <w:proofErr w:type="spellEnd"/>
-            <w:proofErr w:type="gramEnd"/>
             <w:r>
               <w:rPr>
                 <w:strike/>
@@ -15314,19 +14659,11 @@
             </w:pPr>
             <w:proofErr w:type="spellStart"/>
             <w:r>
-              <w:t>assert_</w:t>
-            </w:r>
-            <w:proofErr w:type="gramStart"/>
-            <w:r>
-              <w:t>equals</w:t>
-            </w:r>
-            <w:proofErr w:type="spellEnd"/>
-            <w:r>
-              <w:t>( act</w:t>
-            </w:r>
-            <w:proofErr w:type="gramEnd"/>
-            <w:r>
-              <w:t xml:space="preserve"> = </w:t>
+              <w:t>assert_equals</w:t>
+            </w:r>
+            <w:proofErr w:type="spellEnd"/>
+            <w:r>
+              <w:t xml:space="preserve">( act = </w:t>
             </w:r>
             <w:proofErr w:type="spellStart"/>
             <w:r>
@@ -15386,19 +14723,11 @@
             </w:pPr>
             <w:proofErr w:type="spellStart"/>
             <w:r>
-              <w:t>assert_</w:t>
-            </w:r>
-            <w:proofErr w:type="gramStart"/>
-            <w:r>
-              <w:t>equals</w:t>
-            </w:r>
-            <w:proofErr w:type="spellEnd"/>
-            <w:r>
-              <w:t>( act</w:t>
-            </w:r>
-            <w:proofErr w:type="gramEnd"/>
-            <w:r>
-              <w:t xml:space="preserve"> = </w:t>
+              <w:t>assert_equals</w:t>
+            </w:r>
+            <w:proofErr w:type="spellEnd"/>
+            <w:r>
+              <w:t xml:space="preserve">( act = </w:t>
             </w:r>
             <w:proofErr w:type="spellStart"/>
             <w:r>
@@ -15421,14 +14750,7 @@
               <w:rPr>
                 <w:strike/>
               </w:rPr>
-              <w:t>assert_</w:t>
-            </w:r>
-            <w:proofErr w:type="gramStart"/>
-            <w:r>
-              <w:rPr>
-                <w:strike/>
-              </w:rPr>
-              <w:t>true</w:t>
+              <w:t>assert_true</w:t>
             </w:r>
             <w:proofErr w:type="spellEnd"/>
             <w:r>
@@ -15445,7 +14767,6 @@
               <w:t>itab</w:t>
             </w:r>
             <w:proofErr w:type="spellEnd"/>
-            <w:proofErr w:type="gramEnd"/>
             <w:r>
               <w:rPr>
                 <w:strike/>
@@ -15502,55 +14823,33 @@
             </w:pPr>
             <w:proofErr w:type="spellStart"/>
             <w:r>
-              <w:t>assert_contains_</w:t>
-            </w:r>
-            <w:proofErr w:type="gramStart"/>
-            <w:r>
-              <w:t>message</w:t>
-            </w:r>
-            <w:proofErr w:type="spellEnd"/>
-            <w:r>
-              <w:t>( key</w:t>
-            </w:r>
-            <w:proofErr w:type="gramEnd"/>
-            <w:r>
-              <w:t xml:space="preserve"> )</w:t>
-            </w:r>
-          </w:p>
-          <w:p>
-            <w:pPr>
-              <w:pStyle w:val="Code"/>
-              <w:rPr>
-                <w:strike/>
-              </w:rPr>
-            </w:pPr>
-            <w:proofErr w:type="spellStart"/>
-            <w:r>
-              <w:rPr>
-                <w:strike/>
-              </w:rPr>
-              <w:t>assert_</w:t>
-            </w:r>
-            <w:proofErr w:type="gramStart"/>
-            <w:r>
-              <w:rPr>
-                <w:strike/>
-              </w:rPr>
-              <w:t>equals</w:t>
-            </w:r>
-            <w:proofErr w:type="spellEnd"/>
-            <w:r>
-              <w:rPr>
-                <w:strike/>
-              </w:rPr>
-              <w:t>( act</w:t>
-            </w:r>
-            <w:proofErr w:type="gramEnd"/>
-            <w:r>
-              <w:rPr>
-                <w:strike/>
-              </w:rPr>
-              <w:t xml:space="preserve"> = lines(</w:t>
+              <w:t>assert_contains_message</w:t>
+            </w:r>
+            <w:proofErr w:type="spellEnd"/>
+            <w:r>
+              <w:t>( key )</w:t>
+            </w:r>
+          </w:p>
+          <w:p>
+            <w:pPr>
+              <w:pStyle w:val="Code"/>
+              <w:rPr>
+                <w:strike/>
+              </w:rPr>
+            </w:pPr>
+            <w:proofErr w:type="spellStart"/>
+            <w:r>
+              <w:rPr>
+                <w:strike/>
+              </w:rPr>
+              <w:t>assert_equals</w:t>
+            </w:r>
+            <w:proofErr w:type="spellEnd"/>
+            <w:r>
+              <w:rPr>
+                <w:strike/>
+              </w:rPr>
+              <w:t>( act = lines(</w:t>
             </w:r>
             <w:r>
               <w:rPr>
@@ -15694,19 +14993,11 @@
             </w:pPr>
             <w:proofErr w:type="spellStart"/>
             <w:r>
-              <w:t>assert_all_lines_shorter_</w:t>
-            </w:r>
-            <w:proofErr w:type="gramStart"/>
-            <w:r>
-              <w:t>than</w:t>
-            </w:r>
-            <w:proofErr w:type="spellEnd"/>
-            <w:r>
-              <w:t>( …</w:t>
-            </w:r>
-            <w:proofErr w:type="gramEnd"/>
-            <w:r>
-              <w:t xml:space="preserve"> )</w:t>
+              <w:t>assert_all_lines_shorter_than</w:t>
+            </w:r>
+            <w:proofErr w:type="spellEnd"/>
+            <w:r>
+              <w:t>( … )</w:t>
             </w:r>
           </w:p>
         </w:tc>
@@ -15793,19 +15084,11 @@
             </w:r>
             <w:proofErr w:type="spellStart"/>
             <w:r>
-              <w:t>do_</w:t>
-            </w:r>
-            <w:proofErr w:type="gramStart"/>
-            <w:r>
-              <w:t>something</w:t>
-            </w:r>
-            <w:proofErr w:type="spellEnd"/>
-            <w:r>
-              <w:t>( '</w:t>
-            </w:r>
-            <w:proofErr w:type="gramEnd"/>
-            <w:r>
-              <w:t>' ).</w:t>
+              <w:t>do_something</w:t>
+            </w:r>
+            <w:proofErr w:type="spellEnd"/>
+            <w:r>
+              <w:t>( '' ).</w:t>
             </w:r>
           </w:p>
           <w:p>
@@ -15821,13 +15104,21 @@
             </w:r>
             <w:proofErr w:type="spellEnd"/>
             <w:r>
-              <w:t>=&gt;</w:t>
-            </w:r>
-            <w:proofErr w:type="gramStart"/>
-            <w:r>
-              <w:t>fail( )</w:t>
-            </w:r>
-            <w:proofErr w:type="gramEnd"/>
+              <w:t>=&gt;fail( ).</w:t>
+            </w:r>
+          </w:p>
+          <w:p>
+            <w:pPr>
+              <w:pStyle w:val="Code"/>
+            </w:pPr>
+            <w:r>
+              <w:t xml:space="preserve">    CATCH /clean/</w:t>
+            </w:r>
+            <w:proofErr w:type="spellStart"/>
+            <w:r>
+              <w:t>some_exception</w:t>
+            </w:r>
+            <w:proofErr w:type="spellEnd"/>
             <w:r>
               <w:t>.</w:t>
             </w:r>
@@ -15837,22 +15128,6 @@
               <w:pStyle w:val="Code"/>
             </w:pPr>
             <w:r>
-              <w:t xml:space="preserve">    CATCH /clean/</w:t>
-            </w:r>
-            <w:proofErr w:type="spellStart"/>
-            <w:r>
-              <w:t>some_exception</w:t>
-            </w:r>
-            <w:proofErr w:type="spellEnd"/>
-            <w:r>
-              <w:t>.</w:t>
-            </w:r>
-          </w:p>
-          <w:p>
-            <w:pPr>
-              <w:pStyle w:val="Code"/>
-            </w:pPr>
-            <w:r>
               <w:t xml:space="preserve">      " then</w:t>
             </w:r>
           </w:p>
@@ -15920,15 +15195,7 @@
               <w:pStyle w:val="Code"/>
             </w:pPr>
             <w:r>
-              <w:t xml:space="preserve">METHODS </w:t>
-            </w:r>
-            <w:proofErr w:type="gramStart"/>
-            <w:r>
-              <w:t>throws</w:t>
-            </w:r>
-            <w:proofErr w:type="gramEnd"/>
-            <w:r>
-              <w:t xml:space="preserve"> RAISING EXCEPTION bad</w:t>
+              <w:t>METHODS throws RAISING EXCEPTION bad</w:t>
             </w:r>
           </w:p>
         </w:tc>
@@ -15978,19 +15245,11 @@
             </w:pPr>
             <w:proofErr w:type="spellStart"/>
             <w:r>
-              <w:t>assert_table_</w:t>
-            </w:r>
-            <w:proofErr w:type="gramStart"/>
-            <w:r>
-              <w:t>contains</w:t>
-            </w:r>
-            <w:proofErr w:type="spellEnd"/>
-            <w:r>
-              <w:t>( row</w:t>
-            </w:r>
-            <w:proofErr w:type="gramEnd"/>
-            <w:r>
-              <w:t xml:space="preserve"> )</w:t>
+              <w:t>assert_table_contains</w:t>
+            </w:r>
+            <w:proofErr w:type="spellEnd"/>
+            <w:r>
+              <w:t>( row )</w:t>
             </w:r>
           </w:p>
           <w:p>
@@ -16030,14 +15289,7 @@
               <w:rPr>
                 <w:strike/>
               </w:rPr>
-              <w:t>assert_</w:t>
-            </w:r>
-            <w:proofErr w:type="gramStart"/>
-            <w:r>
-              <w:rPr>
-                <w:strike/>
-              </w:rPr>
-              <w:t>subrc</w:t>
+              <w:t>assert_subrc</w:t>
             </w:r>
             <w:proofErr w:type="spellEnd"/>
             <w:r>
@@ -16046,7 +15298,6 @@
               </w:rPr>
               <w:t>( )</w:t>
             </w:r>
-            <w:proofErr w:type="gramEnd"/>
           </w:p>
         </w:tc>
       </w:tr>
@@ -16126,7 +15377,7 @@
       <w:rPr>
         <w:lang w:val="en-US"/>
       </w:rPr>
-      <w:t>0</w:t>
+      <w:t>1</w:t>
     </w:r>
     <w:r>
       <w:rPr>

</xml_diff>

<commit_message>
Replace "imperative programming" with "procedural programming" (#27)
* "Imperative" -> "procedural"

* Updated cheat sheet to reflect changed section title

* Fixed date of version change
</commit_message>
<xml_diff>
--- a/clean-abap/cheat-sheet/CleanABAPCheatSheet.docx
+++ b/clean-abap/cheat-sheet/CleanABAPCheatSheet.docx
@@ -1399,6 +1399,8 @@
               </w:rPr>
               <w:t>Measure potentially slower patterns</w:t>
             </w:r>
+            <w:bookmarkStart w:id="0" w:name="_GoBack"/>
+            <w:bookmarkEnd w:id="0"/>
           </w:p>
         </w:tc>
       </w:tr>
@@ -1425,7 +1427,21 @@
                 <w:rFonts w:asciiTheme="majorHAnsi" w:hAnsiTheme="majorHAnsi" w:cstheme="majorHAnsi"/>
                 <w:lang w:val="en-US"/>
               </w:rPr>
-              <w:t>Prefer object orientation over imperative programming</w:t>
+              <w:t xml:space="preserve">Prefer object orientation over </w:t>
+            </w:r>
+            <w:r>
+              <w:rPr>
+                <w:rFonts w:asciiTheme="majorHAnsi" w:hAnsiTheme="majorHAnsi" w:cstheme="majorHAnsi"/>
+                <w:lang w:val="en-US"/>
+              </w:rPr>
+              <w:t>procedural</w:t>
+            </w:r>
+            <w:r>
+              <w:rPr>
+                <w:rFonts w:asciiTheme="majorHAnsi" w:hAnsiTheme="majorHAnsi" w:cstheme="majorHAnsi"/>
+                <w:lang w:val="en-US"/>
+              </w:rPr>
+              <w:t xml:space="preserve"> programming</w:t>
             </w:r>
           </w:p>
         </w:tc>
@@ -1738,60 +1754,50 @@
             </w:pPr>
             <w:proofErr w:type="spellStart"/>
             <w:r>
-              <w:t>assert_is_</w:t>
-            </w:r>
-            <w:proofErr w:type="gramStart"/>
-            <w:r>
-              <w:t>valid</w:t>
-            </w:r>
-            <w:proofErr w:type="spellEnd"/>
-            <w:r>
-              <w:t>( input</w:t>
-            </w:r>
-            <w:proofErr w:type="gramEnd"/>
-            <w:r>
+              <w:t>assert_is_valid</w:t>
+            </w:r>
+            <w:proofErr w:type="spellEnd"/>
+            <w:r>
+              <w:t>( input )</w:t>
+            </w:r>
+          </w:p>
+          <w:p>
+            <w:pPr>
+              <w:pStyle w:val="Code"/>
+              <w:rPr>
+                <w:strike/>
+              </w:rPr>
+            </w:pPr>
+            <w:r>
+              <w:rPr>
+                <w:strike/>
+              </w:rPr>
+              <w:t>“checks whether user input is valid</w:t>
+            </w:r>
+          </w:p>
+          <w:p>
+            <w:pPr>
+              <w:pStyle w:val="Code"/>
+            </w:pPr>
+            <w:r>
+              <w:rPr>
+                <w:strike/>
+              </w:rPr>
+              <w:t xml:space="preserve">check( </w:t>
+            </w:r>
+            <w:r>
+              <w:rPr>
+                <w:strike/>
+              </w:rPr>
+              <w:t>x</w:t>
+            </w:r>
+            <w:r>
+              <w:rPr>
+                <w:strike/>
+              </w:rPr>
               <w:t xml:space="preserve"> )</w:t>
             </w:r>
           </w:p>
-          <w:p>
-            <w:pPr>
-              <w:pStyle w:val="Code"/>
-              <w:rPr>
-                <w:strike/>
-              </w:rPr>
-            </w:pPr>
-            <w:r>
-              <w:rPr>
-                <w:strike/>
-              </w:rPr>
-              <w:t>“checks whether user input is valid</w:t>
-            </w:r>
-          </w:p>
-          <w:p>
-            <w:pPr>
-              <w:pStyle w:val="Code"/>
-            </w:pPr>
-            <w:proofErr w:type="gramStart"/>
-            <w:r>
-              <w:rPr>
-                <w:strike/>
-              </w:rPr>
-              <w:t xml:space="preserve">check( </w:t>
-            </w:r>
-            <w:r>
-              <w:rPr>
-                <w:strike/>
-              </w:rPr>
-              <w:t>x</w:t>
-            </w:r>
-            <w:proofErr w:type="gramEnd"/>
-            <w:r>
-              <w:rPr>
-                <w:strike/>
-              </w:rPr>
-              <w:t xml:space="preserve"> )</w:t>
-            </w:r>
-          </w:p>
         </w:tc>
       </w:tr>
       <w:tr>
@@ -1922,40 +1928,24 @@
             </w:pPr>
             <w:proofErr w:type="spellStart"/>
             <w:r>
-              <w:t>do_</w:t>
-            </w:r>
-            <w:proofErr w:type="gramStart"/>
-            <w:r>
-              <w:t>a</w:t>
-            </w:r>
-            <w:proofErr w:type="spellEnd"/>
-            <w:r>
-              <w:t>( )</w:t>
-            </w:r>
-            <w:proofErr w:type="gramEnd"/>
-            <w:r>
-              <w:t>.</w:t>
-            </w:r>
-          </w:p>
-          <w:p>
-            <w:pPr>
-              <w:pStyle w:val="Code"/>
-            </w:pPr>
-            <w:proofErr w:type="spellStart"/>
-            <w:r>
-              <w:t>do_</w:t>
-            </w:r>
-            <w:proofErr w:type="gramStart"/>
-            <w:r>
-              <w:t>b</w:t>
-            </w:r>
-            <w:proofErr w:type="spellEnd"/>
-            <w:r>
-              <w:t>( )</w:t>
-            </w:r>
-            <w:proofErr w:type="gramEnd"/>
-            <w:r>
-              <w:t>.</w:t>
+              <w:t>do_a</w:t>
+            </w:r>
+            <w:proofErr w:type="spellEnd"/>
+            <w:r>
+              <w:t>( ).</w:t>
+            </w:r>
+          </w:p>
+          <w:p>
+            <w:pPr>
+              <w:pStyle w:val="Code"/>
+            </w:pPr>
+            <w:proofErr w:type="spellStart"/>
+            <w:r>
+              <w:t>do_b</w:t>
+            </w:r>
+            <w:proofErr w:type="spellEnd"/>
+            <w:r>
+              <w:t>( ).</w:t>
             </w:r>
           </w:p>
           <w:p>
@@ -2281,19 +2271,11 @@
             </w:pPr>
             <w:proofErr w:type="spellStart"/>
             <w:r>
-              <w:t>do_</w:t>
-            </w:r>
-            <w:proofErr w:type="gramStart"/>
-            <w:r>
-              <w:t>it</w:t>
-            </w:r>
-            <w:proofErr w:type="spellEnd"/>
-            <w:r>
-              <w:t>( )</w:t>
-            </w:r>
-            <w:proofErr w:type="gramEnd"/>
-            <w:r>
-              <w:t xml:space="preserve">. </w:t>
+              <w:t>do_it</w:t>
+            </w:r>
+            <w:proofErr w:type="spellEnd"/>
+            <w:r>
+              <w:t xml:space="preserve">( ). </w:t>
             </w:r>
             <w:r>
               <w:rPr>
@@ -2969,41 +2951,22 @@
             <w:pPr>
               <w:pStyle w:val="Code"/>
             </w:pPr>
-            <w:proofErr w:type="gramStart"/>
-            <w:r>
-              <w:t>don’t( )</w:t>
-            </w:r>
-            <w:proofErr w:type="gramEnd"/>
-            <w:r>
-              <w:t xml:space="preserve">. </w:t>
-            </w:r>
-            <w:proofErr w:type="spellStart"/>
-            <w:r>
-              <w:rPr>
-                <w:strike/>
-              </w:rPr>
-              <w:t>do_</w:t>
-            </w:r>
-            <w:proofErr w:type="gramStart"/>
-            <w:r>
-              <w:rPr>
-                <w:strike/>
-              </w:rPr>
-              <w:t>this</w:t>
-            </w:r>
-            <w:proofErr w:type="spellEnd"/>
-            <w:r>
-              <w:rPr>
-                <w:strike/>
-              </w:rPr>
-              <w:t>( )</w:t>
-            </w:r>
-            <w:proofErr w:type="gramEnd"/>
-            <w:r>
-              <w:rPr>
-                <w:strike/>
-              </w:rPr>
-              <w:t>.</w:t>
+            <w:r>
+              <w:t xml:space="preserve">don’t( ). </w:t>
+            </w:r>
+            <w:proofErr w:type="spellStart"/>
+            <w:r>
+              <w:rPr>
+                <w:strike/>
+              </w:rPr>
+              <w:t>do_this</w:t>
+            </w:r>
+            <w:proofErr w:type="spellEnd"/>
+            <w:r>
+              <w:rPr>
+                <w:strike/>
+              </w:rPr>
+              <w:t>( ).</w:t>
             </w:r>
           </w:p>
         </w:tc>
@@ -3323,13 +3286,8 @@
               <w:pStyle w:val="Code"/>
             </w:pPr>
             <w:r>
-              <w:t>updater-&gt;</w:t>
-            </w:r>
-            <w:proofErr w:type="gramStart"/>
-            <w:r>
-              <w:t>update( this</w:t>
-            </w:r>
-            <w:proofErr w:type="gramEnd"/>
+              <w:t>updater-&gt;update( this</w:t>
+            </w:r>
           </w:p>
           <w:p>
             <w:pPr>
@@ -3388,19 +3346,11 @@
             </w:pPr>
             <w:proofErr w:type="spellStart"/>
             <w:r>
-              <w:t>just_</w:t>
-            </w:r>
-            <w:proofErr w:type="gramStart"/>
-            <w:r>
-              <w:t>like</w:t>
-            </w:r>
-            <w:proofErr w:type="spellEnd"/>
-            <w:r>
-              <w:t>( that</w:t>
-            </w:r>
-            <w:proofErr w:type="gramEnd"/>
-            <w:r>
-              <w:t xml:space="preserve"> )</w:t>
+              <w:t>just_like</w:t>
+            </w:r>
+            <w:proofErr w:type="spellEnd"/>
+            <w:r>
+              <w:t>( that )</w:t>
             </w:r>
           </w:p>
         </w:tc>
@@ -3452,17 +3402,12 @@
             </w:pPr>
             <w:proofErr w:type="spellStart"/>
             <w:r>
-              <w:t>break_</w:t>
-            </w:r>
-            <w:proofErr w:type="gramStart"/>
-            <w:r>
-              <w:t>only</w:t>
+              <w:t>break_only</w:t>
             </w:r>
             <w:proofErr w:type="spellEnd"/>
             <w:r>
               <w:t>(</w:t>
             </w:r>
-            <w:proofErr w:type="gramEnd"/>
           </w:p>
           <w:p>
             <w:pPr>
@@ -3530,19 +3475,11 @@
                 <w:strike/>
               </w:rPr>
             </w:pPr>
-            <w:proofErr w:type="gramStart"/>
-            <w:r>
-              <w:rPr>
-                <w:strike/>
-              </w:rPr>
-              <w:t>DATA(</w:t>
-            </w:r>
-            <w:proofErr w:type="gramEnd"/>
-            <w:r>
-              <w:rPr>
-                <w:strike/>
-              </w:rPr>
-              <w:t xml:space="preserve">sum) = </w:t>
+            <w:r>
+              <w:rPr>
+                <w:strike/>
+              </w:rPr>
+              <w:t xml:space="preserve">DATA(sum) = </w:t>
             </w:r>
             <w:proofErr w:type="spellStart"/>
             <w:r>
@@ -3639,28 +3576,14 @@
               <w:rPr>
                 <w:strike/>
               </w:rPr>
-              <w:t>add_two_</w:t>
-            </w:r>
-            <w:proofErr w:type="gramStart"/>
-            <w:r>
-              <w:rPr>
-                <w:strike/>
-              </w:rPr>
-              <w:t>numbers</w:t>
-            </w:r>
-            <w:proofErr w:type="spellEnd"/>
-            <w:r>
-              <w:rPr>
-                <w:strike/>
-              </w:rPr>
-              <w:t>( a</w:t>
-            </w:r>
-            <w:proofErr w:type="gramEnd"/>
-            <w:r>
-              <w:rPr>
-                <w:strike/>
-              </w:rPr>
-              <w:t xml:space="preserve"> = 5 b = 6 ).</w:t>
+              <w:t>add_two_numbers</w:t>
+            </w:r>
+            <w:proofErr w:type="spellEnd"/>
+            <w:r>
+              <w:rPr>
+                <w:strike/>
+              </w:rPr>
+              <w:t>( a = 5 b = 6 ).</w:t>
             </w:r>
           </w:p>
         </w:tc>
@@ -3758,13 +3681,8 @@
             <w:pPr>
               <w:pStyle w:val="Code"/>
             </w:pPr>
-            <w:proofErr w:type="gramStart"/>
-            <w:r>
-              <w:t>DATA(</w:t>
-            </w:r>
-            <w:proofErr w:type="gramEnd"/>
-            <w:r>
-              <w:t>result) =</w:t>
+            <w:r>
+              <w:t>DATA(result) =</w:t>
             </w:r>
           </w:p>
           <w:p>
@@ -3784,17 +3702,12 @@
             </w:r>
             <w:proofErr w:type="spellStart"/>
             <w:r>
-              <w:t>some_interface~a_</w:t>
-            </w:r>
-            <w:proofErr w:type="gramStart"/>
-            <w:r>
-              <w:t>method</w:t>
+              <w:t>some_interface~a_method</w:t>
             </w:r>
             <w:proofErr w:type="spellEnd"/>
             <w:r>
               <w:t>(</w:t>
             </w:r>
-            <w:proofErr w:type="gramEnd"/>
           </w:p>
           <w:p>
             <w:pPr>
@@ -3910,29 +3823,16 @@
             <w:pPr>
               <w:pStyle w:val="Code"/>
             </w:pPr>
-            <w:proofErr w:type="gramStart"/>
-            <w:r>
-              <w:t>merge( a</w:t>
-            </w:r>
-            <w:proofErr w:type="gramEnd"/>
-            <w:r>
-              <w:t xml:space="preserve"> = VALUE #( b = 'X'</w:t>
-            </w:r>
-          </w:p>
-          <w:p>
-            <w:pPr>
-              <w:pStyle w:val="Code"/>
-            </w:pPr>
-            <w:r>
-              <w:t xml:space="preserve">                    c = 'A</w:t>
-            </w:r>
-            <w:proofErr w:type="gramStart"/>
-            <w:r>
-              <w:t>' )</w:t>
-            </w:r>
-            <w:proofErr w:type="gramEnd"/>
-            <w:r>
-              <w:t xml:space="preserve"> ).</w:t>
+            <w:r>
+              <w:t>merge( a = VALUE #( b = 'X'</w:t>
+            </w:r>
+          </w:p>
+          <w:p>
+            <w:pPr>
+              <w:pStyle w:val="Code"/>
+            </w:pPr>
+            <w:r>
+              <w:t xml:space="preserve">                    c = 'A' ) ).</w:t>
             </w:r>
           </w:p>
         </w:tc>
@@ -4652,38 +4552,30 @@
                 <w:sz w:val="16"/>
               </w:rPr>
             </w:pPr>
-            <w:proofErr w:type="gramStart"/>
             <w:r>
               <w:rPr>
                 <w:rStyle w:val="CodeChar"/>
               </w:rPr>
-              <w:t>DATA(</w:t>
-            </w:r>
-            <w:proofErr w:type="gramEnd"/>
+              <w:t xml:space="preserve">DATA(name) = </w:t>
+            </w:r>
             <w:r>
               <w:rPr>
                 <w:rStyle w:val="CodeChar"/>
               </w:rPr>
-              <w:t xml:space="preserve">name) = </w:t>
+              <w:t>'</w:t>
             </w:r>
             <w:r>
               <w:rPr>
                 <w:rStyle w:val="CodeChar"/>
               </w:rPr>
+              <w:t>something</w:t>
+            </w:r>
+            <w:r>
+              <w:rPr>
+                <w:rStyle w:val="CodeChar"/>
+              </w:rPr>
               <w:t>'</w:t>
             </w:r>
-            <w:r>
-              <w:rPr>
-                <w:rStyle w:val="CodeChar"/>
-              </w:rPr>
-              <w:t>something</w:t>
-            </w:r>
-            <w:r>
-              <w:rPr>
-                <w:rStyle w:val="CodeChar"/>
-              </w:rPr>
-              <w:t>'</w:t>
-            </w:r>
           </w:p>
           <w:p>
             <w:pPr>
@@ -4796,23 +4688,7 @@
                 <w:strike/>
                 <w:shd w:val="clear" w:color="auto" w:fill="FFFFFF"/>
               </w:rPr>
-              <w:t xml:space="preserve">  </w:t>
-            </w:r>
-            <w:proofErr w:type="gramStart"/>
-            <w:r>
-              <w:rPr>
-                <w:strike/>
-                <w:shd w:val="clear" w:color="auto" w:fill="FFFFFF"/>
-              </w:rPr>
-              <w:t>DATA(</w:t>
-            </w:r>
-            <w:proofErr w:type="gramEnd"/>
-            <w:r>
-              <w:rPr>
-                <w:strike/>
-                <w:shd w:val="clear" w:color="auto" w:fill="FFFFFF"/>
-              </w:rPr>
-              <w:t>value) = 1.</w:t>
+              <w:t xml:space="preserve">  DATA(value) = 1.</w:t>
             </w:r>
           </w:p>
         </w:tc>
@@ -5281,11 +5157,7 @@
             </w:r>
             <w:proofErr w:type="spellStart"/>
             <w:r>
-              <w:t>line_</w:t>
-            </w:r>
-            <w:proofErr w:type="gramStart"/>
-            <w:r>
-              <w:t>exists</w:t>
+              <w:t>line_exists</w:t>
             </w:r>
             <w:proofErr w:type="spellEnd"/>
             <w:r>
@@ -5296,7 +5168,6 @@
               <w:t>itab</w:t>
             </w:r>
             <w:proofErr w:type="spellEnd"/>
-            <w:proofErr w:type="gramEnd"/>
             <w:r>
               <w:t xml:space="preserve">[ key = </w:t>
             </w:r>
@@ -5616,19 +5487,11 @@
               <w:pStyle w:val="Code"/>
             </w:pPr>
             <w:r>
-              <w:t xml:space="preserve">text = |Received </w:t>
-            </w:r>
-            <w:proofErr w:type="gramStart"/>
-            <w:r>
-              <w:t xml:space="preserve">{ </w:t>
-            </w:r>
-            <w:proofErr w:type="spellStart"/>
-            <w:r>
-              <w:t>http</w:t>
-            </w:r>
-            <w:proofErr w:type="gramEnd"/>
-            <w:r>
-              <w:t>_code</w:t>
+              <w:t xml:space="preserve">text = |Received { </w:t>
+            </w:r>
+            <w:proofErr w:type="spellStart"/>
+            <w:r>
+              <w:t>http_code</w:t>
             </w:r>
             <w:proofErr w:type="spellEnd"/>
             <w:r>
@@ -5930,7 +5793,6 @@
               <w:t xml:space="preserve">empty = </w:t>
             </w:r>
             <w:proofErr w:type="spellStart"/>
-            <w:proofErr w:type="gramStart"/>
             <w:r>
               <w:t>xsdbool</w:t>
             </w:r>
@@ -5943,7 +5805,6 @@
               <w:t>itab</w:t>
             </w:r>
             <w:proofErr w:type="spellEnd"/>
-            <w:proofErr w:type="gramEnd"/>
             <w:r>
               <w:t xml:space="preserve"> IS INITIAL )</w:t>
             </w:r>
@@ -6126,12 +5987,10 @@
             <w:pPr>
               <w:pStyle w:val="Code"/>
             </w:pPr>
-            <w:proofErr w:type="gramStart"/>
             <w:r>
               <w:t>DATA(</w:t>
             </w:r>
             <w:proofErr w:type="spellStart"/>
-            <w:proofErr w:type="gramEnd"/>
             <w:r>
               <w:t>example_provided</w:t>
             </w:r>
@@ -6242,19 +6101,11 @@
             </w:r>
             <w:proofErr w:type="spellStart"/>
             <w:r>
-              <w:t>is_</w:t>
-            </w:r>
-            <w:proofErr w:type="gramStart"/>
-            <w:r>
-              <w:t>provided</w:t>
-            </w:r>
-            <w:proofErr w:type="spellEnd"/>
-            <w:r>
-              <w:t>( example</w:t>
-            </w:r>
-            <w:proofErr w:type="gramEnd"/>
-            <w:r>
-              <w:t xml:space="preserve"> ).</w:t>
+              <w:t>is_provided</w:t>
+            </w:r>
+            <w:proofErr w:type="spellEnd"/>
+            <w:r>
+              <w:t>( example ).</w:t>
             </w:r>
           </w:p>
         </w:tc>
@@ -6712,175 +6563,150 @@
                 <w:rStyle w:val="CodeChar"/>
                 <w:strike/>
               </w:rPr>
-              <w:t xml:space="preserve">IF </w:t>
-            </w:r>
-            <w:proofErr w:type="gramStart"/>
+              <w:t xml:space="preserve">IF matches( </w:t>
+            </w:r>
             <w:r>
               <w:rPr>
                 <w:rStyle w:val="CodeChar"/>
                 <w:strike/>
               </w:rPr>
-              <w:t xml:space="preserve">matches( </w:t>
+              <w:t>…</w:t>
             </w:r>
             <w:r>
               <w:rPr>
                 <w:rStyle w:val="CodeChar"/>
                 <w:strike/>
               </w:rPr>
+              <w:t xml:space="preserve"> regex = '.+' ).</w:t>
+            </w:r>
+          </w:p>
+        </w:tc>
+      </w:tr>
+      <w:tr>
+        <w:tc>
+          <w:tcPr>
+            <w:tcW w:w="3402" w:type="dxa"/>
+            <w:tcBorders>
+              <w:left w:val="single" w:sz="12" w:space="0" w:color="000000" w:themeColor="text1"/>
+              <w:bottom w:val="nil"/>
+              <w:right w:val="single" w:sz="12" w:space="0" w:color="000000" w:themeColor="text1"/>
+            </w:tcBorders>
+            <w:shd w:val="clear" w:color="auto" w:fill="DBDBDB" w:themeFill="accent3" w:themeFillTint="66"/>
+          </w:tcPr>
+          <w:p>
+            <w:pPr>
+              <w:rPr>
+                <w:rFonts w:asciiTheme="majorHAnsi" w:hAnsiTheme="majorHAnsi" w:cstheme="majorHAnsi"/>
+                <w:lang w:val="en-US"/>
+              </w:rPr>
+            </w:pPr>
+            <w:r>
+              <w:rPr>
+                <w:rFonts w:asciiTheme="majorHAnsi" w:hAnsiTheme="majorHAnsi" w:cstheme="majorHAnsi"/>
+                <w:lang w:val="en-US"/>
+              </w:rPr>
+              <w:t>Prefer basis checks to regular expressions</w:t>
+            </w:r>
+          </w:p>
+        </w:tc>
+      </w:tr>
+      <w:tr>
+        <w:tc>
+          <w:tcPr>
+            <w:tcW w:w="3402" w:type="dxa"/>
+            <w:tcBorders>
+              <w:left w:val="single" w:sz="12" w:space="0" w:color="000000" w:themeColor="text1"/>
+              <w:right w:val="single" w:sz="12" w:space="0" w:color="000000" w:themeColor="text1"/>
+            </w:tcBorders>
+          </w:tcPr>
+          <w:p>
+            <w:pPr>
+              <w:pStyle w:val="Code"/>
+            </w:pPr>
+            <w:r>
+              <w:t>CALL FUNCTION 'SEO_CLIF_CHECK_NAME'</w:t>
+            </w:r>
+          </w:p>
+          <w:p>
+            <w:pPr>
+              <w:pStyle w:val="Code"/>
+              <w:rPr>
+                <w:strike/>
+              </w:rPr>
+            </w:pPr>
+            <w:r>
+              <w:rPr>
+                <w:strike/>
+              </w:rPr>
+              <w:t>pattern</w:t>
+            </w:r>
+            <w:r>
+              <w:rPr>
+                <w:strike/>
+              </w:rPr>
+              <w:t xml:space="preserve"> </w:t>
+            </w:r>
+            <w:r>
+              <w:rPr>
+                <w:strike/>
+              </w:rPr>
+              <w:t>=</w:t>
+            </w:r>
+            <w:r>
+              <w:rPr>
+                <w:strike/>
+              </w:rPr>
+              <w:t xml:space="preserve"> '[A-Z][A-Z0-9_]{0,29}'</w:t>
+            </w:r>
+          </w:p>
+        </w:tc>
+      </w:tr>
+      <w:tr>
+        <w:tc>
+          <w:tcPr>
+            <w:tcW w:w="3402" w:type="dxa"/>
+            <w:tcBorders>
+              <w:left w:val="single" w:sz="12" w:space="0" w:color="000000" w:themeColor="text1"/>
+              <w:right w:val="single" w:sz="12" w:space="0" w:color="000000" w:themeColor="text1"/>
+            </w:tcBorders>
+            <w:shd w:val="clear" w:color="auto" w:fill="FFC000" w:themeFill="accent4"/>
+          </w:tcPr>
+          <w:p>
+            <w:pPr>
+              <w:rPr>
+                <w:lang w:val="en-US"/>
+              </w:rPr>
+            </w:pPr>
+            <w:r>
+              <w:rPr>
+                <w:lang w:val="en-US"/>
+              </w:rPr>
+              <w:t>Consider assembling complex regular expressions</w:t>
+            </w:r>
+          </w:p>
+        </w:tc>
+      </w:tr>
+      <w:tr>
+        <w:tc>
+          <w:tcPr>
+            <w:tcW w:w="3402" w:type="dxa"/>
+            <w:tcBorders>
+              <w:left w:val="single" w:sz="12" w:space="0" w:color="000000" w:themeColor="text1"/>
+              <w:bottom w:val="single" w:sz="12" w:space="0" w:color="000000" w:themeColor="text1"/>
+              <w:right w:val="single" w:sz="12" w:space="0" w:color="000000" w:themeColor="text1"/>
+            </w:tcBorders>
+            <w:shd w:val="clear" w:color="auto" w:fill="FFF2CC" w:themeFill="accent4" w:themeFillTint="33"/>
+          </w:tcPr>
+          <w:p>
+            <w:pPr>
+              <w:pStyle w:val="Code"/>
+            </w:pPr>
+            <w:r>
+              <w:t xml:space="preserve">CONSTANTS classes </w:t>
+            </w:r>
+            <w:r>
               <w:t>…</w:t>
             </w:r>
-            <w:proofErr w:type="gramEnd"/>
-            <w:r>
-              <w:rPr>
-                <w:rStyle w:val="CodeChar"/>
-                <w:strike/>
-              </w:rPr>
-              <w:t xml:space="preserve"> regex = '.+' ).</w:t>
-            </w:r>
-          </w:p>
-        </w:tc>
-      </w:tr>
-      <w:tr>
-        <w:tc>
-          <w:tcPr>
-            <w:tcW w:w="3402" w:type="dxa"/>
-            <w:tcBorders>
-              <w:left w:val="single" w:sz="12" w:space="0" w:color="000000" w:themeColor="text1"/>
-              <w:bottom w:val="nil"/>
-              <w:right w:val="single" w:sz="12" w:space="0" w:color="000000" w:themeColor="text1"/>
-            </w:tcBorders>
-            <w:shd w:val="clear" w:color="auto" w:fill="DBDBDB" w:themeFill="accent3" w:themeFillTint="66"/>
-          </w:tcPr>
-          <w:p>
-            <w:pPr>
-              <w:rPr>
-                <w:rFonts w:asciiTheme="majorHAnsi" w:hAnsiTheme="majorHAnsi" w:cstheme="majorHAnsi"/>
-                <w:lang w:val="en-US"/>
-              </w:rPr>
-            </w:pPr>
-            <w:r>
-              <w:rPr>
-                <w:rFonts w:asciiTheme="majorHAnsi" w:hAnsiTheme="majorHAnsi" w:cstheme="majorHAnsi"/>
-                <w:lang w:val="en-US"/>
-              </w:rPr>
-              <w:t>Prefer basis checks to regular expressions</w:t>
-            </w:r>
-          </w:p>
-        </w:tc>
-      </w:tr>
-      <w:tr>
-        <w:tc>
-          <w:tcPr>
-            <w:tcW w:w="3402" w:type="dxa"/>
-            <w:tcBorders>
-              <w:left w:val="single" w:sz="12" w:space="0" w:color="000000" w:themeColor="text1"/>
-              <w:right w:val="single" w:sz="12" w:space="0" w:color="000000" w:themeColor="text1"/>
-            </w:tcBorders>
-          </w:tcPr>
-          <w:p>
-            <w:pPr>
-              <w:pStyle w:val="Code"/>
-            </w:pPr>
-            <w:r>
-              <w:t>CALL FUNCTION 'SEO_CLIF_CHECK_NAME'</w:t>
-            </w:r>
-          </w:p>
-          <w:p>
-            <w:pPr>
-              <w:pStyle w:val="Code"/>
-              <w:rPr>
-                <w:strike/>
-              </w:rPr>
-            </w:pPr>
-            <w:r>
-              <w:rPr>
-                <w:strike/>
-              </w:rPr>
-              <w:t>pattern</w:t>
-            </w:r>
-            <w:r>
-              <w:rPr>
-                <w:strike/>
-              </w:rPr>
-              <w:t xml:space="preserve"> </w:t>
-            </w:r>
-            <w:r>
-              <w:rPr>
-                <w:strike/>
-              </w:rPr>
-              <w:t>=</w:t>
-            </w:r>
-            <w:r>
-              <w:rPr>
-                <w:strike/>
-              </w:rPr>
-              <w:t xml:space="preserve"> '[A-</w:t>
-            </w:r>
-            <w:proofErr w:type="gramStart"/>
-            <w:r>
-              <w:rPr>
-                <w:strike/>
-              </w:rPr>
-              <w:t>Z][</w:t>
-            </w:r>
-            <w:proofErr w:type="gramEnd"/>
-            <w:r>
-              <w:rPr>
-                <w:strike/>
-              </w:rPr>
-              <w:t>A-Z0-9_]{0,29}'</w:t>
-            </w:r>
-          </w:p>
-        </w:tc>
-      </w:tr>
-      <w:tr>
-        <w:tc>
-          <w:tcPr>
-            <w:tcW w:w="3402" w:type="dxa"/>
-            <w:tcBorders>
-              <w:left w:val="single" w:sz="12" w:space="0" w:color="000000" w:themeColor="text1"/>
-              <w:right w:val="single" w:sz="12" w:space="0" w:color="000000" w:themeColor="text1"/>
-            </w:tcBorders>
-            <w:shd w:val="clear" w:color="auto" w:fill="FFC000" w:themeFill="accent4"/>
-          </w:tcPr>
-          <w:p>
-            <w:pPr>
-              <w:rPr>
-                <w:lang w:val="en-US"/>
-              </w:rPr>
-            </w:pPr>
-            <w:r>
-              <w:rPr>
-                <w:lang w:val="en-US"/>
-              </w:rPr>
-              <w:t>Consider assembling complex regular expressions</w:t>
-            </w:r>
-          </w:p>
-        </w:tc>
-      </w:tr>
-      <w:tr>
-        <w:tc>
-          <w:tcPr>
-            <w:tcW w:w="3402" w:type="dxa"/>
-            <w:tcBorders>
-              <w:left w:val="single" w:sz="12" w:space="0" w:color="000000" w:themeColor="text1"/>
-              <w:bottom w:val="single" w:sz="12" w:space="0" w:color="000000" w:themeColor="text1"/>
-              <w:right w:val="single" w:sz="12" w:space="0" w:color="000000" w:themeColor="text1"/>
-            </w:tcBorders>
-            <w:shd w:val="clear" w:color="auto" w:fill="FFF2CC" w:themeFill="accent4" w:themeFillTint="33"/>
-          </w:tcPr>
-          <w:p>
-            <w:pPr>
-              <w:pStyle w:val="Code"/>
-            </w:pPr>
-            <w:r>
-              <w:t xml:space="preserve">CONSTANTS classes </w:t>
-            </w:r>
-            <w:r>
-              <w:t>…</w:t>
-            </w:r>
-            <w:bookmarkStart w:id="0" w:name="_GoBack"/>
-            <w:bookmarkEnd w:id="0"/>
           </w:p>
           <w:p>
             <w:pPr>
@@ -6900,16 +6726,11 @@
             <w:r>
               <w:t xml:space="preserve">… = </w:t>
             </w:r>
-            <w:proofErr w:type="gramStart"/>
             <w:r>
               <w:t>|{ class</w:t>
             </w:r>
             <w:r>
-              <w:t>es</w:t>
-            </w:r>
-            <w:proofErr w:type="gramEnd"/>
-            <w:r>
-              <w:t xml:space="preserve"> }|{ interfac</w:t>
+              <w:t>es }|{ interfac</w:t>
             </w:r>
             <w:r>
               <w:t>es }|.</w:t>
@@ -7630,15 +7451,7 @@
               <w:pStyle w:val="Explanation"/>
             </w:pPr>
             <w:r>
-              <w:t xml:space="preserve">DATA(a) = NEW </w:t>
-            </w:r>
-            <w:proofErr w:type="gramStart"/>
-            <w:r>
-              <w:t>b( )</w:t>
-            </w:r>
-            <w:proofErr w:type="gramEnd"/>
-            <w:r>
-              <w:t>.</w:t>
+              <w:t>DATA(a) = NEW b( ).</w:t>
             </w:r>
           </w:p>
           <w:p>
@@ -7800,7 +7613,6 @@
               <w:t xml:space="preserve">    </w:t>
             </w:r>
             <w:proofErr w:type="spellStart"/>
-            <w:proofErr w:type="gramStart"/>
             <w:r>
               <w:rPr>
                 <w:strike/>
@@ -7808,7 +7620,6 @@
               <w:t>a</w:t>
             </w:r>
             <w:proofErr w:type="spellEnd"/>
-            <w:proofErr w:type="gramEnd"/>
             <w:r>
               <w:rPr>
                 <w:strike/>
@@ -8069,57 +7880,41 @@
             </w:pPr>
             <w:proofErr w:type="spellStart"/>
             <w:r>
-              <w:t>do_</w:t>
-            </w:r>
-            <w:proofErr w:type="gramStart"/>
-            <w:r>
-              <w:t>it</w:t>
-            </w:r>
-            <w:proofErr w:type="spellEnd"/>
-            <w:r>
-              <w:t>( )</w:t>
-            </w:r>
-            <w:proofErr w:type="gramEnd"/>
-            <w:r>
+              <w:t>do_it</w:t>
+            </w:r>
+            <w:proofErr w:type="spellEnd"/>
+            <w:r>
+              <w:t>( ).</w:t>
+            </w:r>
+          </w:p>
+          <w:p>
+            <w:pPr>
+              <w:pStyle w:val="Code"/>
+              <w:rPr>
+                <w:strike/>
+              </w:rPr>
+            </w:pPr>
+            <w:r>
+              <w:rPr>
+                <w:strike/>
+              </w:rPr>
+              <w:t xml:space="preserve">CALL METHOD </w:t>
+            </w:r>
+            <w:proofErr w:type="spellStart"/>
+            <w:r>
+              <w:rPr>
+                <w:strike/>
+              </w:rPr>
+              <w:t>do_it</w:t>
+            </w:r>
+            <w:proofErr w:type="spellEnd"/>
+            <w:r>
+              <w:rPr>
+                <w:strike/>
+              </w:rPr>
               <w:t>.</w:t>
             </w:r>
           </w:p>
-          <w:p>
-            <w:pPr>
-              <w:pStyle w:val="Code"/>
-              <w:rPr>
-                <w:strike/>
-              </w:rPr>
-            </w:pPr>
-            <w:r>
-              <w:rPr>
-                <w:strike/>
-              </w:rPr>
-              <w:t xml:space="preserve">CALL METHOD </w:t>
-            </w:r>
-            <w:proofErr w:type="spellStart"/>
-            <w:proofErr w:type="gramStart"/>
-            <w:r>
-              <w:rPr>
-                <w:strike/>
-              </w:rPr>
-              <w:t>do</w:t>
-            </w:r>
-            <w:proofErr w:type="gramEnd"/>
-            <w:r>
-              <w:rPr>
-                <w:strike/>
-              </w:rPr>
-              <w:t>_it</w:t>
-            </w:r>
-            <w:proofErr w:type="spellEnd"/>
-            <w:r>
-              <w:rPr>
-                <w:strike/>
-              </w:rPr>
-              <w:t>.</w:t>
-            </w:r>
-          </w:p>
         </w:tc>
       </w:tr>
       <w:tr>
@@ -8168,55 +7963,33 @@
             </w:r>
             <w:proofErr w:type="spellStart"/>
             <w:r>
-              <w:t>do_</w:t>
-            </w:r>
-            <w:proofErr w:type="gramStart"/>
-            <w:r>
-              <w:t>it</w:t>
-            </w:r>
-            <w:proofErr w:type="spellEnd"/>
-            <w:r>
-              <w:t>( )</w:t>
-            </w:r>
-            <w:proofErr w:type="gramEnd"/>
-            <w:r>
-              <w:t>.</w:t>
-            </w:r>
-          </w:p>
-          <w:p>
-            <w:pPr>
-              <w:pStyle w:val="Code"/>
-              <w:rPr>
-                <w:strike/>
-              </w:rPr>
-            </w:pPr>
-            <w:proofErr w:type="spellStart"/>
-            <w:r>
-              <w:rPr>
-                <w:strike/>
-              </w:rPr>
-              <w:t>do_</w:t>
-            </w:r>
-            <w:proofErr w:type="gramStart"/>
-            <w:r>
-              <w:rPr>
-                <w:strike/>
-              </w:rPr>
-              <w:t>it</w:t>
-            </w:r>
-            <w:proofErr w:type="spellEnd"/>
-            <w:r>
-              <w:rPr>
-                <w:strike/>
-              </w:rPr>
-              <w:t>( RECEIVING</w:t>
-            </w:r>
-            <w:proofErr w:type="gramEnd"/>
-            <w:r>
-              <w:rPr>
-                <w:strike/>
-              </w:rPr>
-              <w:t xml:space="preserve"> result = a ).</w:t>
+              <w:t>do_it</w:t>
+            </w:r>
+            <w:proofErr w:type="spellEnd"/>
+            <w:r>
+              <w:t>( ).</w:t>
+            </w:r>
+          </w:p>
+          <w:p>
+            <w:pPr>
+              <w:pStyle w:val="Code"/>
+              <w:rPr>
+                <w:strike/>
+              </w:rPr>
+            </w:pPr>
+            <w:proofErr w:type="spellStart"/>
+            <w:r>
+              <w:rPr>
+                <w:strike/>
+              </w:rPr>
+              <w:t>do_it</w:t>
+            </w:r>
+            <w:proofErr w:type="spellEnd"/>
+            <w:r>
+              <w:rPr>
+                <w:strike/>
+              </w:rPr>
+              <w:t>( RECEIVING result = a ).</w:t>
             </w:r>
           </w:p>
         </w:tc>
@@ -8262,52 +8035,30 @@
             </w:pPr>
             <w:proofErr w:type="spellStart"/>
             <w:r>
-              <w:t>do_</w:t>
-            </w:r>
-            <w:proofErr w:type="gramStart"/>
-            <w:r>
-              <w:t>it</w:t>
-            </w:r>
-            <w:proofErr w:type="spellEnd"/>
-            <w:r>
-              <w:t>( a</w:t>
-            </w:r>
-            <w:proofErr w:type="gramEnd"/>
-            <w:r>
-              <w:t xml:space="preserve"> = b ).</w:t>
-            </w:r>
-          </w:p>
-          <w:p>
-            <w:pPr>
-              <w:pStyle w:val="Code"/>
-            </w:pPr>
-            <w:proofErr w:type="spellStart"/>
-            <w:r>
-              <w:rPr>
-                <w:strike/>
-              </w:rPr>
-              <w:t>do_</w:t>
-            </w:r>
-            <w:proofErr w:type="gramStart"/>
-            <w:r>
-              <w:rPr>
-                <w:strike/>
-              </w:rPr>
-              <w:t>it</w:t>
-            </w:r>
-            <w:proofErr w:type="spellEnd"/>
-            <w:r>
-              <w:rPr>
-                <w:strike/>
-              </w:rPr>
-              <w:t>( EXPORTING</w:t>
-            </w:r>
-            <w:proofErr w:type="gramEnd"/>
-            <w:r>
-              <w:rPr>
-                <w:strike/>
-              </w:rPr>
-              <w:t xml:space="preserve"> a = b ).</w:t>
+              <w:t>do_it</w:t>
+            </w:r>
+            <w:proofErr w:type="spellEnd"/>
+            <w:r>
+              <w:t>( a = b ).</w:t>
+            </w:r>
+          </w:p>
+          <w:p>
+            <w:pPr>
+              <w:pStyle w:val="Code"/>
+            </w:pPr>
+            <w:proofErr w:type="spellStart"/>
+            <w:r>
+              <w:rPr>
+                <w:strike/>
+              </w:rPr>
+              <w:t>do_it</w:t>
+            </w:r>
+            <w:proofErr w:type="spellEnd"/>
+            <w:r>
+              <w:rPr>
+                <w:strike/>
+              </w:rPr>
+              <w:t>( EXPORTING a = b ).</w:t>
             </w:r>
           </w:p>
         </w:tc>
@@ -8353,55 +8104,33 @@
             </w:pPr>
             <w:proofErr w:type="spellStart"/>
             <w:r>
-              <w:t>do_</w:t>
-            </w:r>
-            <w:proofErr w:type="gramStart"/>
-            <w:r>
-              <w:t>it</w:t>
-            </w:r>
-            <w:proofErr w:type="spellEnd"/>
-            <w:r>
-              <w:t>( b</w:t>
-            </w:r>
-            <w:proofErr w:type="gramEnd"/>
-            <w:r>
-              <w:t xml:space="preserve"> ).</w:t>
-            </w:r>
-          </w:p>
-          <w:p>
-            <w:pPr>
-              <w:pStyle w:val="Code"/>
-              <w:rPr>
-                <w:strike/>
-              </w:rPr>
-            </w:pPr>
-            <w:proofErr w:type="spellStart"/>
-            <w:r>
-              <w:rPr>
-                <w:strike/>
-              </w:rPr>
-              <w:t>do_</w:t>
-            </w:r>
-            <w:proofErr w:type="gramStart"/>
-            <w:r>
-              <w:rPr>
-                <w:strike/>
-              </w:rPr>
-              <w:t>it</w:t>
-            </w:r>
-            <w:proofErr w:type="spellEnd"/>
-            <w:r>
-              <w:rPr>
-                <w:strike/>
-              </w:rPr>
-              <w:t>( a</w:t>
-            </w:r>
-            <w:proofErr w:type="gramEnd"/>
-            <w:r>
-              <w:rPr>
-                <w:strike/>
-              </w:rPr>
-              <w:t xml:space="preserve"> = b ).</w:t>
+              <w:t>do_it</w:t>
+            </w:r>
+            <w:proofErr w:type="spellEnd"/>
+            <w:r>
+              <w:t>( b ).</w:t>
+            </w:r>
+          </w:p>
+          <w:p>
+            <w:pPr>
+              <w:pStyle w:val="Code"/>
+              <w:rPr>
+                <w:strike/>
+              </w:rPr>
+            </w:pPr>
+            <w:proofErr w:type="spellStart"/>
+            <w:r>
+              <w:rPr>
+                <w:strike/>
+              </w:rPr>
+              <w:t>do_it</w:t>
+            </w:r>
+            <w:proofErr w:type="spellEnd"/>
+            <w:r>
+              <w:rPr>
+                <w:strike/>
+              </w:rPr>
+              <w:t>( a = b ).</w:t>
             </w:r>
           </w:p>
         </w:tc>
@@ -9062,39 +8791,26 @@
               <w:pStyle w:val="Code"/>
             </w:pPr>
             <w:r>
+              <w:t xml:space="preserve">  “ focus here</w:t>
+            </w:r>
+          </w:p>
+          <w:p>
+            <w:pPr>
+              <w:pStyle w:val="Code"/>
+            </w:pPr>
+            <w:r>
+              <w:t>CATCH.</w:t>
+            </w:r>
+          </w:p>
+          <w:p>
+            <w:pPr>
+              <w:pStyle w:val="Code"/>
+            </w:pPr>
+            <w:r>
               <w:t xml:space="preserve">  </w:t>
             </w:r>
-            <w:proofErr w:type="gramStart"/>
-            <w:r>
-              <w:t>“ focus</w:t>
-            </w:r>
-            <w:proofErr w:type="gramEnd"/>
-            <w:r>
-              <w:t xml:space="preserve"> here</w:t>
-            </w:r>
-          </w:p>
-          <w:p>
-            <w:pPr>
-              <w:pStyle w:val="Code"/>
-            </w:pPr>
-            <w:r>
-              <w:t>CATCH.</w:t>
-            </w:r>
-          </w:p>
-          <w:p>
-            <w:pPr>
-              <w:pStyle w:val="Code"/>
-            </w:pPr>
-            <w:r>
-              <w:t xml:space="preserve">  </w:t>
-            </w:r>
-            <w:proofErr w:type="gramStart"/>
-            <w:r>
-              <w:t>“ do</w:t>
-            </w:r>
-            <w:proofErr w:type="gramEnd"/>
-            <w:r>
-              <w:t xml:space="preserve"> somewhere else</w:t>
+            <w:r>
+              <w:t>“ do somewhere else</w:t>
             </w:r>
           </w:p>
           <w:p>
@@ -9164,28 +8880,13 @@
               <w:rPr>
                 <w:strike/>
               </w:rPr>
-              <w:t xml:space="preserve"> </w:t>
-            </w:r>
-            <w:proofErr w:type="gramStart"/>
-            <w:r>
-              <w:rPr>
-                <w:strike/>
-              </w:rPr>
-              <w:t>( )</w:t>
-            </w:r>
-            <w:proofErr w:type="gramEnd"/>
-            <w:r>
-              <w:rPr>
-                <w:strike/>
-              </w:rPr>
-              <w:t>.</w:t>
-            </w:r>
-          </w:p>
-          <w:p>
-            <w:pPr>
-              <w:pStyle w:val="Code"/>
-            </w:pPr>
-            <w:proofErr w:type="gramStart"/>
+              <w:t xml:space="preserve"> ( ).</w:t>
+            </w:r>
+          </w:p>
+          <w:p>
+            <w:pPr>
+              <w:pStyle w:val="Code"/>
+            </w:pPr>
             <w:r>
               <w:rPr>
                 <w:strike/>
@@ -9193,7 +8894,6 @@
               <w:t>DATA(</w:t>
             </w:r>
             <w:proofErr w:type="spellStart"/>
-            <w:proofErr w:type="gramEnd"/>
             <w:r>
               <w:rPr>
                 <w:strike/>
@@ -9420,21 +9120,7 @@
               <w:rPr>
                 <w:strike/>
               </w:rPr>
-              <w:t xml:space="preserve">  </w:t>
-            </w:r>
-            <w:proofErr w:type="gramStart"/>
-            <w:r>
-              <w:rPr>
-                <w:strike/>
-              </w:rPr>
-              <w:t>“ some</w:t>
-            </w:r>
-            <w:proofErr w:type="gramEnd"/>
-            <w:r>
-              <w:rPr>
-                <w:strike/>
-              </w:rPr>
-              <w:t xml:space="preserve"> more actions</w:t>
+              <w:t xml:space="preserve">  “ some more actions</w:t>
             </w:r>
           </w:p>
           <w:p>
@@ -9579,21 +9265,7 @@
               <w:rPr>
                 <w:strike/>
               </w:rPr>
-              <w:t xml:space="preserve"> INTO </w:t>
-            </w:r>
-            <w:proofErr w:type="gramStart"/>
-            <w:r>
-              <w:rPr>
-                <w:strike/>
-              </w:rPr>
-              <w:t>DATA(</w:t>
-            </w:r>
-            <w:proofErr w:type="gramEnd"/>
-            <w:r>
-              <w:rPr>
-                <w:strike/>
-              </w:rPr>
-              <w:t>row).</w:t>
+              <w:t xml:space="preserve"> INTO DATA(row).</w:t>
             </w:r>
           </w:p>
           <w:p>
@@ -9757,21 +9429,7 @@
               <w:rPr>
                 <w:strike/>
               </w:rPr>
-              <w:t xml:space="preserve">METHODS </w:t>
-            </w:r>
-            <w:proofErr w:type="gramStart"/>
-            <w:r>
-              <w:rPr>
-                <w:strike/>
-              </w:rPr>
-              <w:t>a</w:t>
-            </w:r>
-            <w:proofErr w:type="gramEnd"/>
-            <w:r>
-              <w:rPr>
-                <w:strike/>
-              </w:rPr>
-              <w:t xml:space="preserve"> IMPORTING b c d e</w:t>
+              <w:t>METHODS a IMPORTING b c d e</w:t>
             </w:r>
           </w:p>
         </w:tc>
@@ -9819,15 +9477,7 @@
               <w:pStyle w:val="Code"/>
             </w:pPr>
             <w:r>
-              <w:t xml:space="preserve">METHODS </w:t>
-            </w:r>
-            <w:proofErr w:type="gramStart"/>
-            <w:r>
-              <w:t>a</w:t>
-            </w:r>
-            <w:proofErr w:type="gramEnd"/>
-            <w:r>
-              <w:t xml:space="preserve"> IMPORTING b</w:t>
+              <w:t>METHODS a IMPORTING b</w:t>
             </w:r>
           </w:p>
           <w:p>
@@ -10191,44 +9841,174 @@
               <w:rPr>
                 <w:strike/>
               </w:rPr>
+              <w:t xml:space="preserve">METHODS a </w:t>
+            </w:r>
+            <w:r>
+              <w:rPr>
+                <w:strike/>
+              </w:rPr>
+              <w:t>EXPORTING</w:t>
+            </w:r>
+            <w:r>
+              <w:rPr>
+                <w:strike/>
+              </w:rPr>
+              <w:t xml:space="preserve"> b</w:t>
+            </w:r>
+          </w:p>
+        </w:tc>
+      </w:tr>
+      <w:tr>
+        <w:tc>
+          <w:tcPr>
+            <w:tcW w:w="3402" w:type="dxa"/>
+            <w:tcBorders>
+              <w:left w:val="single" w:sz="12" w:space="0" w:color="000000" w:themeColor="text1"/>
+              <w:bottom w:val="nil"/>
+              <w:right w:val="single" w:sz="12" w:space="0" w:color="000000" w:themeColor="text1"/>
+            </w:tcBorders>
+            <w:shd w:val="clear" w:color="auto" w:fill="DBDBDB" w:themeFill="accent3" w:themeFillTint="66"/>
+          </w:tcPr>
+          <w:p>
+            <w:pPr>
+              <w:rPr>
+                <w:rFonts w:asciiTheme="majorHAnsi" w:hAnsiTheme="majorHAnsi" w:cstheme="majorHAnsi"/>
+                <w:lang w:val="en-US"/>
+              </w:rPr>
+            </w:pPr>
+            <w:r>
+              <w:rPr>
+                <w:rFonts w:asciiTheme="majorHAnsi" w:hAnsiTheme="majorHAnsi" w:cstheme="majorHAnsi"/>
+                <w:lang w:val="en-US"/>
+              </w:rPr>
+              <w:t>RETURNING large tables is usually okay</w:t>
+            </w:r>
+          </w:p>
+        </w:tc>
+      </w:tr>
+      <w:tr>
+        <w:tc>
+          <w:tcPr>
+            <w:tcW w:w="3402" w:type="dxa"/>
+            <w:tcBorders>
+              <w:left w:val="single" w:sz="12" w:space="0" w:color="000000" w:themeColor="text1"/>
+              <w:right w:val="single" w:sz="12" w:space="0" w:color="000000" w:themeColor="text1"/>
+            </w:tcBorders>
+          </w:tcPr>
+          <w:p>
+            <w:pPr>
+              <w:pStyle w:val="Code"/>
+            </w:pPr>
+            <w:r>
+              <w:t>METHODS a RETURNING b TYPE TABLE</w:t>
+            </w:r>
+          </w:p>
+          <w:p>
+            <w:pPr>
+              <w:pStyle w:val="Code"/>
+              <w:rPr>
+                <w:strike/>
+              </w:rPr>
+            </w:pPr>
+            <w:r>
+              <w:rPr>
+                <w:strike/>
+              </w:rPr>
+              <w:t>METHODS a EXPORTING b TYPE TABLE</w:t>
+            </w:r>
+          </w:p>
+        </w:tc>
+      </w:tr>
+      <w:tr>
+        <w:tc>
+          <w:tcPr>
+            <w:tcW w:w="3402" w:type="dxa"/>
+            <w:tcBorders>
+              <w:left w:val="single" w:sz="12" w:space="0" w:color="000000" w:themeColor="text1"/>
+              <w:right w:val="single" w:sz="12" w:space="0" w:color="000000" w:themeColor="text1"/>
+            </w:tcBorders>
+            <w:shd w:val="clear" w:color="auto" w:fill="DBDBDB" w:themeFill="accent3" w:themeFillTint="66"/>
+          </w:tcPr>
+          <w:p>
+            <w:pPr>
+              <w:rPr>
+                <w:lang w:val="en-US"/>
+              </w:rPr>
+            </w:pPr>
+            <w:r>
+              <w:rPr>
+                <w:lang w:val="en-US"/>
+              </w:rPr>
+              <w:t>Use either RETURNING or EXPORTING or CHANGING, but not a combination</w:t>
+            </w:r>
+          </w:p>
+        </w:tc>
+      </w:tr>
+      <w:tr>
+        <w:tc>
+          <w:tcPr>
+            <w:tcW w:w="3402" w:type="dxa"/>
+            <w:tcBorders>
+              <w:left w:val="single" w:sz="12" w:space="0" w:color="000000" w:themeColor="text1"/>
+              <w:right w:val="single" w:sz="12" w:space="0" w:color="000000" w:themeColor="text1"/>
+            </w:tcBorders>
+            <w:shd w:val="clear" w:color="auto" w:fill="FFFFFF" w:themeFill="background1"/>
+          </w:tcPr>
+          <w:p>
+            <w:pPr>
+              <w:pStyle w:val="Code"/>
+              <w:rPr>
+                <w:strike/>
+              </w:rPr>
+            </w:pPr>
+            <w:r>
+              <w:rPr>
+                <w:strike/>
+              </w:rPr>
               <w:t xml:space="preserve">METHODS </w:t>
             </w:r>
-            <w:proofErr w:type="gramStart"/>
-            <w:r>
-              <w:rPr>
-                <w:strike/>
-              </w:rPr>
-              <w:t>a</w:t>
-            </w:r>
-            <w:proofErr w:type="gramEnd"/>
-            <w:r>
-              <w:rPr>
-                <w:strike/>
-              </w:rPr>
-              <w:t xml:space="preserve"> </w:t>
-            </w:r>
-            <w:r>
-              <w:rPr>
-                <w:strike/>
-              </w:rPr>
-              <w:t>EXPORTING</w:t>
-            </w:r>
-            <w:r>
-              <w:rPr>
-                <w:strike/>
-              </w:rPr>
-              <w:t xml:space="preserve"> b</w:t>
-            </w:r>
-          </w:p>
-        </w:tc>
-      </w:tr>
-      <w:tr>
-        <w:tc>
-          <w:tcPr>
-            <w:tcW w:w="3402" w:type="dxa"/>
-            <w:tcBorders>
-              <w:left w:val="single" w:sz="12" w:space="0" w:color="000000" w:themeColor="text1"/>
-              <w:bottom w:val="nil"/>
+            <w:proofErr w:type="spellStart"/>
+            <w:r>
+              <w:rPr>
+                <w:strike/>
+              </w:rPr>
+              <w:t>do_it</w:t>
+            </w:r>
+            <w:proofErr w:type="spellEnd"/>
+          </w:p>
+          <w:p>
+            <w:pPr>
+              <w:pStyle w:val="Code"/>
+              <w:rPr>
+                <w:strike/>
+              </w:rPr>
+            </w:pPr>
+            <w:r>
+              <w:rPr>
+                <w:strike/>
+              </w:rPr>
+              <w:t xml:space="preserve">  EXPORTING a</w:t>
+            </w:r>
+          </w:p>
+          <w:p>
+            <w:pPr>
+              <w:pStyle w:val="Code"/>
+            </w:pPr>
+            <w:r>
+              <w:rPr>
+                <w:strike/>
+              </w:rPr>
+              <w:t xml:space="preserve">  CHANGING b</w:t>
+            </w:r>
+          </w:p>
+        </w:tc>
+      </w:tr>
+      <w:tr>
+        <w:tc>
+          <w:tcPr>
+            <w:tcW w:w="3402" w:type="dxa"/>
+            <w:tcBorders>
+              <w:left w:val="single" w:sz="12" w:space="0" w:color="000000" w:themeColor="text1"/>
               <w:right w:val="single" w:sz="12" w:space="0" w:color="000000" w:themeColor="text1"/>
             </w:tcBorders>
             <w:shd w:val="clear" w:color="auto" w:fill="DBDBDB" w:themeFill="accent3" w:themeFillTint="66"/>
@@ -10236,311 +10016,139 @@
           <w:p>
             <w:pPr>
               <w:rPr>
-                <w:rFonts w:asciiTheme="majorHAnsi" w:hAnsiTheme="majorHAnsi" w:cstheme="majorHAnsi"/>
-                <w:lang w:val="en-US"/>
-              </w:rPr>
-            </w:pPr>
-            <w:r>
-              <w:rPr>
-                <w:rFonts w:asciiTheme="majorHAnsi" w:hAnsiTheme="majorHAnsi" w:cstheme="majorHAnsi"/>
-                <w:lang w:val="en-US"/>
-              </w:rPr>
-              <w:t>RETURNING large tables is usually okay</w:t>
-            </w:r>
-          </w:p>
-        </w:tc>
-      </w:tr>
-      <w:tr>
-        <w:tc>
-          <w:tcPr>
-            <w:tcW w:w="3402" w:type="dxa"/>
-            <w:tcBorders>
-              <w:left w:val="single" w:sz="12" w:space="0" w:color="000000" w:themeColor="text1"/>
-              <w:right w:val="single" w:sz="12" w:space="0" w:color="000000" w:themeColor="text1"/>
-            </w:tcBorders>
-          </w:tcPr>
-          <w:p>
-            <w:pPr>
-              <w:pStyle w:val="Code"/>
-            </w:pPr>
-            <w:r>
-              <w:t>METHODS a RETURNING b TYPE TABLE</w:t>
-            </w:r>
-          </w:p>
-          <w:p>
-            <w:pPr>
-              <w:pStyle w:val="Code"/>
-              <w:rPr>
-                <w:strike/>
-              </w:rPr>
-            </w:pPr>
-            <w:r>
-              <w:rPr>
-                <w:strike/>
-              </w:rPr>
+                <w:lang w:val="en-US"/>
+              </w:rPr>
+            </w:pPr>
+            <w:r>
+              <w:rPr>
+                <w:lang w:val="en-US"/>
+              </w:rPr>
+              <w:t>Use CHANGING sparingly, where suited</w:t>
+            </w:r>
+          </w:p>
+        </w:tc>
+      </w:tr>
+      <w:tr>
+        <w:tc>
+          <w:tcPr>
+            <w:tcW w:w="3402" w:type="dxa"/>
+            <w:tcBorders>
+              <w:left w:val="single" w:sz="12" w:space="0" w:color="000000" w:themeColor="text1"/>
+              <w:right w:val="single" w:sz="12" w:space="0" w:color="000000" w:themeColor="text1"/>
+            </w:tcBorders>
+            <w:shd w:val="clear" w:color="auto" w:fill="FFFFFF" w:themeFill="background1"/>
+          </w:tcPr>
+          <w:p>
+            <w:pPr>
+              <w:pStyle w:val="Code"/>
+            </w:pPr>
+            <w:r>
+              <w:t>METHODS IMPORTING … RETURNING …</w:t>
+            </w:r>
+          </w:p>
+          <w:p>
+            <w:pPr>
+              <w:pStyle w:val="Code"/>
+              <w:rPr>
+                <w:strike/>
+              </w:rPr>
+            </w:pPr>
+            <w:r>
+              <w:rPr>
+                <w:strike/>
+              </w:rPr>
+              <w:t>METHODS CHANGING</w:t>
+            </w:r>
+          </w:p>
+        </w:tc>
+      </w:tr>
+      <w:tr>
+        <w:tc>
+          <w:tcPr>
+            <w:tcW w:w="3402" w:type="dxa"/>
+            <w:tcBorders>
+              <w:left w:val="single" w:sz="12" w:space="0" w:color="000000" w:themeColor="text1"/>
+              <w:right w:val="single" w:sz="12" w:space="0" w:color="000000" w:themeColor="text1"/>
+            </w:tcBorders>
+            <w:shd w:val="clear" w:color="auto" w:fill="DBDBDB" w:themeFill="accent3" w:themeFillTint="66"/>
+          </w:tcPr>
+          <w:p>
+            <w:pPr>
+              <w:rPr>
+                <w:lang w:val="en-US"/>
+              </w:rPr>
+            </w:pPr>
+            <w:r>
+              <w:rPr>
+                <w:lang w:val="en-US"/>
+              </w:rPr>
+              <w:t>Split method instead of Boolean input parameter</w:t>
+            </w:r>
+          </w:p>
+        </w:tc>
+      </w:tr>
+      <w:tr>
+        <w:tc>
+          <w:tcPr>
+            <w:tcW w:w="3402" w:type="dxa"/>
+            <w:tcBorders>
+              <w:left w:val="single" w:sz="12" w:space="0" w:color="000000" w:themeColor="text1"/>
+              <w:bottom w:val="single" w:sz="12" w:space="0" w:color="000000" w:themeColor="text1"/>
+              <w:right w:val="single" w:sz="12" w:space="0" w:color="000000" w:themeColor="text1"/>
+            </w:tcBorders>
+          </w:tcPr>
+          <w:p>
+            <w:pPr>
+              <w:pStyle w:val="Code"/>
+            </w:pPr>
+            <w:r>
               <w:t xml:space="preserve">METHODS </w:t>
             </w:r>
-            <w:proofErr w:type="gramStart"/>
-            <w:r>
-              <w:rPr>
-                <w:strike/>
-              </w:rPr>
-              <w:t>a</w:t>
-            </w:r>
-            <w:proofErr w:type="gramEnd"/>
-            <w:r>
-              <w:rPr>
-                <w:strike/>
-              </w:rPr>
-              <w:t xml:space="preserve"> EXPORTING b TYPE TABLE</w:t>
-            </w:r>
-          </w:p>
-        </w:tc>
-      </w:tr>
-      <w:tr>
-        <w:tc>
-          <w:tcPr>
-            <w:tcW w:w="3402" w:type="dxa"/>
-            <w:tcBorders>
-              <w:left w:val="single" w:sz="12" w:space="0" w:color="000000" w:themeColor="text1"/>
-              <w:right w:val="single" w:sz="12" w:space="0" w:color="000000" w:themeColor="text1"/>
-            </w:tcBorders>
-            <w:shd w:val="clear" w:color="auto" w:fill="DBDBDB" w:themeFill="accent3" w:themeFillTint="66"/>
-          </w:tcPr>
-          <w:p>
-            <w:pPr>
-              <w:rPr>
-                <w:lang w:val="en-US"/>
-              </w:rPr>
-            </w:pPr>
-            <w:r>
-              <w:rPr>
-                <w:lang w:val="en-US"/>
-              </w:rPr>
-              <w:t>Use either RETURNING or EXPORTING or CHANGING, but not a combination</w:t>
-            </w:r>
-          </w:p>
-        </w:tc>
-      </w:tr>
-      <w:tr>
-        <w:tc>
-          <w:tcPr>
-            <w:tcW w:w="3402" w:type="dxa"/>
-            <w:tcBorders>
-              <w:left w:val="single" w:sz="12" w:space="0" w:color="000000" w:themeColor="text1"/>
-              <w:right w:val="single" w:sz="12" w:space="0" w:color="000000" w:themeColor="text1"/>
-            </w:tcBorders>
-            <w:shd w:val="clear" w:color="auto" w:fill="FFFFFF" w:themeFill="background1"/>
-          </w:tcPr>
-          <w:p>
-            <w:pPr>
-              <w:pStyle w:val="Code"/>
-              <w:rPr>
-                <w:strike/>
-              </w:rPr>
-            </w:pPr>
-            <w:r>
-              <w:rPr>
-                <w:strike/>
-              </w:rPr>
+            <w:proofErr w:type="spellStart"/>
+            <w:r>
+              <w:t>do_it_without_saving</w:t>
+            </w:r>
+            <w:proofErr w:type="spellEnd"/>
+          </w:p>
+          <w:p>
+            <w:pPr>
+              <w:pStyle w:val="Code"/>
+            </w:pPr>
+            <w:r>
               <w:t xml:space="preserve">METHODS </w:t>
             </w:r>
             <w:proofErr w:type="spellStart"/>
             <w:r>
+              <w:t>do_it_and_save</w:t>
+            </w:r>
+            <w:proofErr w:type="spellEnd"/>
+          </w:p>
+          <w:p>
+            <w:pPr>
+              <w:pStyle w:val="Code"/>
+              <w:rPr>
+                <w:strike/>
+              </w:rPr>
+            </w:pPr>
+            <w:r>
+              <w:rPr>
+                <w:strike/>
+              </w:rPr>
+              <w:t xml:space="preserve">METHODS </w:t>
+            </w:r>
+            <w:proofErr w:type="spellStart"/>
+            <w:r>
               <w:rPr>
                 <w:strike/>
               </w:rPr>
               <w:t>do_it</w:t>
             </w:r>
             <w:proofErr w:type="spellEnd"/>
-          </w:p>
-          <w:p>
-            <w:pPr>
-              <w:pStyle w:val="Code"/>
-              <w:rPr>
-                <w:strike/>
-              </w:rPr>
-            </w:pPr>
-            <w:r>
-              <w:rPr>
-                <w:strike/>
-              </w:rPr>
-              <w:t xml:space="preserve">  EXPORTING a</w:t>
-            </w:r>
-          </w:p>
-          <w:p>
-            <w:pPr>
-              <w:pStyle w:val="Code"/>
-            </w:pPr>
-            <w:r>
-              <w:rPr>
-                <w:strike/>
-              </w:rPr>
-              <w:t xml:space="preserve">  CHANGING b</w:t>
-            </w:r>
-          </w:p>
-        </w:tc>
-      </w:tr>
-      <w:tr>
-        <w:tc>
-          <w:tcPr>
-            <w:tcW w:w="3402" w:type="dxa"/>
-            <w:tcBorders>
-              <w:left w:val="single" w:sz="12" w:space="0" w:color="000000" w:themeColor="text1"/>
-              <w:right w:val="single" w:sz="12" w:space="0" w:color="000000" w:themeColor="text1"/>
-            </w:tcBorders>
-            <w:shd w:val="clear" w:color="auto" w:fill="DBDBDB" w:themeFill="accent3" w:themeFillTint="66"/>
-          </w:tcPr>
-          <w:p>
-            <w:pPr>
-              <w:rPr>
-                <w:lang w:val="en-US"/>
-              </w:rPr>
-            </w:pPr>
-            <w:r>
-              <w:rPr>
-                <w:lang w:val="en-US"/>
-              </w:rPr>
-              <w:t>Use CHANGING sparingly, where suited</w:t>
-            </w:r>
-          </w:p>
-        </w:tc>
-      </w:tr>
-      <w:tr>
-        <w:tc>
-          <w:tcPr>
-            <w:tcW w:w="3402" w:type="dxa"/>
-            <w:tcBorders>
-              <w:left w:val="single" w:sz="12" w:space="0" w:color="000000" w:themeColor="text1"/>
-              <w:right w:val="single" w:sz="12" w:space="0" w:color="000000" w:themeColor="text1"/>
-            </w:tcBorders>
-            <w:shd w:val="clear" w:color="auto" w:fill="FFFFFF" w:themeFill="background1"/>
-          </w:tcPr>
-          <w:p>
-            <w:pPr>
-              <w:pStyle w:val="Code"/>
-            </w:pPr>
-            <w:r>
-              <w:t>METHODS IMPORTING … RETURNING …</w:t>
-            </w:r>
-          </w:p>
-          <w:p>
-            <w:pPr>
-              <w:pStyle w:val="Code"/>
-              <w:rPr>
-                <w:strike/>
-              </w:rPr>
-            </w:pPr>
-            <w:r>
-              <w:rPr>
-                <w:strike/>
-              </w:rPr>
-              <w:t>METHODS CHANGING</w:t>
-            </w:r>
-          </w:p>
-        </w:tc>
-      </w:tr>
-      <w:tr>
-        <w:tc>
-          <w:tcPr>
-            <w:tcW w:w="3402" w:type="dxa"/>
-            <w:tcBorders>
-              <w:left w:val="single" w:sz="12" w:space="0" w:color="000000" w:themeColor="text1"/>
-              <w:right w:val="single" w:sz="12" w:space="0" w:color="000000" w:themeColor="text1"/>
-            </w:tcBorders>
-            <w:shd w:val="clear" w:color="auto" w:fill="DBDBDB" w:themeFill="accent3" w:themeFillTint="66"/>
-          </w:tcPr>
-          <w:p>
-            <w:pPr>
-              <w:rPr>
-                <w:lang w:val="en-US"/>
-              </w:rPr>
-            </w:pPr>
-            <w:r>
-              <w:rPr>
-                <w:lang w:val="en-US"/>
-              </w:rPr>
-              <w:t>Split method instead of Boolean input parameter</w:t>
-            </w:r>
-          </w:p>
-        </w:tc>
-      </w:tr>
-      <w:tr>
-        <w:tc>
-          <w:tcPr>
-            <w:tcW w:w="3402" w:type="dxa"/>
-            <w:tcBorders>
-              <w:left w:val="single" w:sz="12" w:space="0" w:color="000000" w:themeColor="text1"/>
-              <w:bottom w:val="single" w:sz="12" w:space="0" w:color="000000" w:themeColor="text1"/>
-              <w:right w:val="single" w:sz="12" w:space="0" w:color="000000" w:themeColor="text1"/>
-            </w:tcBorders>
-          </w:tcPr>
-          <w:p>
-            <w:pPr>
-              <w:pStyle w:val="Code"/>
-            </w:pPr>
-            <w:r>
-              <w:t xml:space="preserve">METHODS </w:t>
-            </w:r>
-            <w:proofErr w:type="spellStart"/>
-            <w:r>
-              <w:t>do_it_without_saving</w:t>
-            </w:r>
-            <w:proofErr w:type="spellEnd"/>
-          </w:p>
-          <w:p>
-            <w:pPr>
-              <w:pStyle w:val="Code"/>
-            </w:pPr>
-            <w:r>
-              <w:t xml:space="preserve">METHODS </w:t>
-            </w:r>
-            <w:proofErr w:type="spellStart"/>
-            <w:r>
-              <w:t>do_it_and_save</w:t>
-            </w:r>
-            <w:proofErr w:type="spellEnd"/>
-          </w:p>
-          <w:p>
-            <w:pPr>
-              <w:pStyle w:val="Code"/>
-              <w:rPr>
-                <w:strike/>
-              </w:rPr>
-            </w:pPr>
-            <w:r>
-              <w:rPr>
-                <w:strike/>
-              </w:rPr>
-              <w:t xml:space="preserve">METHODS </w:t>
-            </w:r>
-            <w:proofErr w:type="spellStart"/>
-            <w:r>
-              <w:rPr>
-                <w:strike/>
-              </w:rPr>
-              <w:t>do_it</w:t>
-            </w:r>
-            <w:proofErr w:type="spellEnd"/>
-            <w:r>
-              <w:rPr>
-                <w:strike/>
-              </w:rPr>
-              <w:t xml:space="preserve"> </w:t>
-            </w:r>
-            <w:proofErr w:type="gramStart"/>
-            <w:r>
-              <w:rPr>
-                <w:strike/>
-              </w:rPr>
-              <w:t>IMPORTING</w:t>
-            </w:r>
-            <w:proofErr w:type="gramEnd"/>
-            <w:r>
-              <w:rPr>
-                <w:strike/>
-              </w:rPr>
-              <w:t xml:space="preserve"> </w:t>
+            <w:r>
+              <w:rPr>
+                <w:strike/>
+              </w:rPr>
+              <w:t xml:space="preserve"> IMPORTING </w:t>
             </w:r>
             <w:proofErr w:type="spellStart"/>
             <w:r>
@@ -11060,13 +10668,8 @@
             <w:pPr>
               <w:pStyle w:val="Code"/>
             </w:pPr>
-            <w:proofErr w:type="gramStart"/>
-            <w:r>
-              <w:t>DATA(</w:t>
-            </w:r>
-            <w:proofErr w:type="gramEnd"/>
-            <w:r>
-              <w:t xml:space="preserve">result) = </w:t>
+            <w:r>
+              <w:t xml:space="preserve">DATA(result) = </w:t>
             </w:r>
             <w:r>
               <w:t>check</w:t>
@@ -11305,15 +10908,7 @@
             </w:r>
             <w:proofErr w:type="spellEnd"/>
             <w:r>
-              <w:t xml:space="preserve"> </w:t>
-            </w:r>
-            <w:proofErr w:type="gramStart"/>
-            <w:r>
-              <w:t>RAISING</w:t>
-            </w:r>
-            <w:proofErr w:type="gramEnd"/>
-            <w:r>
-              <w:t xml:space="preserve"> EXCEPTION</w:t>
+              <w:t xml:space="preserve"> RAISING EXCEPTION</w:t>
             </w:r>
           </w:p>
           <w:p>
@@ -11334,17 +10929,9 @@
               <w:rPr>
                 <w:strike/>
               </w:rPr>
-              <w:t>do_</w:t>
-            </w:r>
-            <w:proofErr w:type="gramStart"/>
-            <w:r>
-              <w:rPr>
-                <w:strike/>
-              </w:rPr>
-              <w:t>it</w:t>
-            </w:r>
-            <w:proofErr w:type="spellEnd"/>
-            <w:proofErr w:type="gramEnd"/>
+              <w:t>do_it</w:t>
+            </w:r>
+            <w:proofErr w:type="spellEnd"/>
             <w:r>
               <w:rPr>
                 <w:strike/>
@@ -11604,31 +11191,15 @@
             </w:r>
             <w:proofErr w:type="spellEnd"/>
             <w:r>
-              <w:t xml:space="preserve"> </w:t>
-            </w:r>
-            <w:proofErr w:type="gramStart"/>
-            <w:r>
-              <w:t>RAISING</w:t>
-            </w:r>
-            <w:proofErr w:type="gramEnd"/>
-            <w:r>
-              <w:t xml:space="preserve"> EXCEPTION r</w:t>
-            </w:r>
-          </w:p>
-          <w:p>
-            <w:pPr>
-              <w:pStyle w:val="Code"/>
-            </w:pPr>
-            <w:r>
-              <w:t xml:space="preserve">CLASS </w:t>
-            </w:r>
-            <w:proofErr w:type="gramStart"/>
-            <w:r>
-              <w:t>a</w:t>
-            </w:r>
-            <w:proofErr w:type="gramEnd"/>
-            <w:r>
-              <w:t xml:space="preserve"> INHERITING FROM r</w:t>
+              <w:t xml:space="preserve"> RAISING EXCEPTION r</w:t>
+            </w:r>
+          </w:p>
+          <w:p>
+            <w:pPr>
+              <w:pStyle w:val="Code"/>
+            </w:pPr>
+            <w:r>
+              <w:t>CLASS a INHERITING FROM r</w:t>
             </w:r>
           </w:p>
           <w:p>
@@ -11893,15 +11464,7 @@
               <w:pStyle w:val="Code"/>
             </w:pPr>
             <w:r>
-              <w:t xml:space="preserve">RAISE EXCEPTION NEW </w:t>
-            </w:r>
-            <w:proofErr w:type="gramStart"/>
-            <w:r>
-              <w:t>a( )</w:t>
-            </w:r>
-            <w:proofErr w:type="gramEnd"/>
-            <w:r>
-              <w:t>.</w:t>
+              <w:t>RAISE EXCEPTION NEW a( ).</w:t>
             </w:r>
           </w:p>
           <w:p>
@@ -12044,31 +11607,15 @@
               <w:pStyle w:val="Code"/>
             </w:pPr>
             <w:r>
-              <w:t xml:space="preserve">CATCH foreign INTO </w:t>
-            </w:r>
-            <w:proofErr w:type="gramStart"/>
-            <w:r>
-              <w:t>DATA(</w:t>
-            </w:r>
-            <w:proofErr w:type="gramEnd"/>
-            <w:r>
-              <w:t>error).</w:t>
-            </w:r>
-          </w:p>
-          <w:p>
-            <w:pPr>
-              <w:pStyle w:val="Code"/>
-            </w:pPr>
-            <w:r>
-              <w:t xml:space="preserve">  RAISE EXCEPTION NEW </w:t>
-            </w:r>
-            <w:proofErr w:type="gramStart"/>
-            <w:r>
-              <w:t>my( error</w:t>
-            </w:r>
-            <w:proofErr w:type="gramEnd"/>
-            <w:r>
-              <w:t xml:space="preserve"> ).</w:t>
+              <w:t>CATCH foreign INTO DATA(error).</w:t>
+            </w:r>
+          </w:p>
+          <w:p>
+            <w:pPr>
+              <w:pStyle w:val="Code"/>
+            </w:pPr>
+            <w:r>
+              <w:t xml:space="preserve">  RAISE EXCEPTION NEW my( error ).</w:t>
             </w:r>
           </w:p>
           <w:p>
@@ -12363,61 +11910,37 @@
             </w:pPr>
             <w:proofErr w:type="spellStart"/>
             <w:r>
-              <w:t>given_some_</w:t>
-            </w:r>
-            <w:proofErr w:type="gramStart"/>
-            <w:r>
-              <w:t>data</w:t>
-            </w:r>
-            <w:proofErr w:type="spellEnd"/>
-            <w:r>
-              <w:t>( )</w:t>
-            </w:r>
-            <w:proofErr w:type="gramEnd"/>
-            <w:r>
-              <w:t>.</w:t>
-            </w:r>
-          </w:p>
-          <w:p>
-            <w:pPr>
-              <w:pStyle w:val="Code"/>
-            </w:pPr>
-            <w:proofErr w:type="spellStart"/>
-            <w:r>
-              <w:t>do_the_good_</w:t>
-            </w:r>
-            <w:proofErr w:type="gramStart"/>
-            <w:r>
-              <w:t>thing</w:t>
-            </w:r>
-            <w:proofErr w:type="spellEnd"/>
-            <w:r>
-              <w:t>( )</w:t>
-            </w:r>
-            <w:proofErr w:type="gramEnd"/>
-            <w:r>
-              <w:t>.</w:t>
-            </w:r>
-          </w:p>
-          <w:p>
-            <w:pPr>
-              <w:pStyle w:val="Code"/>
-            </w:pPr>
-            <w:proofErr w:type="spellStart"/>
-            <w:r>
-              <w:t>and_assert_that_it_</w:t>
-            </w:r>
-            <w:proofErr w:type="gramStart"/>
-            <w:r>
-              <w:t>worked</w:t>
-            </w:r>
-            <w:proofErr w:type="spellEnd"/>
-            <w:r>
-              <w:t>( )</w:t>
-            </w:r>
-            <w:proofErr w:type="gramEnd"/>
-            <w:r>
-              <w:t>.</w:t>
+              <w:t>given_some_data</w:t>
+            </w:r>
+            <w:proofErr w:type="spellEnd"/>
+            <w:r>
+              <w:t>( ).</w:t>
+            </w:r>
+          </w:p>
+          <w:p>
+            <w:pPr>
+              <w:pStyle w:val="Code"/>
+            </w:pPr>
+            <w:proofErr w:type="spellStart"/>
+            <w:r>
+              <w:t>do_the_good_thing</w:t>
+            </w:r>
+            <w:proofErr w:type="spellEnd"/>
+            <w:r>
+              <w:t>( ).</w:t>
+            </w:r>
+          </w:p>
+          <w:p>
+            <w:pPr>
+              <w:pStyle w:val="Code"/>
+            </w:pPr>
+            <w:proofErr w:type="spellStart"/>
+            <w:r>
+              <w:t>and_assert_that_it_worked</w:t>
+            </w:r>
+            <w:proofErr w:type="spellEnd"/>
+            <w:r>
+              <w:t>( ).</w:t>
             </w:r>
           </w:p>
         </w:tc>
@@ -13370,19 +12893,11 @@
             </w:r>
             <w:proofErr w:type="spellStart"/>
             <w:r>
-              <w:t>map_xml_to_</w:t>
-            </w:r>
-            <w:proofErr w:type="gramStart"/>
-            <w:r>
-              <w:t>itab</w:t>
-            </w:r>
-            <w:proofErr w:type="spellEnd"/>
-            <w:r>
-              <w:t>( …</w:t>
-            </w:r>
-            <w:proofErr w:type="gramEnd"/>
-            <w:r>
-              <w:t xml:space="preserve"> ).</w:t>
+              <w:t>map_xml_to_itab</w:t>
+            </w:r>
+            <w:proofErr w:type="spellEnd"/>
+            <w:r>
+              <w:t>( … ).</w:t>
             </w:r>
           </w:p>
           <w:p>
@@ -13426,19 +12941,11 @@
             </w:r>
             <w:proofErr w:type="spellStart"/>
             <w:r>
-              <w:t>map_xml_to_</w:t>
-            </w:r>
-            <w:proofErr w:type="gramStart"/>
-            <w:r>
-              <w:t>itab</w:t>
-            </w:r>
-            <w:proofErr w:type="spellEnd"/>
-            <w:r>
-              <w:t>( `</w:t>
-            </w:r>
-            <w:proofErr w:type="gramEnd"/>
-            <w:r>
-              <w:t>&lt;xml&gt;&lt;/xml&gt;` ).</w:t>
+              <w:t>map_xml_to_itab</w:t>
+            </w:r>
+            <w:proofErr w:type="spellEnd"/>
+            <w:r>
+              <w:t>( `&lt;xml&gt;&lt;/xml&gt;` ).</w:t>
             </w:r>
           </w:p>
           <w:p>
@@ -13600,19 +13107,11 @@
               <w:pStyle w:val="Code"/>
             </w:pPr>
             <w:r>
-              <w:t xml:space="preserve">cut = </w:t>
-            </w:r>
-            <w:proofErr w:type="gramStart"/>
-            <w:r>
-              <w:t xml:space="preserve">NEW( </w:t>
-            </w:r>
-            <w:proofErr w:type="spellStart"/>
-            <w:r>
-              <w:t>stub</w:t>
-            </w:r>
-            <w:proofErr w:type="gramEnd"/>
-            <w:r>
-              <w:t>_db_reader</w:t>
+              <w:t xml:space="preserve">cut = NEW( </w:t>
+            </w:r>
+            <w:proofErr w:type="spellStart"/>
+            <w:r>
+              <w:t>stub_db_reader</w:t>
             </w:r>
             <w:proofErr w:type="spellEnd"/>
             <w:r>
@@ -13637,14 +13136,7 @@
               <w:rPr>
                 <w:strike/>
               </w:rPr>
-              <w:t>set_db_</w:t>
-            </w:r>
-            <w:proofErr w:type="gramStart"/>
-            <w:r>
-              <w:rPr>
-                <w:strike/>
-              </w:rPr>
-              <w:t>reader</w:t>
+              <w:t>set_db_reader</w:t>
             </w:r>
             <w:proofErr w:type="spellEnd"/>
             <w:r>
@@ -13658,14 +13150,7 @@
               <w:rPr>
                 <w:strike/>
               </w:rPr>
-              <w:t>stub</w:t>
-            </w:r>
-            <w:proofErr w:type="gramEnd"/>
-            <w:r>
-              <w:rPr>
-                <w:strike/>
-              </w:rPr>
-              <w:t>_db_reader</w:t>
+              <w:t>stub_db_reader</w:t>
             </w:r>
             <w:proofErr w:type="spellEnd"/>
             <w:r>
@@ -13690,28 +13175,14 @@
               <w:rPr>
                 <w:strike/>
               </w:rPr>
-              <w:t>db_</w:t>
-            </w:r>
-            <w:proofErr w:type="gramStart"/>
-            <w:r>
-              <w:rPr>
-                <w:strike/>
-              </w:rPr>
-              <w:t>reader</w:t>
-            </w:r>
-            <w:proofErr w:type="spellEnd"/>
-            <w:r>
-              <w:rPr>
-                <w:strike/>
-              </w:rPr>
-              <w:t xml:space="preserve">  =</w:t>
-            </w:r>
-            <w:proofErr w:type="gramEnd"/>
-            <w:r>
-              <w:rPr>
-                <w:strike/>
-              </w:rPr>
-              <w:t xml:space="preserve"> </w:t>
+              <w:t>db_reader</w:t>
+            </w:r>
+            <w:proofErr w:type="spellEnd"/>
+            <w:r>
+              <w:rPr>
+                <w:strike/>
+              </w:rPr>
+              <w:t xml:space="preserve">  = </w:t>
             </w:r>
             <w:proofErr w:type="spellStart"/>
             <w:r>
@@ -14039,28 +13510,14 @@
               <w:rPr>
                 <w:strike/>
               </w:rPr>
-              <w:t>db_</w:t>
-            </w:r>
-            <w:proofErr w:type="gramStart"/>
-            <w:r>
-              <w:rPr>
-                <w:strike/>
-              </w:rPr>
-              <w:t>reader</w:t>
-            </w:r>
-            <w:proofErr w:type="spellEnd"/>
-            <w:r>
-              <w:rPr>
-                <w:strike/>
-              </w:rPr>
-              <w:t xml:space="preserve">  =</w:t>
-            </w:r>
-            <w:proofErr w:type="gramEnd"/>
-            <w:r>
-              <w:rPr>
-                <w:strike/>
-              </w:rPr>
-              <w:t xml:space="preserve"> </w:t>
+              <w:t>db_reader</w:t>
+            </w:r>
+            <w:proofErr w:type="spellEnd"/>
+            <w:r>
+              <w:rPr>
+                <w:strike/>
+              </w:rPr>
+              <w:t xml:space="preserve">  = </w:t>
             </w:r>
             <w:proofErr w:type="spellStart"/>
             <w:r>
@@ -14329,7 +13786,6 @@
                 <w:strike/>
               </w:rPr>
             </w:pPr>
-            <w:proofErr w:type="gramStart"/>
             <w:r>
               <w:rPr>
                 <w:strike/>
@@ -14341,14 +13797,7 @@
               <w:rPr>
                 <w:strike/>
               </w:rPr>
-              <w:t>test</w:t>
-            </w:r>
-            <w:proofErr w:type="gramEnd"/>
-            <w:r>
-              <w:rPr>
-                <w:strike/>
-              </w:rPr>
-              <w:t>_case_id</w:t>
+              <w:t>test_case_id</w:t>
             </w:r>
             <w:proofErr w:type="spellEnd"/>
             <w:r>
@@ -14468,13 +13917,8 @@
               <w:t xml:space="preserve">METHODS </w:t>
             </w:r>
             <w:proofErr w:type="spellStart"/>
-            <w:proofErr w:type="gramStart"/>
-            <w:r>
-              <w:t>accepts</w:t>
-            </w:r>
-            <w:proofErr w:type="gramEnd"/>
-            <w:r>
-              <w:t>_emtpy_user_input</w:t>
+            <w:r>
+              <w:t>accepts_emtpy_user_input</w:t>
             </w:r>
             <w:proofErr w:type="spellEnd"/>
           </w:p>
@@ -14541,61 +13985,37 @@
             </w:pPr>
             <w:proofErr w:type="spellStart"/>
             <w:r>
-              <w:t>given_some_</w:t>
-            </w:r>
-            <w:proofErr w:type="gramStart"/>
-            <w:r>
-              <w:t>data</w:t>
-            </w:r>
-            <w:proofErr w:type="spellEnd"/>
-            <w:r>
-              <w:t>( )</w:t>
-            </w:r>
-            <w:proofErr w:type="gramEnd"/>
-            <w:r>
-              <w:t>.</w:t>
-            </w:r>
-          </w:p>
-          <w:p>
-            <w:pPr>
-              <w:pStyle w:val="Code"/>
-            </w:pPr>
-            <w:proofErr w:type="spellStart"/>
-            <w:r>
-              <w:t>do_the_good_</w:t>
-            </w:r>
-            <w:proofErr w:type="gramStart"/>
-            <w:r>
-              <w:t>thing</w:t>
-            </w:r>
-            <w:proofErr w:type="spellEnd"/>
-            <w:r>
-              <w:t>( )</w:t>
-            </w:r>
-            <w:proofErr w:type="gramEnd"/>
-            <w:r>
-              <w:t>.</w:t>
-            </w:r>
-          </w:p>
-          <w:p>
-            <w:pPr>
-              <w:pStyle w:val="Code"/>
-            </w:pPr>
-            <w:proofErr w:type="spellStart"/>
-            <w:r>
-              <w:t>assert_that_it_</w:t>
-            </w:r>
-            <w:proofErr w:type="gramStart"/>
-            <w:r>
-              <w:t>worked</w:t>
-            </w:r>
-            <w:proofErr w:type="spellEnd"/>
-            <w:r>
-              <w:t>( )</w:t>
-            </w:r>
-            <w:proofErr w:type="gramEnd"/>
-            <w:r>
-              <w:t>.</w:t>
+              <w:t>given_some_data</w:t>
+            </w:r>
+            <w:proofErr w:type="spellEnd"/>
+            <w:r>
+              <w:t>( ).</w:t>
+            </w:r>
+          </w:p>
+          <w:p>
+            <w:pPr>
+              <w:pStyle w:val="Code"/>
+            </w:pPr>
+            <w:proofErr w:type="spellStart"/>
+            <w:r>
+              <w:t>do_the_good_thing</w:t>
+            </w:r>
+            <w:proofErr w:type="spellEnd"/>
+            <w:r>
+              <w:t>( ).</w:t>
+            </w:r>
+          </w:p>
+          <w:p>
+            <w:pPr>
+              <w:pStyle w:val="Code"/>
+            </w:pPr>
+            <w:proofErr w:type="spellStart"/>
+            <w:r>
+              <w:t>assert_that_it_worked</w:t>
+            </w:r>
+            <w:proofErr w:type="spellEnd"/>
+            <w:r>
+              <w:t>( ).</w:t>
             </w:r>
           </w:p>
         </w:tc>
@@ -14647,97 +14067,59 @@
             </w:pPr>
             <w:proofErr w:type="spellStart"/>
             <w:r>
-              <w:t>given_some_</w:t>
-            </w:r>
-            <w:proofErr w:type="gramStart"/>
-            <w:r>
-              <w:t>data</w:t>
-            </w:r>
-            <w:proofErr w:type="spellEnd"/>
-            <w:r>
-              <w:t>( )</w:t>
-            </w:r>
-            <w:proofErr w:type="gramEnd"/>
-            <w:r>
-              <w:t>.</w:t>
-            </w:r>
-          </w:p>
-          <w:p>
-            <w:pPr>
-              <w:pStyle w:val="Code"/>
-            </w:pPr>
-            <w:proofErr w:type="spellStart"/>
-            <w:r>
-              <w:t>do_the_good_</w:t>
-            </w:r>
-            <w:proofErr w:type="gramStart"/>
-            <w:r>
-              <w:t>thing</w:t>
-            </w:r>
-            <w:proofErr w:type="spellEnd"/>
-            <w:r>
-              <w:t>( )</w:t>
-            </w:r>
-            <w:proofErr w:type="gramEnd"/>
-            <w:r>
-              <w:t>.</w:t>
-            </w:r>
-          </w:p>
-          <w:p>
-            <w:pPr>
-              <w:pStyle w:val="Code"/>
-              <w:rPr>
-                <w:strike/>
-              </w:rPr>
-            </w:pPr>
-            <w:proofErr w:type="spellStart"/>
-            <w:r>
-              <w:rPr>
-                <w:strike/>
-              </w:rPr>
-              <w:t>and_another_good_</w:t>
-            </w:r>
-            <w:proofErr w:type="gramStart"/>
-            <w:r>
-              <w:rPr>
-                <w:strike/>
-              </w:rPr>
-              <w:t>thing</w:t>
-            </w:r>
-            <w:proofErr w:type="spellEnd"/>
-            <w:r>
-              <w:rPr>
-                <w:strike/>
-              </w:rPr>
-              <w:t>( )</w:t>
-            </w:r>
-            <w:proofErr w:type="gramEnd"/>
-            <w:r>
-              <w:rPr>
-                <w:strike/>
-              </w:rPr>
-              <w:t>.</w:t>
-            </w:r>
-          </w:p>
-          <w:p>
-            <w:pPr>
-              <w:pStyle w:val="Code"/>
-            </w:pPr>
-            <w:proofErr w:type="spellStart"/>
-            <w:r>
-              <w:t>assert_that_it_</w:t>
-            </w:r>
-            <w:proofErr w:type="gramStart"/>
-            <w:r>
-              <w:t>worked</w:t>
-            </w:r>
-            <w:proofErr w:type="spellEnd"/>
-            <w:r>
-              <w:t>( )</w:t>
-            </w:r>
-            <w:proofErr w:type="gramEnd"/>
-            <w:r>
-              <w:t>.</w:t>
+              <w:t>given_some_data</w:t>
+            </w:r>
+            <w:proofErr w:type="spellEnd"/>
+            <w:r>
+              <w:t>( ).</w:t>
+            </w:r>
+          </w:p>
+          <w:p>
+            <w:pPr>
+              <w:pStyle w:val="Code"/>
+            </w:pPr>
+            <w:proofErr w:type="spellStart"/>
+            <w:r>
+              <w:t>do_the_good_thing</w:t>
+            </w:r>
+            <w:proofErr w:type="spellEnd"/>
+            <w:r>
+              <w:t>( ).</w:t>
+            </w:r>
+          </w:p>
+          <w:p>
+            <w:pPr>
+              <w:pStyle w:val="Code"/>
+              <w:rPr>
+                <w:strike/>
+              </w:rPr>
+            </w:pPr>
+            <w:proofErr w:type="spellStart"/>
+            <w:r>
+              <w:rPr>
+                <w:strike/>
+              </w:rPr>
+              <w:t>and_another_good_thing</w:t>
+            </w:r>
+            <w:proofErr w:type="spellEnd"/>
+            <w:r>
+              <w:rPr>
+                <w:strike/>
+              </w:rPr>
+              <w:t>( ).</w:t>
+            </w:r>
+          </w:p>
+          <w:p>
+            <w:pPr>
+              <w:pStyle w:val="Code"/>
+            </w:pPr>
+            <w:proofErr w:type="spellStart"/>
+            <w:r>
+              <w:t>assert_that_it_worked</w:t>
+            </w:r>
+            <w:proofErr w:type="spellEnd"/>
+            <w:r>
+              <w:t>( ).</w:t>
             </w:r>
           </w:p>
         </w:tc>
@@ -14978,13 +14360,8 @@
               <w:t xml:space="preserve">METHODS </w:t>
             </w:r>
             <w:proofErr w:type="spellStart"/>
-            <w:proofErr w:type="gramStart"/>
-            <w:r>
-              <w:t>accepts</w:t>
-            </w:r>
-            <w:proofErr w:type="gramEnd"/>
-            <w:r>
-              <w:t>_emtpy_user_input</w:t>
+            <w:r>
+              <w:t>accepts_emtpy_user_input</w:t>
             </w:r>
             <w:proofErr w:type="spellEnd"/>
           </w:p>
@@ -15051,61 +14428,37 @@
             </w:pPr>
             <w:proofErr w:type="spellStart"/>
             <w:r>
-              <w:t>given_some_</w:t>
-            </w:r>
-            <w:proofErr w:type="gramStart"/>
-            <w:r>
-              <w:t>data</w:t>
-            </w:r>
-            <w:proofErr w:type="spellEnd"/>
-            <w:r>
-              <w:t>( )</w:t>
-            </w:r>
-            <w:proofErr w:type="gramEnd"/>
-            <w:r>
-              <w:t>.</w:t>
-            </w:r>
-          </w:p>
-          <w:p>
-            <w:pPr>
-              <w:pStyle w:val="Code"/>
-            </w:pPr>
-            <w:proofErr w:type="spellStart"/>
-            <w:r>
-              <w:t>do_the_good_</w:t>
-            </w:r>
-            <w:proofErr w:type="gramStart"/>
-            <w:r>
-              <w:t>thing</w:t>
-            </w:r>
-            <w:proofErr w:type="spellEnd"/>
-            <w:r>
-              <w:t>( )</w:t>
-            </w:r>
-            <w:proofErr w:type="gramEnd"/>
-            <w:r>
-              <w:t>.</w:t>
-            </w:r>
-          </w:p>
-          <w:p>
-            <w:pPr>
-              <w:pStyle w:val="Code"/>
-            </w:pPr>
-            <w:proofErr w:type="spellStart"/>
-            <w:r>
-              <w:t>assert_that_it_</w:t>
-            </w:r>
-            <w:proofErr w:type="gramStart"/>
-            <w:r>
-              <w:t>worked</w:t>
-            </w:r>
-            <w:proofErr w:type="spellEnd"/>
-            <w:r>
-              <w:t>( )</w:t>
-            </w:r>
-            <w:proofErr w:type="gramEnd"/>
-            <w:r>
-              <w:t>.</w:t>
+              <w:t>given_some_data</w:t>
+            </w:r>
+            <w:proofErr w:type="spellEnd"/>
+            <w:r>
+              <w:t>( ).</w:t>
+            </w:r>
+          </w:p>
+          <w:p>
+            <w:pPr>
+              <w:pStyle w:val="Code"/>
+            </w:pPr>
+            <w:proofErr w:type="spellStart"/>
+            <w:r>
+              <w:t>do_the_good_thing</w:t>
+            </w:r>
+            <w:proofErr w:type="spellEnd"/>
+            <w:r>
+              <w:t>( ).</w:t>
+            </w:r>
+          </w:p>
+          <w:p>
+            <w:pPr>
+              <w:pStyle w:val="Code"/>
+            </w:pPr>
+            <w:proofErr w:type="spellStart"/>
+            <w:r>
+              <w:t>assert_that_it_worked</w:t>
+            </w:r>
+            <w:proofErr w:type="spellEnd"/>
+            <w:r>
+              <w:t>( ).</w:t>
             </w:r>
           </w:p>
         </w:tc>
@@ -15273,14 +14626,7 @@
               <w:rPr>
                 <w:strike/>
               </w:rPr>
-              <w:t>assert_not_</w:t>
-            </w:r>
-            <w:proofErr w:type="gramStart"/>
-            <w:r>
-              <w:rPr>
-                <w:strike/>
-              </w:rPr>
-              <w:t>initial</w:t>
+              <w:t>assert_not_initial</w:t>
             </w:r>
             <w:proofErr w:type="spellEnd"/>
             <w:r>
@@ -15297,7 +14643,6 @@
               <w:t>itab</w:t>
             </w:r>
             <w:proofErr w:type="spellEnd"/>
-            <w:proofErr w:type="gramEnd"/>
             <w:r>
               <w:rPr>
                 <w:strike/>
@@ -15314,19 +14659,11 @@
             </w:pPr>
             <w:proofErr w:type="spellStart"/>
             <w:r>
-              <w:t>assert_</w:t>
-            </w:r>
-            <w:proofErr w:type="gramStart"/>
-            <w:r>
-              <w:t>equals</w:t>
-            </w:r>
-            <w:proofErr w:type="spellEnd"/>
-            <w:r>
-              <w:t>( act</w:t>
-            </w:r>
-            <w:proofErr w:type="gramEnd"/>
-            <w:r>
-              <w:t xml:space="preserve"> = </w:t>
+              <w:t>assert_equals</w:t>
+            </w:r>
+            <w:proofErr w:type="spellEnd"/>
+            <w:r>
+              <w:t xml:space="preserve">( act = </w:t>
             </w:r>
             <w:proofErr w:type="spellStart"/>
             <w:r>
@@ -15386,19 +14723,11 @@
             </w:pPr>
             <w:proofErr w:type="spellStart"/>
             <w:r>
-              <w:t>assert_</w:t>
-            </w:r>
-            <w:proofErr w:type="gramStart"/>
-            <w:r>
-              <w:t>equals</w:t>
-            </w:r>
-            <w:proofErr w:type="spellEnd"/>
-            <w:r>
-              <w:t>( act</w:t>
-            </w:r>
-            <w:proofErr w:type="gramEnd"/>
-            <w:r>
-              <w:t xml:space="preserve"> = </w:t>
+              <w:t>assert_equals</w:t>
+            </w:r>
+            <w:proofErr w:type="spellEnd"/>
+            <w:r>
+              <w:t xml:space="preserve">( act = </w:t>
             </w:r>
             <w:proofErr w:type="spellStart"/>
             <w:r>
@@ -15421,14 +14750,7 @@
               <w:rPr>
                 <w:strike/>
               </w:rPr>
-              <w:t>assert_</w:t>
-            </w:r>
-            <w:proofErr w:type="gramStart"/>
-            <w:r>
-              <w:rPr>
-                <w:strike/>
-              </w:rPr>
-              <w:t>true</w:t>
+              <w:t>assert_true</w:t>
             </w:r>
             <w:proofErr w:type="spellEnd"/>
             <w:r>
@@ -15445,7 +14767,6 @@
               <w:t>itab</w:t>
             </w:r>
             <w:proofErr w:type="spellEnd"/>
-            <w:proofErr w:type="gramEnd"/>
             <w:r>
               <w:rPr>
                 <w:strike/>
@@ -15502,55 +14823,33 @@
             </w:pPr>
             <w:proofErr w:type="spellStart"/>
             <w:r>
-              <w:t>assert_contains_</w:t>
-            </w:r>
-            <w:proofErr w:type="gramStart"/>
-            <w:r>
-              <w:t>message</w:t>
-            </w:r>
-            <w:proofErr w:type="spellEnd"/>
-            <w:r>
-              <w:t>( key</w:t>
-            </w:r>
-            <w:proofErr w:type="gramEnd"/>
-            <w:r>
-              <w:t xml:space="preserve"> )</w:t>
-            </w:r>
-          </w:p>
-          <w:p>
-            <w:pPr>
-              <w:pStyle w:val="Code"/>
-              <w:rPr>
-                <w:strike/>
-              </w:rPr>
-            </w:pPr>
-            <w:proofErr w:type="spellStart"/>
-            <w:r>
-              <w:rPr>
-                <w:strike/>
-              </w:rPr>
-              <w:t>assert_</w:t>
-            </w:r>
-            <w:proofErr w:type="gramStart"/>
-            <w:r>
-              <w:rPr>
-                <w:strike/>
-              </w:rPr>
-              <w:t>equals</w:t>
-            </w:r>
-            <w:proofErr w:type="spellEnd"/>
-            <w:r>
-              <w:rPr>
-                <w:strike/>
-              </w:rPr>
-              <w:t>( act</w:t>
-            </w:r>
-            <w:proofErr w:type="gramEnd"/>
-            <w:r>
-              <w:rPr>
-                <w:strike/>
-              </w:rPr>
-              <w:t xml:space="preserve"> = lines(</w:t>
+              <w:t>assert_contains_message</w:t>
+            </w:r>
+            <w:proofErr w:type="spellEnd"/>
+            <w:r>
+              <w:t>( key )</w:t>
+            </w:r>
+          </w:p>
+          <w:p>
+            <w:pPr>
+              <w:pStyle w:val="Code"/>
+              <w:rPr>
+                <w:strike/>
+              </w:rPr>
+            </w:pPr>
+            <w:proofErr w:type="spellStart"/>
+            <w:r>
+              <w:rPr>
+                <w:strike/>
+              </w:rPr>
+              <w:t>assert_equals</w:t>
+            </w:r>
+            <w:proofErr w:type="spellEnd"/>
+            <w:r>
+              <w:rPr>
+                <w:strike/>
+              </w:rPr>
+              <w:t>( act = lines(</w:t>
             </w:r>
             <w:r>
               <w:rPr>
@@ -15694,19 +14993,11 @@
             </w:pPr>
             <w:proofErr w:type="spellStart"/>
             <w:r>
-              <w:t>assert_all_lines_shorter_</w:t>
-            </w:r>
-            <w:proofErr w:type="gramStart"/>
-            <w:r>
-              <w:t>than</w:t>
-            </w:r>
-            <w:proofErr w:type="spellEnd"/>
-            <w:r>
-              <w:t>( …</w:t>
-            </w:r>
-            <w:proofErr w:type="gramEnd"/>
-            <w:r>
-              <w:t xml:space="preserve"> )</w:t>
+              <w:t>assert_all_lines_shorter_than</w:t>
+            </w:r>
+            <w:proofErr w:type="spellEnd"/>
+            <w:r>
+              <w:t>( … )</w:t>
             </w:r>
           </w:p>
         </w:tc>
@@ -15793,19 +15084,11 @@
             </w:r>
             <w:proofErr w:type="spellStart"/>
             <w:r>
-              <w:t>do_</w:t>
-            </w:r>
-            <w:proofErr w:type="gramStart"/>
-            <w:r>
-              <w:t>something</w:t>
-            </w:r>
-            <w:proofErr w:type="spellEnd"/>
-            <w:r>
-              <w:t>( '</w:t>
-            </w:r>
-            <w:proofErr w:type="gramEnd"/>
-            <w:r>
-              <w:t>' ).</w:t>
+              <w:t>do_something</w:t>
+            </w:r>
+            <w:proofErr w:type="spellEnd"/>
+            <w:r>
+              <w:t>( '' ).</w:t>
             </w:r>
           </w:p>
           <w:p>
@@ -15821,13 +15104,21 @@
             </w:r>
             <w:proofErr w:type="spellEnd"/>
             <w:r>
-              <w:t>=&gt;</w:t>
-            </w:r>
-            <w:proofErr w:type="gramStart"/>
-            <w:r>
-              <w:t>fail( )</w:t>
-            </w:r>
-            <w:proofErr w:type="gramEnd"/>
+              <w:t>=&gt;fail( ).</w:t>
+            </w:r>
+          </w:p>
+          <w:p>
+            <w:pPr>
+              <w:pStyle w:val="Code"/>
+            </w:pPr>
+            <w:r>
+              <w:t xml:space="preserve">    CATCH /clean/</w:t>
+            </w:r>
+            <w:proofErr w:type="spellStart"/>
+            <w:r>
+              <w:t>some_exception</w:t>
+            </w:r>
+            <w:proofErr w:type="spellEnd"/>
             <w:r>
               <w:t>.</w:t>
             </w:r>
@@ -15837,22 +15128,6 @@
               <w:pStyle w:val="Code"/>
             </w:pPr>
             <w:r>
-              <w:t xml:space="preserve">    CATCH /clean/</w:t>
-            </w:r>
-            <w:proofErr w:type="spellStart"/>
-            <w:r>
-              <w:t>some_exception</w:t>
-            </w:r>
-            <w:proofErr w:type="spellEnd"/>
-            <w:r>
-              <w:t>.</w:t>
-            </w:r>
-          </w:p>
-          <w:p>
-            <w:pPr>
-              <w:pStyle w:val="Code"/>
-            </w:pPr>
-            <w:r>
               <w:t xml:space="preserve">      " then</w:t>
             </w:r>
           </w:p>
@@ -15920,15 +15195,7 @@
               <w:pStyle w:val="Code"/>
             </w:pPr>
             <w:r>
-              <w:t xml:space="preserve">METHODS </w:t>
-            </w:r>
-            <w:proofErr w:type="gramStart"/>
-            <w:r>
-              <w:t>throws</w:t>
-            </w:r>
-            <w:proofErr w:type="gramEnd"/>
-            <w:r>
-              <w:t xml:space="preserve"> RAISING EXCEPTION bad</w:t>
+              <w:t>METHODS throws RAISING EXCEPTION bad</w:t>
             </w:r>
           </w:p>
         </w:tc>
@@ -15978,19 +15245,11 @@
             </w:pPr>
             <w:proofErr w:type="spellStart"/>
             <w:r>
-              <w:t>assert_table_</w:t>
-            </w:r>
-            <w:proofErr w:type="gramStart"/>
-            <w:r>
-              <w:t>contains</w:t>
-            </w:r>
-            <w:proofErr w:type="spellEnd"/>
-            <w:r>
-              <w:t>( row</w:t>
-            </w:r>
-            <w:proofErr w:type="gramEnd"/>
-            <w:r>
-              <w:t xml:space="preserve"> )</w:t>
+              <w:t>assert_table_contains</w:t>
+            </w:r>
+            <w:proofErr w:type="spellEnd"/>
+            <w:r>
+              <w:t>( row )</w:t>
             </w:r>
           </w:p>
           <w:p>
@@ -16030,14 +15289,7 @@
               <w:rPr>
                 <w:strike/>
               </w:rPr>
-              <w:t>assert_</w:t>
-            </w:r>
-            <w:proofErr w:type="gramStart"/>
-            <w:r>
-              <w:rPr>
-                <w:strike/>
-              </w:rPr>
-              <w:t>subrc</w:t>
+              <w:t>assert_subrc</w:t>
             </w:r>
             <w:proofErr w:type="spellEnd"/>
             <w:r>
@@ -16046,7 +15298,6 @@
               </w:rPr>
               <w:t>( )</w:t>
             </w:r>
-            <w:proofErr w:type="gramEnd"/>
           </w:p>
         </w:tc>
       </w:tr>
@@ -16126,7 +15377,7 @@
       <w:rPr>
         <w:lang w:val="en-US"/>
       </w:rPr>
-      <w:t>0</w:t>
+      <w:t>1</w:t>
     </w:r>
     <w:r>
       <w:rPr>

</xml_diff>

<commit_message>
Updated the cheat sheets with new section _Be consistent_
</commit_message>
<xml_diff>
--- a/clean-abap/cheat-sheet/CleanABAPCheatSheet.docx
+++ b/clean-abap/cheat-sheet/CleanABAPCheatSheet.docx
@@ -2705,8 +2705,6 @@
           <w:lang w:val="en-US"/>
         </w:rPr>
       </w:pPr>
-      <w:bookmarkStart w:id="0" w:name="_GoBack"/>
-      <w:bookmarkEnd w:id="0"/>
     </w:p>
     <w:p>
       <w:pPr>
@@ -2763,6 +2761,7 @@
           <w:lang w:val="en-US"/>
         </w:rPr>
       </w:pPr>
+      <w:bookmarkStart w:id="0" w:name="_GoBack"/>
     </w:p>
     <w:tbl>
       <w:tblPr>
@@ -2793,6 +2792,7 @@
             </w:tcBorders>
             <w:shd w:val="clear" w:color="auto" w:fill="000000" w:themeFill="text1"/>
           </w:tcPr>
+          <w:bookmarkEnd w:id="0"/>
           <w:p>
             <w:pPr>
               <w:pStyle w:val="BlockHeader"/>
@@ -2829,6 +2829,68 @@
                 <w:rFonts w:asciiTheme="majorHAnsi" w:hAnsiTheme="majorHAnsi" w:cstheme="majorHAnsi"/>
                 <w:lang w:val="en-US"/>
               </w:rPr>
+              <w:t>Be consistent</w:t>
+            </w:r>
+          </w:p>
+        </w:tc>
+      </w:tr>
+      <w:tr>
+        <w:tc>
+          <w:tcPr>
+            <w:tcW w:w="3402" w:type="dxa"/>
+            <w:tcBorders>
+              <w:top w:val="nil"/>
+              <w:left w:val="single" w:sz="12" w:space="0" w:color="000000" w:themeColor="text1"/>
+              <w:bottom w:val="nil"/>
+              <w:right w:val="single" w:sz="12" w:space="0" w:color="000000" w:themeColor="text1"/>
+            </w:tcBorders>
+            <w:shd w:val="clear" w:color="auto" w:fill="FFF2CC" w:themeFill="accent4" w:themeFillTint="33"/>
+          </w:tcPr>
+          <w:p>
+            <w:pPr>
+              <w:rPr>
+                <w:rFonts w:asciiTheme="majorHAnsi" w:hAnsiTheme="majorHAnsi" w:cstheme="majorHAnsi"/>
+                <w:sz w:val="16"/>
+                <w:szCs w:val="16"/>
+                <w:lang w:val="en-US"/>
+              </w:rPr>
+            </w:pPr>
+            <w:r>
+              <w:rPr>
+                <w:rFonts w:asciiTheme="majorHAnsi" w:hAnsiTheme="majorHAnsi" w:cstheme="majorHAnsi"/>
+                <w:sz w:val="16"/>
+                <w:szCs w:val="16"/>
+                <w:lang w:val="en-US"/>
+              </w:rPr>
+              <w:t>Same style throughout a project</w:t>
+            </w:r>
+          </w:p>
+        </w:tc>
+      </w:tr>
+      <w:tr>
+        <w:tc>
+          <w:tcPr>
+            <w:tcW w:w="3402" w:type="dxa"/>
+            <w:tcBorders>
+              <w:top w:val="nil"/>
+              <w:left w:val="single" w:sz="12" w:space="0" w:color="000000" w:themeColor="text1"/>
+              <w:bottom w:val="nil"/>
+              <w:right w:val="single" w:sz="12" w:space="0" w:color="000000" w:themeColor="text1"/>
+            </w:tcBorders>
+            <w:shd w:val="clear" w:color="auto" w:fill="FFC000" w:themeFill="accent4"/>
+          </w:tcPr>
+          <w:p>
+            <w:pPr>
+              <w:rPr>
+                <w:rFonts w:asciiTheme="majorHAnsi" w:hAnsiTheme="majorHAnsi" w:cstheme="majorHAnsi"/>
+                <w:lang w:val="en-US"/>
+              </w:rPr>
+            </w:pPr>
+            <w:r>
+              <w:rPr>
+                <w:rFonts w:asciiTheme="majorHAnsi" w:hAnsiTheme="majorHAnsi" w:cstheme="majorHAnsi"/>
+                <w:lang w:val="en-US"/>
+              </w:rPr>
               <w:t>Optimize for reading, not for writing</w:t>
             </w:r>
           </w:p>
@@ -2912,28 +2974,6 @@
               <w:bottom w:val="nil"/>
               <w:right w:val="single" w:sz="12" w:space="0" w:color="000000" w:themeColor="text1"/>
             </w:tcBorders>
-            <w:shd w:val="clear" w:color="auto" w:fill="FFFFFF" w:themeFill="background1"/>
-          </w:tcPr>
-          <w:p>
-            <w:pPr>
-              <w:pStyle w:val="Explanation"/>
-            </w:pPr>
-            <w:r>
-              <w:t>Always!</w:t>
-            </w:r>
-          </w:p>
-        </w:tc>
-      </w:tr>
-      <w:tr>
-        <w:tc>
-          <w:tcPr>
-            <w:tcW w:w="3402" w:type="dxa"/>
-            <w:tcBorders>
-              <w:top w:val="nil"/>
-              <w:left w:val="single" w:sz="12" w:space="0" w:color="000000" w:themeColor="text1"/>
-              <w:bottom w:val="nil"/>
-              <w:right w:val="single" w:sz="12" w:space="0" w:color="000000" w:themeColor="text1"/>
-            </w:tcBorders>
             <w:shd w:val="clear" w:color="auto" w:fill="DBDBDB" w:themeFill="accent3" w:themeFillTint="66"/>
           </w:tcPr>
           <w:p>
@@ -2949,34 +2989,6 @@
                 <w:lang w:val="en-US"/>
               </w:rPr>
               <w:t>Use your Pretty Printer team settings</w:t>
-            </w:r>
-          </w:p>
-        </w:tc>
-      </w:tr>
-      <w:tr>
-        <w:tc>
-          <w:tcPr>
-            <w:tcW w:w="3402" w:type="dxa"/>
-            <w:tcBorders>
-              <w:top w:val="nil"/>
-              <w:left w:val="single" w:sz="12" w:space="0" w:color="000000" w:themeColor="text1"/>
-              <w:bottom w:val="nil"/>
-              <w:right w:val="single" w:sz="12" w:space="0" w:color="000000" w:themeColor="text1"/>
-            </w:tcBorders>
-            <w:shd w:val="clear" w:color="auto" w:fill="FFFFFF" w:themeFill="background1"/>
-          </w:tcPr>
-          <w:p>
-            <w:pPr>
-              <w:pStyle w:val="Code"/>
-            </w:pPr>
-            <w:r>
-              <w:t>Always!</w:t>
-            </w:r>
-            <w:r>
-              <w:rPr>
-                <w:strike/>
-              </w:rPr>
-              <w:t xml:space="preserve"> </w:t>
             </w:r>
           </w:p>
         </w:tc>
@@ -16169,7 +16181,7 @@
       <w:rPr>
         <w:lang w:val="en-US"/>
       </w:rPr>
-      <w:t>3</w:t>
+      <w:t>4</w:t>
     </w:r>
     <w:r>
       <w:rPr>

</xml_diff>

<commit_message>
Fixed some minor errors in the cheat sheet
</commit_message>
<xml_diff>
--- a/clean-abap/cheat-sheet/CleanABAPCheatSheet.docx
+++ b/clean-abap/cheat-sheet/CleanABAPCheatSheet.docx
@@ -203,14 +203,24 @@
               </w:rPr>
               <w:t xml:space="preserve"> </w:t>
             </w:r>
-            <w:proofErr w:type="spellStart"/>
             <w:r>
               <w:rPr>
                 <w:rStyle w:val="CodeChar"/>
               </w:rPr>
-              <w:t>acount</w:t>
-            </w:r>
-            <w:proofErr w:type="spellEnd"/>
+              <w:t>ac</w:t>
+            </w:r>
+            <w:r>
+              <w:rPr>
+                <w:rStyle w:val="CodeChar"/>
+              </w:rPr>
+              <w:t>c</w:t>
+            </w:r>
+            <w:r>
+              <w:rPr>
+                <w:rStyle w:val="CodeChar"/>
+              </w:rPr>
+              <w:t>ount</w:t>
+            </w:r>
             <w:r>
               <w:rPr>
                 <w:shd w:val="clear" w:color="auto" w:fill="FFFFFF"/>
@@ -335,7 +345,19 @@
               <w:rPr>
                 <w:rFonts w:asciiTheme="majorHAnsi" w:hAnsiTheme="majorHAnsi"/>
               </w:rPr>
-              <w:t xml:space="preserve"> instead </w:t>
+              <w:t xml:space="preserve"> instead</w:t>
+            </w:r>
+            <w:r>
+              <w:rPr>
+                <w:rFonts w:asciiTheme="majorHAnsi" w:hAnsiTheme="majorHAnsi"/>
+              </w:rPr>
+              <w:t xml:space="preserve"> of</w:t>
+            </w:r>
+            <w:r>
+              <w:rPr>
+                <w:rFonts w:asciiTheme="majorHAnsi" w:hAnsiTheme="majorHAnsi"/>
+              </w:rPr>
+              <w:t xml:space="preserve"> </w:t>
             </w:r>
             <w:r>
               <w:rPr>
@@ -1511,6 +1533,56 @@
             <w:pPr>
               <w:pStyle w:val="Explanation"/>
               <w:rPr>
+                <w:rStyle w:val="CodeChar"/>
+              </w:rPr>
+            </w:pPr>
+            <w:r>
+              <w:rPr>
+                <w:rFonts w:asciiTheme="majorHAnsi" w:hAnsiTheme="majorHAnsi"/>
+              </w:rPr>
+              <w:t xml:space="preserve">E.g. </w:t>
+            </w:r>
+            <w:r>
+              <w:rPr>
+                <w:rStyle w:val="CodeChar"/>
+              </w:rPr>
+              <w:t>index += 1</w:t>
+            </w:r>
+            <w:r>
+              <w:rPr>
+                <w:rFonts w:asciiTheme="majorHAnsi" w:hAnsiTheme="majorHAnsi"/>
+              </w:rPr>
+              <w:t xml:space="preserve"> </w:t>
+            </w:r>
+            <w:r>
+              <w:rPr>
+                <w:rFonts w:asciiTheme="majorHAnsi" w:hAnsiTheme="majorHAnsi"/>
+              </w:rPr>
+              <w:t xml:space="preserve">or </w:t>
+            </w:r>
+            <w:r>
+              <w:rPr>
+                <w:rStyle w:val="CodeChar"/>
+              </w:rPr>
+              <w:t xml:space="preserve">index = </w:t>
+            </w:r>
+            <w:r>
+              <w:rPr>
+                <w:rStyle w:val="CodeChar"/>
+              </w:rPr>
+              <w:t xml:space="preserve">index + </w:t>
+            </w:r>
+            <w:r>
+              <w:rPr>
+                <w:rStyle w:val="CodeChar"/>
+              </w:rPr>
+              <w:t>1</w:t>
+            </w:r>
+          </w:p>
+          <w:p>
+            <w:pPr>
+              <w:pStyle w:val="Explanation"/>
+              <w:rPr>
                 <w:rFonts w:asciiTheme="majorHAnsi" w:hAnsiTheme="majorHAnsi"/>
                 <w:sz w:val="20"/>
               </w:rPr>
@@ -1519,25 +1591,88 @@
               <w:rPr>
                 <w:rFonts w:asciiTheme="majorHAnsi" w:hAnsiTheme="majorHAnsi"/>
               </w:rPr>
-              <w:t xml:space="preserve">E.g. </w:t>
+              <w:t>I</w:t>
+            </w:r>
+            <w:r>
+              <w:rPr>
+                <w:rFonts w:asciiTheme="majorHAnsi" w:hAnsiTheme="majorHAnsi"/>
+              </w:rPr>
+              <w:t>nstead</w:t>
+            </w:r>
+            <w:r>
+              <w:rPr>
+                <w:rFonts w:asciiTheme="majorHAnsi" w:hAnsiTheme="majorHAnsi"/>
+              </w:rPr>
+              <w:t xml:space="preserve"> of</w:t>
+            </w:r>
+            <w:r>
+              <w:rPr>
+                <w:rFonts w:asciiTheme="majorHAnsi" w:hAnsiTheme="majorHAnsi"/>
+              </w:rPr>
+              <w:t xml:space="preserve"> </w:t>
             </w:r>
             <w:r>
               <w:rPr>
                 <w:rStyle w:val="CodeChar"/>
               </w:rPr>
-              <w:t>index += 1</w:t>
-            </w:r>
-            <w:r>
-              <w:rPr>
-                <w:rFonts w:asciiTheme="majorHAnsi" w:hAnsiTheme="majorHAnsi"/>
-              </w:rPr>
-              <w:t xml:space="preserve"> instead </w:t>
-            </w:r>
+              <w:t>ADD 1 to index</w:t>
+            </w:r>
+          </w:p>
+        </w:tc>
+      </w:tr>
+      <w:tr>
+        <w:tc>
+          <w:tcPr>
+            <w:tcW w:w="3402" w:type="dxa"/>
+            <w:tcBorders>
+              <w:left w:val="single" w:sz="12" w:space="0" w:color="000000" w:themeColor="text1"/>
+              <w:bottom w:val="nil"/>
+              <w:right w:val="single" w:sz="12" w:space="0" w:color="000000" w:themeColor="text1"/>
+            </w:tcBorders>
+            <w:shd w:val="clear" w:color="auto" w:fill="DBDBDB" w:themeFill="accent3" w:themeFillTint="66"/>
+          </w:tcPr>
+          <w:p>
+            <w:pPr>
+              <w:rPr>
+                <w:rFonts w:asciiTheme="majorHAnsi" w:hAnsiTheme="majorHAnsi" w:cstheme="majorHAnsi"/>
+                <w:lang w:val="en-US"/>
+              </w:rPr>
+            </w:pPr>
+            <w:r>
+              <w:rPr>
+                <w:rFonts w:asciiTheme="majorHAnsi" w:hAnsiTheme="majorHAnsi" w:cstheme="majorHAnsi"/>
+                <w:lang w:val="en-US"/>
+              </w:rPr>
+              <w:t>Avoid obsolete statements</w:t>
+            </w:r>
+          </w:p>
+        </w:tc>
+      </w:tr>
+      <w:tr>
+        <w:tc>
+          <w:tcPr>
+            <w:tcW w:w="3402" w:type="dxa"/>
+            <w:tcBorders>
+              <w:left w:val="single" w:sz="12" w:space="0" w:color="000000" w:themeColor="text1"/>
+              <w:bottom w:val="nil"/>
+              <w:right w:val="single" w:sz="12" w:space="0" w:color="000000" w:themeColor="text1"/>
+            </w:tcBorders>
+            <w:shd w:val="clear" w:color="auto" w:fill="auto"/>
+          </w:tcPr>
+          <w:p>
+            <w:pPr>
+              <w:spacing w:after="60"/>
+              <w:rPr>
+                <w:rFonts w:asciiTheme="majorHAnsi" w:hAnsiTheme="majorHAnsi" w:cstheme="majorHAnsi"/>
+                <w:lang w:val="en-US"/>
+              </w:rPr>
+            </w:pPr>
             <w:r>
               <w:rPr>
                 <w:rStyle w:val="CodeChar"/>
-              </w:rPr>
-              <w:t>ADD 1 to index</w:t>
+                <w:strike/>
+              </w:rPr>
+              <w:t>MOVE 42 to b.</w:t>
             </w:r>
           </w:p>
         </w:tc>
@@ -1565,63 +1700,6 @@
                 <w:rFonts w:asciiTheme="majorHAnsi" w:hAnsiTheme="majorHAnsi" w:cstheme="majorHAnsi"/>
                 <w:lang w:val="en-US"/>
               </w:rPr>
-              <w:t>Avoid obsolete statements</w:t>
-            </w:r>
-          </w:p>
-        </w:tc>
-      </w:tr>
-      <w:tr>
-        <w:tc>
-          <w:tcPr>
-            <w:tcW w:w="3402" w:type="dxa"/>
-            <w:tcBorders>
-              <w:left w:val="single" w:sz="12" w:space="0" w:color="000000" w:themeColor="text1"/>
-              <w:bottom w:val="nil"/>
-              <w:right w:val="single" w:sz="12" w:space="0" w:color="000000" w:themeColor="text1"/>
-            </w:tcBorders>
-            <w:shd w:val="clear" w:color="auto" w:fill="auto"/>
-          </w:tcPr>
-          <w:p>
-            <w:pPr>
-              <w:spacing w:after="60"/>
-              <w:rPr>
-                <w:rFonts w:asciiTheme="majorHAnsi" w:hAnsiTheme="majorHAnsi" w:cstheme="majorHAnsi"/>
-                <w:lang w:val="en-US"/>
-              </w:rPr>
-            </w:pPr>
-            <w:r>
-              <w:rPr>
-                <w:rStyle w:val="CodeChar"/>
-                <w:strike/>
-              </w:rPr>
-              <w:t>MOVE 42 to b.</w:t>
-            </w:r>
-          </w:p>
-        </w:tc>
-      </w:tr>
-      <w:tr>
-        <w:tc>
-          <w:tcPr>
-            <w:tcW w:w="3402" w:type="dxa"/>
-            <w:tcBorders>
-              <w:left w:val="single" w:sz="12" w:space="0" w:color="000000" w:themeColor="text1"/>
-              <w:bottom w:val="nil"/>
-              <w:right w:val="single" w:sz="12" w:space="0" w:color="000000" w:themeColor="text1"/>
-            </w:tcBorders>
-            <w:shd w:val="clear" w:color="auto" w:fill="DBDBDB" w:themeFill="accent3" w:themeFillTint="66"/>
-          </w:tcPr>
-          <w:p>
-            <w:pPr>
-              <w:rPr>
-                <w:rFonts w:asciiTheme="majorHAnsi" w:hAnsiTheme="majorHAnsi" w:cstheme="majorHAnsi"/>
-                <w:lang w:val="en-US"/>
-              </w:rPr>
-            </w:pPr>
-            <w:r>
-              <w:rPr>
-                <w:rFonts w:asciiTheme="majorHAnsi" w:hAnsiTheme="majorHAnsi" w:cstheme="majorHAnsi"/>
-                <w:lang w:val="en-US"/>
-              </w:rPr>
               <w:t>Use design patterns wisely</w:t>
             </w:r>
           </w:p>
@@ -1651,14 +1729,6 @@
         </w:tc>
       </w:tr>
     </w:tbl>
-    <w:p>
-      <w:pPr>
-        <w:rPr>
-          <w:rFonts w:asciiTheme="minorHAnsi" w:hAnsiTheme="minorHAnsi" w:cstheme="minorHAnsi"/>
-          <w:lang w:val="en-US"/>
-        </w:rPr>
-      </w:pPr>
-    </w:p>
     <w:p>
       <w:pPr>
         <w:rPr>
@@ -1927,6 +1997,8 @@
               </w:rPr>
               <w:t>DATA s</w:t>
             </w:r>
+            <w:bookmarkStart w:id="0" w:name="_GoBack"/>
+            <w:bookmarkEnd w:id="0"/>
           </w:p>
         </w:tc>
       </w:tr>
@@ -2761,7 +2833,6 @@
           <w:lang w:val="en-US"/>
         </w:rPr>
       </w:pPr>
-      <w:bookmarkStart w:id="0" w:name="_GoBack"/>
     </w:p>
     <w:tbl>
       <w:tblPr>
@@ -2792,7 +2863,6 @@
             </w:tcBorders>
             <w:shd w:val="clear" w:color="auto" w:fill="000000" w:themeFill="text1"/>
           </w:tcPr>
-          <w:bookmarkEnd w:id="0"/>
           <w:p>
             <w:pPr>
               <w:pStyle w:val="BlockHeader"/>
@@ -3390,12 +3460,21 @@
           <w:p>
             <w:pPr>
               <w:pStyle w:val="Code"/>
-            </w:pPr>
-            <w:r>
+              <w:rPr>
+                <w:strike/>
+              </w:rPr>
+            </w:pPr>
+            <w:r>
+              <w:rPr>
+                <w:strike/>
+              </w:rPr>
               <w:t>updater-&gt;</w:t>
             </w:r>
             <w:proofErr w:type="gramStart"/>
             <w:r>
+              <w:rPr>
+                <w:strike/>
+              </w:rPr>
               <w:t>update( this</w:t>
             </w:r>
             <w:proofErr w:type="gramEnd"/>
@@ -3405,6 +3484,9 @@
               <w:pStyle w:val="Code"/>
             </w:pPr>
             <w:r>
+              <w:rPr>
+                <w:strike/>
+              </w:rPr>
               <w:t>).</w:t>
             </w:r>
           </w:p>
@@ -4347,6 +4429,12 @@
                 <w:rFonts w:asciiTheme="majorHAnsi" w:hAnsiTheme="majorHAnsi"/>
               </w:rPr>
               <w:t xml:space="preserve"> instead</w:t>
+            </w:r>
+            <w:r>
+              <w:rPr>
+                <w:rFonts w:asciiTheme="majorHAnsi" w:hAnsiTheme="majorHAnsi"/>
+              </w:rPr>
+              <w:t xml:space="preserve"> of</w:t>
             </w:r>
             <w:r>
               <w:rPr>
@@ -13093,12 +13181,21 @@
           <w:p>
             <w:pPr>
               <w:pStyle w:val="Explanation"/>
-            </w:pPr>
-            <w:r>
+              <w:rPr>
+                <w:strike/>
+              </w:rPr>
+            </w:pPr>
+            <w:r>
+              <w:rPr>
+                <w:strike/>
+              </w:rPr>
               <w:t xml:space="preserve">REPORT </w:t>
             </w:r>
             <w:proofErr w:type="spellStart"/>
             <w:r>
+              <w:rPr>
+                <w:strike/>
+              </w:rPr>
               <w:t>some_tests_for_this</w:t>
             </w:r>
             <w:proofErr w:type="spellEnd"/>
@@ -16193,7 +16290,7 @@
       <w:rPr>
         <w:lang w:val="en-US"/>
       </w:rPr>
-      <w:t>0</w:t>
+      <w:t>1</w:t>
     </w:r>
     <w:r>
       <w:rPr>

</xml_diff>

<commit_message>
Fixed some minor errors in the cheat sheet (#69)
</commit_message>
<xml_diff>
--- a/clean-abap/cheat-sheet/CleanABAPCheatSheet.docx
+++ b/clean-abap/cheat-sheet/CleanABAPCheatSheet.docx
@@ -203,14 +203,24 @@
               </w:rPr>
               <w:t xml:space="preserve"> </w:t>
             </w:r>
-            <w:proofErr w:type="spellStart"/>
             <w:r>
               <w:rPr>
                 <w:rStyle w:val="CodeChar"/>
               </w:rPr>
-              <w:t>acount</w:t>
-            </w:r>
-            <w:proofErr w:type="spellEnd"/>
+              <w:t>ac</w:t>
+            </w:r>
+            <w:r>
+              <w:rPr>
+                <w:rStyle w:val="CodeChar"/>
+              </w:rPr>
+              <w:t>c</w:t>
+            </w:r>
+            <w:r>
+              <w:rPr>
+                <w:rStyle w:val="CodeChar"/>
+              </w:rPr>
+              <w:t>ount</w:t>
+            </w:r>
             <w:r>
               <w:rPr>
                 <w:shd w:val="clear" w:color="auto" w:fill="FFFFFF"/>
@@ -335,7 +345,19 @@
               <w:rPr>
                 <w:rFonts w:asciiTheme="majorHAnsi" w:hAnsiTheme="majorHAnsi"/>
               </w:rPr>
-              <w:t xml:space="preserve"> instead </w:t>
+              <w:t xml:space="preserve"> instead</w:t>
+            </w:r>
+            <w:r>
+              <w:rPr>
+                <w:rFonts w:asciiTheme="majorHAnsi" w:hAnsiTheme="majorHAnsi"/>
+              </w:rPr>
+              <w:t xml:space="preserve"> of</w:t>
+            </w:r>
+            <w:r>
+              <w:rPr>
+                <w:rFonts w:asciiTheme="majorHAnsi" w:hAnsiTheme="majorHAnsi"/>
+              </w:rPr>
+              <w:t xml:space="preserve"> </w:t>
             </w:r>
             <w:r>
               <w:rPr>
@@ -1511,6 +1533,56 @@
             <w:pPr>
               <w:pStyle w:val="Explanation"/>
               <w:rPr>
+                <w:rStyle w:val="CodeChar"/>
+              </w:rPr>
+            </w:pPr>
+            <w:r>
+              <w:rPr>
+                <w:rFonts w:asciiTheme="majorHAnsi" w:hAnsiTheme="majorHAnsi"/>
+              </w:rPr>
+              <w:t xml:space="preserve">E.g. </w:t>
+            </w:r>
+            <w:r>
+              <w:rPr>
+                <w:rStyle w:val="CodeChar"/>
+              </w:rPr>
+              <w:t>index += 1</w:t>
+            </w:r>
+            <w:r>
+              <w:rPr>
+                <w:rFonts w:asciiTheme="majorHAnsi" w:hAnsiTheme="majorHAnsi"/>
+              </w:rPr>
+              <w:t xml:space="preserve"> </w:t>
+            </w:r>
+            <w:r>
+              <w:rPr>
+                <w:rFonts w:asciiTheme="majorHAnsi" w:hAnsiTheme="majorHAnsi"/>
+              </w:rPr>
+              <w:t xml:space="preserve">or </w:t>
+            </w:r>
+            <w:r>
+              <w:rPr>
+                <w:rStyle w:val="CodeChar"/>
+              </w:rPr>
+              <w:t xml:space="preserve">index = </w:t>
+            </w:r>
+            <w:r>
+              <w:rPr>
+                <w:rStyle w:val="CodeChar"/>
+              </w:rPr>
+              <w:t xml:space="preserve">index + </w:t>
+            </w:r>
+            <w:r>
+              <w:rPr>
+                <w:rStyle w:val="CodeChar"/>
+              </w:rPr>
+              <w:t>1</w:t>
+            </w:r>
+          </w:p>
+          <w:p>
+            <w:pPr>
+              <w:pStyle w:val="Explanation"/>
+              <w:rPr>
                 <w:rFonts w:asciiTheme="majorHAnsi" w:hAnsiTheme="majorHAnsi"/>
                 <w:sz w:val="20"/>
               </w:rPr>
@@ -1519,25 +1591,88 @@
               <w:rPr>
                 <w:rFonts w:asciiTheme="majorHAnsi" w:hAnsiTheme="majorHAnsi"/>
               </w:rPr>
-              <w:t xml:space="preserve">E.g. </w:t>
+              <w:t>I</w:t>
+            </w:r>
+            <w:r>
+              <w:rPr>
+                <w:rFonts w:asciiTheme="majorHAnsi" w:hAnsiTheme="majorHAnsi"/>
+              </w:rPr>
+              <w:t>nstead</w:t>
+            </w:r>
+            <w:r>
+              <w:rPr>
+                <w:rFonts w:asciiTheme="majorHAnsi" w:hAnsiTheme="majorHAnsi"/>
+              </w:rPr>
+              <w:t xml:space="preserve"> of</w:t>
+            </w:r>
+            <w:r>
+              <w:rPr>
+                <w:rFonts w:asciiTheme="majorHAnsi" w:hAnsiTheme="majorHAnsi"/>
+              </w:rPr>
+              <w:t xml:space="preserve"> </w:t>
             </w:r>
             <w:r>
               <w:rPr>
                 <w:rStyle w:val="CodeChar"/>
               </w:rPr>
-              <w:t>index += 1</w:t>
-            </w:r>
-            <w:r>
-              <w:rPr>
-                <w:rFonts w:asciiTheme="majorHAnsi" w:hAnsiTheme="majorHAnsi"/>
-              </w:rPr>
-              <w:t xml:space="preserve"> instead </w:t>
-            </w:r>
+              <w:t>ADD 1 to index</w:t>
+            </w:r>
+          </w:p>
+        </w:tc>
+      </w:tr>
+      <w:tr>
+        <w:tc>
+          <w:tcPr>
+            <w:tcW w:w="3402" w:type="dxa"/>
+            <w:tcBorders>
+              <w:left w:val="single" w:sz="12" w:space="0" w:color="000000" w:themeColor="text1"/>
+              <w:bottom w:val="nil"/>
+              <w:right w:val="single" w:sz="12" w:space="0" w:color="000000" w:themeColor="text1"/>
+            </w:tcBorders>
+            <w:shd w:val="clear" w:color="auto" w:fill="DBDBDB" w:themeFill="accent3" w:themeFillTint="66"/>
+          </w:tcPr>
+          <w:p>
+            <w:pPr>
+              <w:rPr>
+                <w:rFonts w:asciiTheme="majorHAnsi" w:hAnsiTheme="majorHAnsi" w:cstheme="majorHAnsi"/>
+                <w:lang w:val="en-US"/>
+              </w:rPr>
+            </w:pPr>
+            <w:r>
+              <w:rPr>
+                <w:rFonts w:asciiTheme="majorHAnsi" w:hAnsiTheme="majorHAnsi" w:cstheme="majorHAnsi"/>
+                <w:lang w:val="en-US"/>
+              </w:rPr>
+              <w:t>Avoid obsolete statements</w:t>
+            </w:r>
+          </w:p>
+        </w:tc>
+      </w:tr>
+      <w:tr>
+        <w:tc>
+          <w:tcPr>
+            <w:tcW w:w="3402" w:type="dxa"/>
+            <w:tcBorders>
+              <w:left w:val="single" w:sz="12" w:space="0" w:color="000000" w:themeColor="text1"/>
+              <w:bottom w:val="nil"/>
+              <w:right w:val="single" w:sz="12" w:space="0" w:color="000000" w:themeColor="text1"/>
+            </w:tcBorders>
+            <w:shd w:val="clear" w:color="auto" w:fill="auto"/>
+          </w:tcPr>
+          <w:p>
+            <w:pPr>
+              <w:spacing w:after="60"/>
+              <w:rPr>
+                <w:rFonts w:asciiTheme="majorHAnsi" w:hAnsiTheme="majorHAnsi" w:cstheme="majorHAnsi"/>
+                <w:lang w:val="en-US"/>
+              </w:rPr>
+            </w:pPr>
             <w:r>
               <w:rPr>
                 <w:rStyle w:val="CodeChar"/>
-              </w:rPr>
-              <w:t>ADD 1 to index</w:t>
+                <w:strike/>
+              </w:rPr>
+              <w:t>MOVE 42 to b.</w:t>
             </w:r>
           </w:p>
         </w:tc>
@@ -1565,63 +1700,6 @@
                 <w:rFonts w:asciiTheme="majorHAnsi" w:hAnsiTheme="majorHAnsi" w:cstheme="majorHAnsi"/>
                 <w:lang w:val="en-US"/>
               </w:rPr>
-              <w:t>Avoid obsolete statements</w:t>
-            </w:r>
-          </w:p>
-        </w:tc>
-      </w:tr>
-      <w:tr>
-        <w:tc>
-          <w:tcPr>
-            <w:tcW w:w="3402" w:type="dxa"/>
-            <w:tcBorders>
-              <w:left w:val="single" w:sz="12" w:space="0" w:color="000000" w:themeColor="text1"/>
-              <w:bottom w:val="nil"/>
-              <w:right w:val="single" w:sz="12" w:space="0" w:color="000000" w:themeColor="text1"/>
-            </w:tcBorders>
-            <w:shd w:val="clear" w:color="auto" w:fill="auto"/>
-          </w:tcPr>
-          <w:p>
-            <w:pPr>
-              <w:spacing w:after="60"/>
-              <w:rPr>
-                <w:rFonts w:asciiTheme="majorHAnsi" w:hAnsiTheme="majorHAnsi" w:cstheme="majorHAnsi"/>
-                <w:lang w:val="en-US"/>
-              </w:rPr>
-            </w:pPr>
-            <w:r>
-              <w:rPr>
-                <w:rStyle w:val="CodeChar"/>
-                <w:strike/>
-              </w:rPr>
-              <w:t>MOVE 42 to b.</w:t>
-            </w:r>
-          </w:p>
-        </w:tc>
-      </w:tr>
-      <w:tr>
-        <w:tc>
-          <w:tcPr>
-            <w:tcW w:w="3402" w:type="dxa"/>
-            <w:tcBorders>
-              <w:left w:val="single" w:sz="12" w:space="0" w:color="000000" w:themeColor="text1"/>
-              <w:bottom w:val="nil"/>
-              <w:right w:val="single" w:sz="12" w:space="0" w:color="000000" w:themeColor="text1"/>
-            </w:tcBorders>
-            <w:shd w:val="clear" w:color="auto" w:fill="DBDBDB" w:themeFill="accent3" w:themeFillTint="66"/>
-          </w:tcPr>
-          <w:p>
-            <w:pPr>
-              <w:rPr>
-                <w:rFonts w:asciiTheme="majorHAnsi" w:hAnsiTheme="majorHAnsi" w:cstheme="majorHAnsi"/>
-                <w:lang w:val="en-US"/>
-              </w:rPr>
-            </w:pPr>
-            <w:r>
-              <w:rPr>
-                <w:rFonts w:asciiTheme="majorHAnsi" w:hAnsiTheme="majorHAnsi" w:cstheme="majorHAnsi"/>
-                <w:lang w:val="en-US"/>
-              </w:rPr>
               <w:t>Use design patterns wisely</w:t>
             </w:r>
           </w:p>
@@ -1651,14 +1729,6 @@
         </w:tc>
       </w:tr>
     </w:tbl>
-    <w:p>
-      <w:pPr>
-        <w:rPr>
-          <w:rFonts w:asciiTheme="minorHAnsi" w:hAnsiTheme="minorHAnsi" w:cstheme="minorHAnsi"/>
-          <w:lang w:val="en-US"/>
-        </w:rPr>
-      </w:pPr>
-    </w:p>
     <w:p>
       <w:pPr>
         <w:rPr>
@@ -1927,6 +1997,8 @@
               </w:rPr>
               <w:t>DATA s</w:t>
             </w:r>
+            <w:bookmarkStart w:id="0" w:name="_GoBack"/>
+            <w:bookmarkEnd w:id="0"/>
           </w:p>
         </w:tc>
       </w:tr>
@@ -2761,7 +2833,6 @@
           <w:lang w:val="en-US"/>
         </w:rPr>
       </w:pPr>
-      <w:bookmarkStart w:id="0" w:name="_GoBack"/>
     </w:p>
     <w:tbl>
       <w:tblPr>
@@ -2792,7 +2863,6 @@
             </w:tcBorders>
             <w:shd w:val="clear" w:color="auto" w:fill="000000" w:themeFill="text1"/>
           </w:tcPr>
-          <w:bookmarkEnd w:id="0"/>
           <w:p>
             <w:pPr>
               <w:pStyle w:val="BlockHeader"/>
@@ -3390,12 +3460,21 @@
           <w:p>
             <w:pPr>
               <w:pStyle w:val="Code"/>
-            </w:pPr>
-            <w:r>
+              <w:rPr>
+                <w:strike/>
+              </w:rPr>
+            </w:pPr>
+            <w:r>
+              <w:rPr>
+                <w:strike/>
+              </w:rPr>
               <w:t>updater-&gt;</w:t>
             </w:r>
             <w:proofErr w:type="gramStart"/>
             <w:r>
+              <w:rPr>
+                <w:strike/>
+              </w:rPr>
               <w:t>update( this</w:t>
             </w:r>
             <w:proofErr w:type="gramEnd"/>
@@ -3405,6 +3484,9 @@
               <w:pStyle w:val="Code"/>
             </w:pPr>
             <w:r>
+              <w:rPr>
+                <w:strike/>
+              </w:rPr>
               <w:t>).</w:t>
             </w:r>
           </w:p>
@@ -4347,6 +4429,12 @@
                 <w:rFonts w:asciiTheme="majorHAnsi" w:hAnsiTheme="majorHAnsi"/>
               </w:rPr>
               <w:t xml:space="preserve"> instead</w:t>
+            </w:r>
+            <w:r>
+              <w:rPr>
+                <w:rFonts w:asciiTheme="majorHAnsi" w:hAnsiTheme="majorHAnsi"/>
+              </w:rPr>
+              <w:t xml:space="preserve"> of</w:t>
             </w:r>
             <w:r>
               <w:rPr>
@@ -13093,12 +13181,21 @@
           <w:p>
             <w:pPr>
               <w:pStyle w:val="Explanation"/>
-            </w:pPr>
-            <w:r>
+              <w:rPr>
+                <w:strike/>
+              </w:rPr>
+            </w:pPr>
+            <w:r>
+              <w:rPr>
+                <w:strike/>
+              </w:rPr>
               <w:t xml:space="preserve">REPORT </w:t>
             </w:r>
             <w:proofErr w:type="spellStart"/>
             <w:r>
+              <w:rPr>
+                <w:strike/>
+              </w:rPr>
               <w:t>some_tests_for_this</w:t>
             </w:r>
             <w:proofErr w:type="spellEnd"/>
@@ -16193,7 +16290,7 @@
       <w:rPr>
         <w:lang w:val="en-US"/>
       </w:rPr>
-      <w:t>0</w:t>
+      <w:t>1</w:t>
     </w:r>
     <w:r>
       <w:rPr>

</xml_diff>